<commit_message>
Besprechung mit Anne - Kommentare eingefügt
</commit_message>
<xml_diff>
--- a/02_paper/02_study/02_expertise_paper/word_versions/Manuscript_Expertisepaper_2025_03_31 AD_MK.docx
+++ b/02_paper/02_study/02_expertise_paper/word_versions/Manuscript_Expertisepaper_2025_03_31 AD_MK.docx
@@ -454,6 +454,7 @@
           <w:szCs w:val="22"/>
         </w:rPr>
       </w:pPr>
+      <w:commentRangeStart w:id="0"/>
       <w:r>
         <w:rPr>
           <w:rFonts w:ascii="Times New Roman" w:hAnsi="Times New Roman" w:cs="Times New Roman"/>
@@ -492,7 +493,22 @@
           <w:sz w:val="24"/>
           <w:szCs w:val="22"/>
         </w:rPr>
-        <w:t>can significantly interfere with learning by consuming valuable instructional time, reducing student engagement, and impairing academic achievement (Keller, 2014; Chow et al., 2024; Kraft &amp; Monti-Nussbaum, 2021; Marder et al., 2023). Effectively managing such disruptions is therefore a key component of successful classroom management (Helmke, 2022).</w:t>
+        <w:t xml:space="preserve">can significantly interfere with learning by consuming valuable instructional time, reducing student engagement, and impairing academic achievement (Keller, 2014; Chow et al., 2024; Kraft &amp; Monti-Nussbaum, 2021; Marder et al., 2023). </w:t>
+      </w:r>
+      <w:commentRangeEnd w:id="0"/>
+      <w:r>
+        <w:rPr>
+          <w:rStyle w:val="Kommentarzeichen"/>
+        </w:rPr>
+        <w:commentReference w:id="0"/>
+      </w:r>
+      <w:r>
+        <w:rPr>
+          <w:rFonts w:ascii="Times New Roman" w:hAnsi="Times New Roman" w:cs="Times New Roman"/>
+          <w:sz w:val="24"/>
+          <w:szCs w:val="22"/>
+        </w:rPr>
+        <w:t>Effectively managing such disruptions is therefore a key component of successful classroom management (Helmke, 2022).</w:t>
       </w:r>
     </w:p>
     <w:p>
@@ -757,7 +773,16 @@
           <w:sz w:val="24"/>
           <w:szCs w:val="22"/>
         </w:rPr>
-        <w:t>s. Using eye-tracking and self-report measures, it investigates how teachers distribute their attention, how quickly they notice different types of disruptions, and whether expertise is reflected in more efficient gaze patterns, higher confidence, lower perceived disruptiveness, and greater strategic knowledge. The study aims to contribute to a deeper understanding of professional vision and its relevance for effective classroom management</w:t>
+        <w:t xml:space="preserve">s. Using eye-tracking and self-report measures, it investigates how teachers distribute their attention, how quickly they notice different types of disruptions, and whether expertise is reflected in more efficient gaze patterns, higher confidence, lower perceived disruptiveness, and greater strategic knowledge. </w:t>
+      </w:r>
+      <w:commentRangeStart w:id="1"/>
+      <w:r>
+        <w:rPr>
+          <w:rFonts w:ascii="Times New Roman" w:hAnsi="Times New Roman" w:cs="Times New Roman"/>
+          <w:sz w:val="24"/>
+          <w:szCs w:val="22"/>
+        </w:rPr>
+        <w:t>The study aims to contribute to a deeper understanding of professional vision and its relevance for effective classroom management</w:t>
       </w:r>
       <w:r>
         <w:rPr>
@@ -766,6 +791,13 @@
           <w:szCs w:val="22"/>
         </w:rPr>
         <w:t>.</w:t>
+      </w:r>
+      <w:commentRangeEnd w:id="1"/>
+      <w:r>
+        <w:rPr>
+          <w:rStyle w:val="Kommentarzeichen"/>
+        </w:rPr>
+        <w:commentReference w:id="1"/>
       </w:r>
     </w:p>
     <w:p>
@@ -782,8 +814,9 @@
           <w:szCs w:val="24"/>
         </w:rPr>
       </w:pPr>
-      <w:commentRangeStart w:id="0"/>
-      <w:commentRangeStart w:id="1"/>
+      <w:commentRangeStart w:id="2"/>
+      <w:commentRangeStart w:id="3"/>
+      <w:commentRangeStart w:id="4"/>
       <w:r>
         <w:rPr>
           <w:rFonts w:ascii="Times New Roman" w:hAnsi="Times New Roman" w:cs="Times New Roman"/>
@@ -793,19 +826,26 @@
         </w:rPr>
         <w:t xml:space="preserve">Classroom Disruptions </w:t>
       </w:r>
-      <w:commentRangeEnd w:id="0"/>
+      <w:commentRangeEnd w:id="2"/>
       <w:r>
         <w:rPr>
           <w:rStyle w:val="Kommentarzeichen"/>
         </w:rPr>
-        <w:commentReference w:id="0"/>
-      </w:r>
-      <w:commentRangeEnd w:id="1"/>
+        <w:commentReference w:id="2"/>
+      </w:r>
+      <w:commentRangeEnd w:id="3"/>
       <w:r>
         <w:rPr>
           <w:rStyle w:val="Kommentarzeichen"/>
         </w:rPr>
-        <w:commentReference w:id="1"/>
+        <w:commentReference w:id="3"/>
+      </w:r>
+      <w:commentRangeEnd w:id="4"/>
+      <w:r>
+        <w:rPr>
+          <w:rStyle w:val="Kommentarzeichen"/>
+        </w:rPr>
+        <w:commentReference w:id="4"/>
       </w:r>
     </w:p>
     <w:p>
@@ -1471,7 +1511,8 @@
           <w:szCs w:val="22"/>
         </w:rPr>
       </w:pPr>
-      <w:commentRangeStart w:id="2"/>
+      <w:commentRangeStart w:id="5"/>
+      <w:commentRangeStart w:id="6"/>
       <w:r>
         <w:rPr>
           <w:rFonts w:ascii="Times New Roman" w:hAnsi="Times New Roman" w:cs="Times New Roman"/>
@@ -1671,12 +1712,19 @@
         </w:rPr>
         <w:t xml:space="preserve"> Modified by The Authors)</w:t>
       </w:r>
-      <w:commentRangeEnd w:id="2"/>
+      <w:commentRangeEnd w:id="5"/>
       <w:r>
         <w:rPr>
           <w:rStyle w:val="Kommentarzeichen"/>
         </w:rPr>
-        <w:commentReference w:id="2"/>
+        <w:commentReference w:id="5"/>
+      </w:r>
+      <w:commentRangeEnd w:id="6"/>
+      <w:r>
+        <w:rPr>
+          <w:rStyle w:val="Kommentarzeichen"/>
+        </w:rPr>
+        <w:commentReference w:id="6"/>
       </w:r>
     </w:p>
     <w:p>
@@ -2230,7 +2278,7 @@
         </w:rPr>
         <w:t>, 2020)</w:t>
       </w:r>
-      <w:commentRangeStart w:id="3"/>
+      <w:commentRangeStart w:id="7"/>
       <w:r>
         <w:rPr>
           <w:rFonts w:ascii="Times New Roman" w:hAnsi="Times New Roman" w:cs="Times New Roman"/>
@@ -2239,12 +2287,12 @@
         </w:rPr>
         <w:t xml:space="preserve">. </w:t>
       </w:r>
-      <w:commentRangeEnd w:id="3"/>
+      <w:commentRangeEnd w:id="7"/>
       <w:r>
         <w:rPr>
           <w:rStyle w:val="Kommentarzeichen"/>
         </w:rPr>
-        <w:commentReference w:id="3"/>
+        <w:commentReference w:id="7"/>
       </w:r>
       <w:r>
         <w:rPr>
@@ -2300,7 +2348,23 @@
           <w:sz w:val="24"/>
           <w:szCs w:val="22"/>
         </w:rPr>
-        <w:t xml:space="preserve"> respond before the behavior develops into a broader disruption </w:t>
+        <w:t xml:space="preserve"> respond before the behavior develops into a broader disruption</w:t>
+      </w:r>
+      <w:r>
+        <w:rPr>
+          <w:rFonts w:ascii="Times New Roman" w:hAnsi="Times New Roman" w:cs="Times New Roman"/>
+          <w:sz w:val="24"/>
+          <w:szCs w:val="22"/>
+        </w:rPr>
+        <w:t>.</w:t>
+      </w:r>
+      <w:r>
+        <w:rPr>
+          <w:rFonts w:ascii="Times New Roman" w:hAnsi="Times New Roman" w:cs="Times New Roman"/>
+          <w:sz w:val="24"/>
+          <w:szCs w:val="22"/>
+        </w:rPr>
+        <w:t xml:space="preserve"> </w:t>
       </w:r>
       <w:r>
         <w:rPr>
@@ -2675,7 +2739,7 @@
         </w:rPr>
         <w:t xml:space="preserve">constitute a situated, knowledge-driven </w:t>
       </w:r>
-      <w:commentRangeStart w:id="4"/>
+      <w:commentRangeStart w:id="8"/>
       <w:r>
         <w:rPr>
           <w:rFonts w:ascii="Times New Roman" w:hAnsi="Times New Roman" w:cs="Times New Roman"/>
@@ -2684,12 +2748,12 @@
         </w:rPr>
         <w:t xml:space="preserve">perceptual cycle </w:t>
       </w:r>
-      <w:commentRangeEnd w:id="4"/>
+      <w:commentRangeEnd w:id="8"/>
       <w:r>
         <w:rPr>
           <w:rStyle w:val="Kommentarzeichen"/>
         </w:rPr>
-        <w:commentReference w:id="4"/>
+        <w:commentReference w:id="8"/>
       </w:r>
       <w:r>
         <w:rPr>
@@ -2733,7 +2797,7 @@
           <w:szCs w:val="22"/>
         </w:rPr>
       </w:pPr>
-      <w:commentRangeStart w:id="5"/>
+      <w:commentRangeStart w:id="9"/>
       <w:r>
         <w:rPr>
           <w:rFonts w:ascii="Times New Roman" w:hAnsi="Times New Roman" w:cs="Times New Roman"/>
@@ -2742,14 +2806,14 @@
         </w:rPr>
         <w:t xml:space="preserve">professional teaching practice </w:t>
       </w:r>
-      <w:commentRangeEnd w:id="5"/>
-      <w:r>
-        <w:rPr>
-          <w:rFonts w:ascii="Times New Roman" w:hAnsi="Times New Roman" w:cs="Times New Roman"/>
-          <w:sz w:val="24"/>
-          <w:szCs w:val="22"/>
-        </w:rPr>
-        <w:commentReference w:id="5"/>
+      <w:commentRangeEnd w:id="9"/>
+      <w:r>
+        <w:rPr>
+          <w:rFonts w:ascii="Times New Roman" w:hAnsi="Times New Roman" w:cs="Times New Roman"/>
+          <w:sz w:val="24"/>
+          <w:szCs w:val="22"/>
+        </w:rPr>
+        <w:commentReference w:id="9"/>
       </w:r>
       <w:r>
         <w:rPr>
@@ -2759,6 +2823,7 @@
         </w:rPr>
         <w:t xml:space="preserve">The third component of the model, </w:t>
       </w:r>
+      <w:commentRangeStart w:id="10"/>
       <w:r>
         <w:rPr>
           <w:rFonts w:ascii="Times New Roman" w:hAnsi="Times New Roman" w:cs="Times New Roman"/>
@@ -2769,6 +2834,13 @@
         </w:rPr>
         <w:t>observable behavior</w:t>
       </w:r>
+      <w:commentRangeEnd w:id="10"/>
+      <w:r>
+        <w:rPr>
+          <w:rStyle w:val="Kommentarzeichen"/>
+        </w:rPr>
+        <w:commentReference w:id="10"/>
+      </w:r>
       <w:r>
         <w:rPr>
           <w:rFonts w:ascii="Times New Roman" w:hAnsi="Times New Roman" w:cs="Times New Roman"/>
@@ -2793,7 +2865,7 @@
         </w:rPr>
         <w:t xml:space="preserve">. </w:t>
       </w:r>
-      <w:commentRangeStart w:id="6"/>
+      <w:commentRangeStart w:id="11"/>
       <w:r>
         <w:rPr>
           <w:rFonts w:ascii="Times New Roman" w:hAnsi="Times New Roman" w:cs="Times New Roman"/>
@@ -2802,12 +2874,12 @@
         </w:rPr>
         <w:t xml:space="preserve">Prior research in this area spans several decades and highlights key practices linked to effective classroom functioning. </w:t>
       </w:r>
-      <w:commentRangeEnd w:id="6"/>
+      <w:commentRangeEnd w:id="11"/>
       <w:r>
         <w:rPr>
           <w:rStyle w:val="Kommentarzeichen"/>
         </w:rPr>
-        <w:commentReference w:id="6"/>
+        <w:commentReference w:id="11"/>
       </w:r>
       <w:r>
         <w:rPr>
@@ -2857,7 +2929,7 @@
         </w:rPr>
         <w:t xml:space="preserve">Observational studies have consistently shown that effective teachers actively </w:t>
       </w:r>
-      <w:commentRangeStart w:id="7"/>
+      <w:commentRangeStart w:id="12"/>
       <w:r>
         <w:rPr>
           <w:rFonts w:ascii="Times New Roman" w:hAnsi="Times New Roman" w:cs="Times New Roman"/>
@@ -2866,12 +2938,12 @@
         </w:rPr>
         <w:t xml:space="preserve">prevent </w:t>
       </w:r>
-      <w:commentRangeEnd w:id="7"/>
+      <w:commentRangeEnd w:id="12"/>
       <w:r>
         <w:rPr>
           <w:rStyle w:val="Kommentarzeichen"/>
         </w:rPr>
-        <w:commentReference w:id="7"/>
+        <w:commentReference w:id="12"/>
       </w:r>
       <w:r>
         <w:rPr>
@@ -2899,7 +2971,7 @@
         </w:rPr>
         <w:t xml:space="preserve"> (1970) introduced the concept of “</w:t>
       </w:r>
-      <w:commentRangeStart w:id="8"/>
+      <w:commentRangeStart w:id="13"/>
       <w:r>
         <w:rPr>
           <w:rFonts w:ascii="Times New Roman" w:hAnsi="Times New Roman" w:cs="Times New Roman"/>
@@ -2908,12 +2980,12 @@
         </w:rPr>
         <w:t>withitness</w:t>
       </w:r>
-      <w:commentRangeEnd w:id="8"/>
+      <w:commentRangeEnd w:id="13"/>
       <w:r>
         <w:rPr>
           <w:rStyle w:val="Kommentarzeichen"/>
         </w:rPr>
-        <w:commentReference w:id="8"/>
+        <w:commentReference w:id="13"/>
       </w:r>
       <w:r>
         <w:rPr>
@@ -2997,7 +3069,7 @@
         </w:rPr>
         <w:t>(2011) conducted a targeted meta-analysis on universal, teacher-implemented classroom management practices. Their results revealed a significant reduction in disruptive behaviors, underlining the effectiveness of structured, preventive strategies led by teachers in everyday classroom settings</w:t>
       </w:r>
-      <w:commentRangeStart w:id="9"/>
+      <w:commentRangeStart w:id="14"/>
       <w:r>
         <w:rPr>
           <w:rFonts w:ascii="Times New Roman" w:hAnsi="Times New Roman" w:cs="Times New Roman"/>
@@ -3006,12 +3078,12 @@
         </w:rPr>
         <w:t>.</w:t>
       </w:r>
-      <w:commentRangeEnd w:id="9"/>
+      <w:commentRangeEnd w:id="14"/>
       <w:r>
         <w:rPr>
           <w:rStyle w:val="Kommentarzeichen"/>
         </w:rPr>
-        <w:commentReference w:id="9"/>
+        <w:commentReference w:id="14"/>
       </w:r>
     </w:p>
     <w:p>
@@ -3049,7 +3121,7 @@
           <w:szCs w:val="24"/>
         </w:rPr>
       </w:pPr>
-      <w:commentRangeStart w:id="10"/>
+      <w:commentRangeStart w:id="15"/>
       <w:r>
         <w:rPr>
           <w:rFonts w:ascii="Times New Roman" w:hAnsi="Times New Roman" w:cs="Times New Roman"/>
@@ -3058,7 +3130,7 @@
         </w:rPr>
         <w:t xml:space="preserve">Expertise Differences in </w:t>
       </w:r>
-      <w:commentRangeStart w:id="11"/>
+      <w:commentRangeStart w:id="16"/>
       <w:r>
         <w:rPr>
           <w:rFonts w:ascii="Times New Roman" w:hAnsi="Times New Roman" w:cs="Times New Roman"/>
@@ -3091,23 +3163,23 @@
         </w:rPr>
         <w:t xml:space="preserve"> </w:t>
       </w:r>
-      <w:commentRangeEnd w:id="11"/>
+      <w:commentRangeEnd w:id="16"/>
       <w:r>
         <w:rPr>
           <w:rStyle w:val="Kommentarzeichen"/>
           <w:rFonts w:ascii="Calibri" w:hAnsi="Calibri" w:cs="Arial"/>
           <w:b w:val="0"/>
         </w:rPr>
-        <w:commentReference w:id="11"/>
-      </w:r>
-      <w:commentRangeEnd w:id="10"/>
+        <w:commentReference w:id="16"/>
+      </w:r>
+      <w:commentRangeEnd w:id="15"/>
       <w:r>
         <w:rPr>
           <w:rStyle w:val="Kommentarzeichen"/>
           <w:rFonts w:ascii="Calibri" w:hAnsi="Calibri" w:cs="Arial"/>
           <w:b w:val="0"/>
         </w:rPr>
-        <w:commentReference w:id="10"/>
+        <w:commentReference w:id="15"/>
       </w:r>
     </w:p>
     <w:p>
@@ -3194,7 +3266,8 @@
           <w:szCs w:val="24"/>
         </w:rPr>
       </w:pPr>
-      <w:commentRangeStart w:id="12"/>
+      <w:commentRangeStart w:id="17"/>
+      <w:commentRangeStart w:id="18"/>
       <w:r>
         <w:rPr>
           <w:rFonts w:ascii="Times New Roman" w:hAnsi="Times New Roman" w:cs="Times New Roman"/>
@@ -3205,7 +3278,7 @@
         </w:rPr>
         <w:t xml:space="preserve">Teachers’ Strategic Knowledge. </w:t>
       </w:r>
-      <w:commentRangeEnd w:id="12"/>
+      <w:commentRangeEnd w:id="17"/>
       <w:r>
         <w:rPr>
           <w:rStyle w:val="Kommentarzeichen"/>
@@ -3213,424 +3286,9 @@
           <w:b w:val="0"/>
           <w:i w:val="0"/>
         </w:rPr>
-        <w:commentReference w:id="12"/>
-      </w:r>
-    </w:p>
-    <w:p>
-      <w:pPr>
-        <w:rPr>
-          <w:rFonts w:ascii="Times New Roman" w:hAnsi="Times New Roman" w:cs="Times New Roman"/>
-          <w:sz w:val="24"/>
-          <w:szCs w:val="22"/>
-        </w:rPr>
-      </w:pPr>
-      <w:r>
-        <w:rPr>
-          <w:rFonts w:ascii="Times New Roman" w:hAnsi="Times New Roman" w:cs="Times New Roman"/>
-          <w:sz w:val="24"/>
-          <w:szCs w:val="22"/>
-        </w:rPr>
-        <w:t>Strategic knowledge refers to context-sensitive, action-oriented knowledge that enables teachers to make informed pedagogical decisions in complex and dynamic situations (</w:t>
-      </w:r>
-      <w:proofErr w:type="spellStart"/>
-      <w:r>
-        <w:rPr>
-          <w:rFonts w:ascii="Times New Roman" w:hAnsi="Times New Roman" w:cs="Times New Roman"/>
-          <w:sz w:val="24"/>
-          <w:szCs w:val="22"/>
-        </w:rPr>
-        <w:t>Fenstermacher</w:t>
-      </w:r>
-      <w:proofErr w:type="spellEnd"/>
-      <w:r>
-        <w:rPr>
-          <w:rFonts w:ascii="Times New Roman" w:hAnsi="Times New Roman" w:cs="Times New Roman"/>
-          <w:sz w:val="24"/>
-          <w:szCs w:val="22"/>
-        </w:rPr>
-        <w:t xml:space="preserve">, 1994; Doyle, 2006). Rather than relying on prescriptive rules, teachers with strong strategic knowledge are able to flexibly select appropriate courses of action that align with both instructional goals and students’ behavioral needs (Shulman, 1986; Baumert &amp; </w:t>
-      </w:r>
-      <w:proofErr w:type="spellStart"/>
-      <w:r>
-        <w:rPr>
-          <w:rFonts w:ascii="Times New Roman" w:hAnsi="Times New Roman" w:cs="Times New Roman"/>
-          <w:sz w:val="24"/>
-          <w:szCs w:val="22"/>
-        </w:rPr>
-        <w:t>Kunter</w:t>
-      </w:r>
-      <w:proofErr w:type="spellEnd"/>
-      <w:r>
-        <w:rPr>
-          <w:rFonts w:ascii="Times New Roman" w:hAnsi="Times New Roman" w:cs="Times New Roman"/>
-          <w:sz w:val="24"/>
-          <w:szCs w:val="22"/>
-        </w:rPr>
-        <w:t>, 2013).</w:t>
-      </w:r>
-    </w:p>
-    <w:p>
-      <w:pPr>
-        <w:rPr>
-          <w:rFonts w:ascii="Times New Roman" w:hAnsi="Times New Roman" w:cs="Times New Roman"/>
-          <w:sz w:val="24"/>
-          <w:szCs w:val="22"/>
-        </w:rPr>
-      </w:pPr>
-      <w:r>
-        <w:rPr>
-          <w:rFonts w:ascii="Times New Roman" w:hAnsi="Times New Roman" w:cs="Times New Roman"/>
-          <w:sz w:val="24"/>
-          <w:szCs w:val="22"/>
-        </w:rPr>
-        <w:t xml:space="preserve">Expertise research has shown that expert teachers differ significantly from novices in how their knowledge is structured and accessed. Experts possess highly organized and interconnected knowledge networks, which allow them to retrieve relevant information quickly and to apply it efficiently to novel situations (Livingston &amp; </w:t>
-      </w:r>
-      <w:proofErr w:type="spellStart"/>
-      <w:r>
-        <w:rPr>
-          <w:rFonts w:ascii="Times New Roman" w:hAnsi="Times New Roman" w:cs="Times New Roman"/>
-          <w:sz w:val="24"/>
-          <w:szCs w:val="22"/>
-        </w:rPr>
-        <w:t>Borko</w:t>
-      </w:r>
-      <w:proofErr w:type="spellEnd"/>
-      <w:r>
-        <w:rPr>
-          <w:rFonts w:ascii="Times New Roman" w:hAnsi="Times New Roman" w:cs="Times New Roman"/>
-          <w:sz w:val="24"/>
-          <w:szCs w:val="22"/>
-        </w:rPr>
-        <w:t xml:space="preserve">, 1989; Goldman, 2007). These knowledge structures are shaped through experience and enable teachers to integrate pedagogical concepts with situational demands. In contrast, novices tend to rely on fragmented, less </w:t>
-      </w:r>
-      <w:r>
-        <w:rPr>
-          <w:rFonts w:ascii="Times New Roman" w:hAnsi="Times New Roman" w:cs="Times New Roman"/>
-          <w:sz w:val="24"/>
-          <w:szCs w:val="22"/>
-        </w:rPr>
-        <w:lastRenderedPageBreak/>
-        <w:t xml:space="preserve">structured knowledge that may lead to rigid or less adaptive decision-making (Shulman, 1987; </w:t>
-      </w:r>
-      <w:proofErr w:type="spellStart"/>
-      <w:r>
-        <w:rPr>
-          <w:rFonts w:ascii="Times New Roman" w:hAnsi="Times New Roman" w:cs="Times New Roman"/>
-          <w:sz w:val="24"/>
-          <w:szCs w:val="22"/>
-        </w:rPr>
-        <w:t>Ophardt</w:t>
-      </w:r>
-      <w:proofErr w:type="spellEnd"/>
-      <w:r>
-        <w:rPr>
-          <w:rFonts w:ascii="Times New Roman" w:hAnsi="Times New Roman" w:cs="Times New Roman"/>
-          <w:sz w:val="24"/>
-          <w:szCs w:val="22"/>
-        </w:rPr>
-        <w:t xml:space="preserve"> &amp; Thiel, 2013).</w:t>
-      </w:r>
-    </w:p>
-    <w:p>
-      <w:pPr>
-        <w:rPr>
-          <w:rFonts w:ascii="Times New Roman" w:hAnsi="Times New Roman" w:cs="Times New Roman"/>
-          <w:sz w:val="24"/>
-          <w:szCs w:val="22"/>
-        </w:rPr>
-      </w:pPr>
-      <w:r>
-        <w:rPr>
-          <w:rFonts w:ascii="Times New Roman" w:hAnsi="Times New Roman" w:cs="Times New Roman"/>
-          <w:sz w:val="24"/>
-          <w:szCs w:val="22"/>
-        </w:rPr>
-        <w:t xml:space="preserve">Strategic classroom management knowledge develops through the interplay of theoretical learning and practical experience. While novice teachers often view classroom management primarily as discipline and control, expert teachers draw on a repertoire of proactive strategies aimed at establishing norms, preventing disruptions, and maintaining instructional flow (Helmke, 2022; </w:t>
-      </w:r>
-      <w:proofErr w:type="spellStart"/>
-      <w:r>
-        <w:rPr>
-          <w:rFonts w:ascii="Times New Roman" w:hAnsi="Times New Roman" w:cs="Times New Roman"/>
-          <w:sz w:val="24"/>
-          <w:szCs w:val="22"/>
-        </w:rPr>
-        <w:t>Tynjälä</w:t>
-      </w:r>
-      <w:proofErr w:type="spellEnd"/>
-      <w:r>
-        <w:rPr>
-          <w:rFonts w:ascii="Times New Roman" w:hAnsi="Times New Roman" w:cs="Times New Roman"/>
-          <w:sz w:val="24"/>
-          <w:szCs w:val="22"/>
-        </w:rPr>
-        <w:t xml:space="preserve"> et al., 1997). This development is cumulative and tied to growing professional judgment in navigating complex classroom dilemmas (Berliner, 2001).</w:t>
-      </w:r>
-    </w:p>
-    <w:p>
-      <w:pPr>
-        <w:rPr>
-          <w:rFonts w:ascii="Times New Roman" w:hAnsi="Times New Roman" w:cs="Times New Roman"/>
-          <w:sz w:val="24"/>
-          <w:szCs w:val="22"/>
-        </w:rPr>
-      </w:pPr>
-      <w:r>
-        <w:rPr>
-          <w:rFonts w:ascii="Times New Roman" w:hAnsi="Times New Roman" w:cs="Times New Roman"/>
-          <w:sz w:val="24"/>
-          <w:szCs w:val="22"/>
-        </w:rPr>
-        <w:t xml:space="preserve">Previous efforts to assess classroom management knowledge have either embedded it as a subdimension within broader pedagogical knowledge tests (e.g., COACTIV-R, TEDS-M; </w:t>
-      </w:r>
-      <w:proofErr w:type="spellStart"/>
-      <w:r>
-        <w:rPr>
-          <w:rFonts w:ascii="Times New Roman" w:hAnsi="Times New Roman" w:cs="Times New Roman"/>
-          <w:sz w:val="24"/>
-          <w:szCs w:val="22"/>
-        </w:rPr>
-        <w:t>Kunter</w:t>
-      </w:r>
-      <w:proofErr w:type="spellEnd"/>
-      <w:r>
-        <w:rPr>
-          <w:rFonts w:ascii="Times New Roman" w:hAnsi="Times New Roman" w:cs="Times New Roman"/>
-          <w:sz w:val="24"/>
-          <w:szCs w:val="22"/>
-        </w:rPr>
-        <w:t xml:space="preserve"> et al., 2013; König et al., 2011) or used licensure-based assessments such as the Praxis Series (Educational Testing Service, 2011). </w:t>
-      </w:r>
-      <w:r>
-        <w:rPr>
-          <w:rFonts w:ascii="Times New Roman" w:hAnsi="Times New Roman" w:cs="Times New Roman"/>
-          <w:sz w:val="24"/>
-          <w:szCs w:val="22"/>
-        </w:rPr>
-        <w:t>However, these instruments are either not publicly available for research, not specifically focused on classroom management, or lack contextual richness in their scenarios. Moreover, they often emphasize propositional knowledge over strategic reasoning, limiting their utility for expertise research</w:t>
-      </w:r>
-      <w:r>
-        <w:rPr>
-          <w:rFonts w:ascii="Times New Roman" w:hAnsi="Times New Roman" w:cs="Times New Roman"/>
-          <w:sz w:val="24"/>
-          <w:szCs w:val="22"/>
-        </w:rPr>
-        <w:t xml:space="preserve"> </w:t>
-      </w:r>
-      <w:r>
-        <w:rPr>
-          <w:rFonts w:ascii="Times New Roman" w:hAnsi="Times New Roman" w:cs="Times New Roman"/>
-          <w:sz w:val="24"/>
-          <w:szCs w:val="22"/>
-        </w:rPr>
-        <w:fldChar w:fldCharType="begin"/>
-      </w:r>
-      <w:r>
-        <w:rPr>
-          <w:rFonts w:ascii="Times New Roman" w:hAnsi="Times New Roman" w:cs="Times New Roman"/>
-          <w:sz w:val="24"/>
-          <w:szCs w:val="22"/>
-        </w:rPr>
-        <w:instrText xml:space="preserve"> ADDIN ZOTERO_ITEM CSL_CITATION {"citationID":"wTBMu6Ae","properties":{"formattedCitation":"(Gold &amp; Holodynski, 2015)","plainCitation":"(Gold &amp; Holodynski, 2015)","noteIndex":0},"citationItems":[{"id":919,"uris":["http://zotero.org/groups/5349517/items/ICIW6F5C"],"itemData":{"id":919,"type":"article-journal","abstract":"The current study describes the development and construct validation of a situational judgment test for assessing the strategic knowledge of classroom management in elementary schools. Classroom scenarios and accompanying courses of action were constructed, of which 17 experts confirmed the content validity. A pilot study and a cross-validation with preservice teachers and inservice teachers revealed the assumed factor structure and sensitivity of the test to differences in expertise. The results indicate that the situational judgment test for assessing strategic knowledge of classroom management in elementary schools is a valid assessment tool for investigating the acquisition and promotion of classroom management knowledge during teacher education.","container-title":"Educational Assessment","DOI":"10.1080/10627197.2015.1062087","ISSN":"1062-7197","issue":"3","note":"publisher: Routledge\n_eprint: https://doi.org/10.1080/10627197.2015.1062087","page":"226-248","source":"Taylor and Francis+NEJM","title":"Development and Construct Validation of a Situational Judgment Test of Strategic Knowledge of Classroom Management in Elementary Schools","volume":"20","author":[{"family":"Gold","given":"Bernadette"},{"family":"Holodynski","given":"Manfred"}],"issued":{"date-parts":[["2015",7,3]]}}}],"schema":"https://github.com/citation-style-language/schema/raw/master/csl-citation.json"} </w:instrText>
-      </w:r>
-      <w:r>
-        <w:rPr>
-          <w:rFonts w:ascii="Times New Roman" w:hAnsi="Times New Roman" w:cs="Times New Roman"/>
-          <w:sz w:val="24"/>
-          <w:szCs w:val="22"/>
-        </w:rPr>
-        <w:fldChar w:fldCharType="separate"/>
-      </w:r>
-      <w:r>
-        <w:rPr>
-          <w:rFonts w:ascii="Times New Roman" w:hAnsi="Times New Roman" w:cs="Times New Roman"/>
-          <w:sz w:val="24"/>
-        </w:rPr>
-        <w:t>(Gold &amp; Holodynski, 2015)</w:t>
-      </w:r>
-      <w:r>
-        <w:rPr>
-          <w:rFonts w:ascii="Times New Roman" w:hAnsi="Times New Roman" w:cs="Times New Roman"/>
-          <w:sz w:val="24"/>
-          <w:szCs w:val="22"/>
-        </w:rPr>
-        <w:fldChar w:fldCharType="end"/>
-      </w:r>
-      <w:r>
-        <w:rPr>
-          <w:rFonts w:ascii="Times New Roman" w:hAnsi="Times New Roman" w:cs="Times New Roman"/>
-          <w:sz w:val="24"/>
-          <w:szCs w:val="22"/>
-        </w:rPr>
-        <w:t>.</w:t>
-      </w:r>
-    </w:p>
-    <w:p>
-      <w:pPr>
-        <w:rPr>
-          <w:rFonts w:ascii="Times New Roman" w:hAnsi="Times New Roman" w:cs="Times New Roman"/>
-          <w:sz w:val="24"/>
-          <w:szCs w:val="22"/>
-        </w:rPr>
-      </w:pPr>
-      <w:r>
-        <w:rPr>
-          <w:rFonts w:ascii="Times New Roman" w:hAnsi="Times New Roman" w:cs="Times New Roman"/>
-          <w:sz w:val="24"/>
-          <w:szCs w:val="22"/>
-        </w:rPr>
-        <w:t xml:space="preserve">To address this gap, Gold and </w:t>
-      </w:r>
-      <w:proofErr w:type="spellStart"/>
-      <w:r>
-        <w:rPr>
-          <w:rFonts w:ascii="Times New Roman" w:hAnsi="Times New Roman" w:cs="Times New Roman"/>
-          <w:sz w:val="24"/>
-          <w:szCs w:val="22"/>
-        </w:rPr>
-        <w:t>Holodynski</w:t>
-      </w:r>
-      <w:proofErr w:type="spellEnd"/>
-      <w:r>
-        <w:rPr>
-          <w:rFonts w:ascii="Times New Roman" w:hAnsi="Times New Roman" w:cs="Times New Roman"/>
-          <w:sz w:val="24"/>
-          <w:szCs w:val="22"/>
-        </w:rPr>
-        <w:t xml:space="preserve"> (2015) developed a model-based SJT specifically designed to assess teachers’ strategic knowledge of classroom management. Their instrument includes realistic classroom scenarios that reflect the three major facets of classroom management</w:t>
-      </w:r>
-      <w:r>
-        <w:rPr>
-          <w:rFonts w:ascii="Times New Roman" w:hAnsi="Times New Roman" w:cs="Times New Roman"/>
-          <w:sz w:val="24"/>
-          <w:szCs w:val="22"/>
-        </w:rPr>
-        <w:t xml:space="preserve"> (</w:t>
-      </w:r>
-      <w:r>
-        <w:rPr>
-          <w:rFonts w:ascii="Times New Roman" w:hAnsi="Times New Roman" w:cs="Times New Roman"/>
-          <w:sz w:val="24"/>
-          <w:szCs w:val="22"/>
-        </w:rPr>
-        <w:t>monitoring, managing momentum, and establishing rules and routines</w:t>
-      </w:r>
-      <w:r>
-        <w:rPr>
-          <w:rFonts w:ascii="Times New Roman" w:hAnsi="Times New Roman" w:cs="Times New Roman"/>
-          <w:sz w:val="24"/>
-          <w:szCs w:val="22"/>
-        </w:rPr>
-        <w:t>)</w:t>
-      </w:r>
-      <w:r>
-        <w:rPr>
-          <w:rFonts w:ascii="Times New Roman" w:hAnsi="Times New Roman" w:cs="Times New Roman"/>
-          <w:sz w:val="24"/>
-          <w:szCs w:val="22"/>
-        </w:rPr>
-        <w:t>.</w:t>
-      </w:r>
-      <w:r>
-        <w:rPr>
-          <w:rFonts w:ascii="Times New Roman" w:hAnsi="Times New Roman" w:cs="Times New Roman"/>
-          <w:sz w:val="24"/>
-          <w:szCs w:val="22"/>
-        </w:rPr>
-        <w:t xml:space="preserve"> </w:t>
-      </w:r>
-      <w:r>
-        <w:rPr>
-          <w:rFonts w:ascii="Times New Roman" w:hAnsi="Times New Roman" w:cs="Times New Roman"/>
-          <w:sz w:val="24"/>
-          <w:szCs w:val="22"/>
-        </w:rPr>
-        <w:t xml:space="preserve">Validation studies have demonstrated the SJT’s sensitivity to expertise: in-service teachers significantly outperform preservice teachers, especially in scenarios requiring proactive and nuanced management strategies (Gold &amp; </w:t>
-      </w:r>
-      <w:proofErr w:type="spellStart"/>
-      <w:r>
-        <w:rPr>
-          <w:rFonts w:ascii="Times New Roman" w:hAnsi="Times New Roman" w:cs="Times New Roman"/>
-          <w:sz w:val="24"/>
-          <w:szCs w:val="22"/>
-        </w:rPr>
-        <w:t>Holodynski</w:t>
-      </w:r>
-      <w:proofErr w:type="spellEnd"/>
-      <w:r>
-        <w:rPr>
-          <w:rFonts w:ascii="Times New Roman" w:hAnsi="Times New Roman" w:cs="Times New Roman"/>
-          <w:sz w:val="24"/>
-          <w:szCs w:val="22"/>
-        </w:rPr>
-        <w:t xml:space="preserve">, 2015). </w:t>
-      </w:r>
-      <w:r>
-        <w:rPr>
-          <w:rFonts w:ascii="Times New Roman" w:hAnsi="Times New Roman" w:cs="Times New Roman"/>
-          <w:sz w:val="24"/>
-          <w:szCs w:val="22"/>
-        </w:rPr>
-        <w:t xml:space="preserve">In contrast to dichotomous formats, their SJT asks participants to rate the effectiveness of each response, allowing for a more nuanced </w:t>
-      </w:r>
-      <w:r>
-        <w:rPr>
-          <w:rFonts w:ascii="Times New Roman" w:hAnsi="Times New Roman" w:cs="Times New Roman"/>
-          <w:sz w:val="24"/>
-          <w:szCs w:val="22"/>
-        </w:rPr>
-        <w:lastRenderedPageBreak/>
-        <w:t>assessment.</w:t>
-      </w:r>
-      <w:r>
-        <w:rPr>
-          <w:rFonts w:ascii="Times New Roman" w:hAnsi="Times New Roman" w:cs="Times New Roman"/>
-          <w:sz w:val="24"/>
-          <w:szCs w:val="22"/>
-        </w:rPr>
-        <w:t xml:space="preserve"> </w:t>
-      </w:r>
-      <w:r>
-        <w:rPr>
-          <w:rFonts w:ascii="Times New Roman" w:hAnsi="Times New Roman" w:cs="Times New Roman"/>
-          <w:sz w:val="24"/>
-          <w:szCs w:val="22"/>
-        </w:rPr>
-        <w:t>These findings support the claim that strategic knowledge is not only a core component of classroom management competence but also a reliable indicator of professional expertise.</w:t>
-      </w:r>
-    </w:p>
-    <w:p>
-      <w:pPr>
-        <w:pStyle w:val="berschrift3"/>
-        <w:rPr>
-          <w:rFonts w:ascii="Times New Roman" w:hAnsi="Times New Roman" w:cs="Times New Roman"/>
-          <w:i w:val="0"/>
-          <w:iCs/>
-          <w:sz w:val="24"/>
-          <w:szCs w:val="24"/>
-        </w:rPr>
-      </w:pPr>
-      <w:commentRangeStart w:id="13"/>
-      <w:r>
-        <w:rPr>
-          <w:rFonts w:ascii="Times New Roman" w:hAnsi="Times New Roman" w:cs="Times New Roman"/>
-          <w:i w:val="0"/>
-          <w:iCs/>
-          <w:sz w:val="24"/>
-          <w:szCs w:val="24"/>
-        </w:rPr>
-        <w:t>Teachers’ Professional Vision</w:t>
-      </w:r>
-      <w:r>
-        <w:rPr>
-          <w:rFonts w:ascii="Times New Roman" w:hAnsi="Times New Roman" w:cs="Times New Roman"/>
-          <w:i w:val="0"/>
-          <w:iCs/>
-          <w:sz w:val="24"/>
-          <w:szCs w:val="24"/>
-        </w:rPr>
-        <w:t>.</w:t>
-      </w:r>
-      <w:commentRangeEnd w:id="13"/>
+        <w:commentReference w:id="17"/>
+      </w:r>
+      <w:commentRangeEnd w:id="18"/>
       <w:r>
         <w:rPr>
           <w:rStyle w:val="Kommentarzeichen"/>
@@ -3638,7 +3296,7 @@
           <w:b w:val="0"/>
           <w:i w:val="0"/>
         </w:rPr>
-        <w:commentReference w:id="13"/>
+        <w:commentReference w:id="18"/>
       </w:r>
     </w:p>
     <w:p>
@@ -3649,77 +3307,13 @@
           <w:szCs w:val="22"/>
         </w:rPr>
       </w:pPr>
-      <w:commentRangeStart w:id="14"/>
-      <w:r>
-        <w:rPr>
-          <w:rFonts w:ascii="Times New Roman" w:hAnsi="Times New Roman" w:cs="Times New Roman"/>
-          <w:sz w:val="24"/>
-          <w:szCs w:val="22"/>
-        </w:rPr>
-        <w:t xml:space="preserve">To assess </w:t>
-      </w:r>
-      <w:commentRangeEnd w:id="14"/>
-      <w:r>
-        <w:rPr>
-          <w:rStyle w:val="Kommentarzeichen"/>
-        </w:rPr>
-        <w:commentReference w:id="14"/>
-      </w:r>
-      <w:r>
-        <w:rPr>
-          <w:rFonts w:ascii="Times New Roman" w:hAnsi="Times New Roman" w:cs="Times New Roman"/>
-          <w:sz w:val="24"/>
-          <w:szCs w:val="22"/>
-        </w:rPr>
-        <w:t>teachers’ professional vision</w:t>
-      </w:r>
-      <w:r>
-        <w:rPr>
-          <w:rFonts w:ascii="Times New Roman" w:hAnsi="Times New Roman" w:cs="Times New Roman"/>
-          <w:sz w:val="24"/>
-          <w:szCs w:val="22"/>
-        </w:rPr>
-        <w:t>,</w:t>
-      </w:r>
-      <w:r>
-        <w:rPr>
-          <w:rFonts w:ascii="Times New Roman" w:hAnsi="Times New Roman" w:cs="Times New Roman"/>
-          <w:sz w:val="24"/>
-          <w:szCs w:val="22"/>
-        </w:rPr>
-        <w:t xml:space="preserve"> </w:t>
-      </w:r>
-      <w:r>
-        <w:rPr>
-          <w:rFonts w:ascii="Times New Roman" w:hAnsi="Times New Roman" w:cs="Times New Roman"/>
-          <w:sz w:val="24"/>
-          <w:szCs w:val="22"/>
-        </w:rPr>
-        <w:t>understood as their ability to perceive and interpret relevant events in the classroom</w:t>
-      </w:r>
-      <w:r>
-        <w:rPr>
-          <w:rFonts w:ascii="Times New Roman" w:hAnsi="Times New Roman" w:cs="Times New Roman"/>
-          <w:sz w:val="24"/>
-          <w:szCs w:val="22"/>
-        </w:rPr>
-        <w:t>,</w:t>
-      </w:r>
-      <w:r>
-        <w:rPr>
-          <w:rFonts w:ascii="Times New Roman" w:hAnsi="Times New Roman" w:cs="Times New Roman"/>
-          <w:sz w:val="24"/>
-          <w:szCs w:val="22"/>
-        </w:rPr>
-        <w:t xml:space="preserve"> </w:t>
-      </w:r>
-      <w:r>
-        <w:rPr>
-          <w:rFonts w:ascii="Times New Roman" w:hAnsi="Times New Roman" w:cs="Times New Roman"/>
-          <w:sz w:val="24"/>
-          <w:szCs w:val="22"/>
-        </w:rPr>
-        <w:t xml:space="preserve">eye-tracking has become an established process-based measurement method. It captures attentional behavior in real time and enables inferences about underlying cognitive mechanisms such as noticing and attention control, which typically occur unconsciously and cannot be verbalized reliably (Grub et al., 2020; Seidel &amp; </w:t>
+      <w:r>
+        <w:rPr>
+          <w:rFonts w:ascii="Times New Roman" w:hAnsi="Times New Roman" w:cs="Times New Roman"/>
+          <w:sz w:val="24"/>
+          <w:szCs w:val="22"/>
+        </w:rPr>
+        <w:t>Strategic knowledge refers to context-sensitive, action-oriented knowledge that enables teachers to make informed pedagogical decisions in complex and dynamic situations (</w:t>
       </w:r>
       <w:proofErr w:type="spellStart"/>
       <w:r>
@@ -3728,7 +3322,7 @@
           <w:sz w:val="24"/>
           <w:szCs w:val="22"/>
         </w:rPr>
-        <w:t>Stürmer</w:t>
+        <w:t>Fenstermacher</w:t>
       </w:r>
       <w:proofErr w:type="spellEnd"/>
       <w:r>
@@ -3737,7 +3331,7 @@
           <w:sz w:val="24"/>
           <w:szCs w:val="22"/>
         </w:rPr>
-        <w:t xml:space="preserve">, 2014; van den </w:t>
+        <w:t xml:space="preserve">, 1994; Doyle, 2006). Rather than relying on prescriptive rules, teachers with strong strategic knowledge are able to flexibly select appropriate courses of action that align with both instructional goals and students’ behavioral needs (Shulman, 1986; Baumert &amp; </w:t>
       </w:r>
       <w:proofErr w:type="spellStart"/>
       <w:r>
@@ -3746,7 +3340,7 @@
           <w:sz w:val="24"/>
           <w:szCs w:val="22"/>
         </w:rPr>
-        <w:t>Bogert</w:t>
+        <w:t>Kunter</w:t>
       </w:r>
       <w:proofErr w:type="spellEnd"/>
       <w:r>
@@ -3755,7 +3349,7 @@
           <w:sz w:val="24"/>
           <w:szCs w:val="22"/>
         </w:rPr>
-        <w:t xml:space="preserve"> et al., 2014).</w:t>
+        <w:t>, 2013).</w:t>
       </w:r>
     </w:p>
     <w:p>
@@ -3772,7 +3366,7 @@
           <w:sz w:val="24"/>
           <w:szCs w:val="22"/>
         </w:rPr>
-        <w:t>Eye-tracking data are commonly analyzed using fixation-based metrics, as fixations are considered behavioral indicators of cognitive processing (Just &amp; Carpenter, 1976). A fixation is defined as the moment when the eyes remain still over a visual object or person for a brief period, indicating focused attention (</w:t>
+        <w:t xml:space="preserve">Expertise research has shown that expert teachers differ significantly from novices in how their knowledge is structured and accessed. Experts possess highly organized and interconnected knowledge networks, which allow them to retrieve relevant information quickly and to apply it efficiently to novel situations (Livingston &amp; </w:t>
       </w:r>
       <w:proofErr w:type="spellStart"/>
       <w:r>
@@ -3781,7 +3375,7 @@
           <w:sz w:val="24"/>
           <w:szCs w:val="22"/>
         </w:rPr>
-        <w:t>Holmqvist</w:t>
+        <w:t>Borko</w:t>
       </w:r>
       <w:proofErr w:type="spellEnd"/>
       <w:r>
@@ -3790,7 +3384,16 @@
           <w:sz w:val="24"/>
           <w:szCs w:val="22"/>
         </w:rPr>
-        <w:t xml:space="preserve"> et al., 2011). Fixations are characterized by their frequency (number of fixations) and duration (average time in milliseconds), both of which can be used to infer how visual information is processed (</w:t>
+        <w:t xml:space="preserve">, 1989; Goldman, 2007). These knowledge structures are shaped through experience and enable teachers to integrate pedagogical concepts with situational demands. In contrast, novices tend to rely on fragmented, less </w:t>
+      </w:r>
+      <w:r>
+        <w:rPr>
+          <w:rFonts w:ascii="Times New Roman" w:hAnsi="Times New Roman" w:cs="Times New Roman"/>
+          <w:sz w:val="24"/>
+          <w:szCs w:val="22"/>
+        </w:rPr>
+        <w:lastRenderedPageBreak/>
+        <w:t xml:space="preserve">structured knowledge that may lead to rigid or less adaptive decision-making (Shulman, 1987; </w:t>
       </w:r>
       <w:proofErr w:type="spellStart"/>
       <w:r>
@@ -3799,7 +3402,7 @@
           <w:sz w:val="24"/>
           <w:szCs w:val="22"/>
         </w:rPr>
-        <w:t>Gegenfurtner</w:t>
+        <w:t>Ophardt</w:t>
       </w:r>
       <w:proofErr w:type="spellEnd"/>
       <w:r>
@@ -3808,7 +3411,7 @@
           <w:sz w:val="24"/>
           <w:szCs w:val="22"/>
         </w:rPr>
-        <w:t xml:space="preserve"> et al., 2018; Negi &amp; Mitra, 2020).</w:t>
+        <w:t xml:space="preserve"> &amp; Thiel, 2013).</w:t>
       </w:r>
     </w:p>
     <w:p>
@@ -3825,7 +3428,7 @@
           <w:sz w:val="24"/>
           <w:szCs w:val="22"/>
         </w:rPr>
-        <w:t>The relationship between these two parameters is often summarized in the Gaze Relational Index (GRI), a derived metric that divides average fixation duration by total fixation count (</w:t>
+        <w:t xml:space="preserve">Strategic classroom management knowledge develops through the interplay of theoretical learning and practical experience. While novice teachers often view classroom management primarily as discipline and control, expert teachers draw on a repertoire of proactive strategies aimed at establishing norms, preventing disruptions, and maintaining instructional flow (Helmke, 2022; </w:t>
       </w:r>
       <w:proofErr w:type="spellStart"/>
       <w:r>
@@ -3834,7 +3437,7 @@
           <w:sz w:val="24"/>
           <w:szCs w:val="22"/>
         </w:rPr>
-        <w:t>Gegenfurtner</w:t>
+        <w:t>Tynjälä</w:t>
       </w:r>
       <w:proofErr w:type="spellEnd"/>
       <w:r>
@@ -3843,52 +3446,7 @@
           <w:sz w:val="24"/>
           <w:szCs w:val="22"/>
         </w:rPr>
-        <w:t xml:space="preserve"> et al., 2020; Lowe &amp; </w:t>
-      </w:r>
-      <w:proofErr w:type="spellStart"/>
-      <w:r>
-        <w:rPr>
-          <w:rFonts w:ascii="Times New Roman" w:hAnsi="Times New Roman" w:cs="Times New Roman"/>
-          <w:sz w:val="24"/>
-          <w:szCs w:val="22"/>
-        </w:rPr>
-        <w:t>Boucheix</w:t>
-      </w:r>
-      <w:proofErr w:type="spellEnd"/>
-      <w:r>
-        <w:rPr>
-          <w:rFonts w:ascii="Times New Roman" w:hAnsi="Times New Roman" w:cs="Times New Roman"/>
-          <w:sz w:val="24"/>
-          <w:szCs w:val="22"/>
-        </w:rPr>
-        <w:t xml:space="preserve">, 2016). Lower GRI values typically indicate short fixations combined with frequent gaze shifts and are associated with more efficient, top-down driven scanning behavior. Higher values suggest longer fixations with fewer shifts, </w:t>
-      </w:r>
-      <w:r>
-        <w:rPr>
-          <w:rFonts w:ascii="Times New Roman" w:hAnsi="Times New Roman" w:cs="Times New Roman"/>
-          <w:sz w:val="24"/>
-          <w:szCs w:val="22"/>
-        </w:rPr>
-        <w:lastRenderedPageBreak/>
-        <w:t>indicating a slower, potentially more cognitively loaded processing pattern (</w:t>
-      </w:r>
-      <w:proofErr w:type="spellStart"/>
-      <w:r>
-        <w:rPr>
-          <w:rFonts w:ascii="Times New Roman" w:hAnsi="Times New Roman" w:cs="Times New Roman"/>
-          <w:sz w:val="24"/>
-          <w:szCs w:val="22"/>
-        </w:rPr>
-        <w:t>Gegenfurtner</w:t>
-      </w:r>
-      <w:proofErr w:type="spellEnd"/>
-      <w:r>
-        <w:rPr>
-          <w:rFonts w:ascii="Times New Roman" w:hAnsi="Times New Roman" w:cs="Times New Roman"/>
-          <w:sz w:val="24"/>
-          <w:szCs w:val="22"/>
-        </w:rPr>
-        <w:t xml:space="preserve"> et al., 2020).</w:t>
+        <w:t xml:space="preserve"> et al., 1997). This development is cumulative and tied to growing professional judgment in navigating complex classroom dilemmas (Berliner, 2001).</w:t>
       </w:r>
     </w:p>
     <w:p>
@@ -3905,47 +3463,7 @@
           <w:sz w:val="24"/>
           <w:szCs w:val="22"/>
         </w:rPr>
-        <w:t xml:space="preserve">In the context of classroom management, these indicators have been used to differentiate expertise levels. Studies consistently show that expert teachers exhibit more dynamic and </w:t>
-      </w:r>
-      <w:r>
-        <w:rPr>
-          <w:rFonts w:ascii="Times New Roman" w:hAnsi="Times New Roman" w:cs="Times New Roman"/>
-          <w:sz w:val="24"/>
-          <w:szCs w:val="22"/>
-        </w:rPr>
-        <w:t xml:space="preserve">efficient </w:t>
-      </w:r>
-      <w:r>
-        <w:rPr>
-          <w:rFonts w:ascii="Times New Roman" w:hAnsi="Times New Roman" w:cs="Times New Roman"/>
-          <w:sz w:val="24"/>
-          <w:szCs w:val="22"/>
-        </w:rPr>
-        <w:t xml:space="preserve">gaze behavior than novices (Cortina et al., 2015; McIntyre, 2016; </w:t>
-      </w:r>
-      <w:r>
-        <w:rPr>
-          <w:rFonts w:ascii="Times New Roman" w:hAnsi="Times New Roman" w:cs="Times New Roman"/>
-          <w:sz w:val="24"/>
-          <w:szCs w:val="22"/>
-        </w:rPr>
-        <w:t>Dessus et al.</w:t>
-      </w:r>
-      <w:r>
-        <w:rPr>
-          <w:rFonts w:ascii="Times New Roman" w:hAnsi="Times New Roman" w:cs="Times New Roman"/>
-          <w:sz w:val="24"/>
-          <w:szCs w:val="22"/>
-        </w:rPr>
-        <w:t xml:space="preserve">, 2016; </w:t>
-      </w:r>
-      <w:r>
-        <w:rPr>
-          <w:rFonts w:ascii="Times New Roman" w:hAnsi="Times New Roman" w:cs="Times New Roman"/>
-          <w:sz w:val="24"/>
-          <w:szCs w:val="22"/>
-        </w:rPr>
-        <w:t xml:space="preserve">Huang, 2018; </w:t>
+        <w:t xml:space="preserve">Previous efforts to assess classroom management knowledge have either embedded it as a subdimension within broader pedagogical knowledge tests (e.g., COACTIV-R, TEDS-M; </w:t>
       </w:r>
       <w:proofErr w:type="spellStart"/>
       <w:r>
@@ -3954,7 +3472,7 @@
           <w:sz w:val="24"/>
           <w:szCs w:val="22"/>
         </w:rPr>
-        <w:t>Gegenfurtner</w:t>
+        <w:t>Kunter</w:t>
       </w:r>
       <w:proofErr w:type="spellEnd"/>
       <w:r>
@@ -3963,39 +3481,15 @@
           <w:sz w:val="24"/>
           <w:szCs w:val="22"/>
         </w:rPr>
-        <w:t xml:space="preserve"> et al.</w:t>
-      </w:r>
-      <w:r>
-        <w:rPr>
-          <w:rFonts w:ascii="Times New Roman" w:hAnsi="Times New Roman" w:cs="Times New Roman"/>
-          <w:sz w:val="24"/>
-          <w:szCs w:val="22"/>
-        </w:rPr>
-        <w:t xml:space="preserve">, </w:t>
-      </w:r>
-      <w:r>
-        <w:rPr>
-          <w:rFonts w:ascii="Times New Roman" w:hAnsi="Times New Roman" w:cs="Times New Roman"/>
-          <w:sz w:val="24"/>
-          <w:szCs w:val="22"/>
-        </w:rPr>
-        <w:t>2020</w:t>
-      </w:r>
-      <w:r>
-        <w:rPr>
-          <w:rFonts w:ascii="Times New Roman" w:hAnsi="Times New Roman" w:cs="Times New Roman"/>
-          <w:sz w:val="24"/>
-          <w:szCs w:val="22"/>
-        </w:rPr>
-        <w:t xml:space="preserve">). For instance, </w:t>
-      </w:r>
-      <w:r>
-        <w:rPr>
-          <w:rFonts w:ascii="Times New Roman" w:hAnsi="Times New Roman" w:cs="Times New Roman"/>
-          <w:sz w:val="24"/>
-          <w:szCs w:val="22"/>
-        </w:rPr>
-        <w:t>Cortina et al. (2015), for example, investigated attention distribution among 12 mentor-mentee teacher pairs, finding that mentors distributed their gaze more evenly across students, while mentees focused on fewer individuals. This suggests that expert teachers maintain broader classroom awareness, though the study’s small sample size limits its validity. In another study, McIntyre (2016) compared 40 teachers from England and Hong Kong, finding that experts focused more on students, while novices were more distracted by teaching materials and non-relevant stimuli. Huang (2018) analyzed mobile eye-tracking data from 25 expert-novice teacher pairs, finding that experts distributed their gaze more broadly across the classroom, while novices focused on fewer objects. Experts also exhibited shorter, task-relevant fixations, reducing distractions and improving situational awareness.</w:t>
+        <w:t xml:space="preserve"> et al., 2013; König et al., 2011) or used licensure-based assessments such as the Praxis Series (Educational Testing Service, 2011). </w:t>
+      </w:r>
+      <w:r>
+        <w:rPr>
+          <w:rFonts w:ascii="Times New Roman" w:hAnsi="Times New Roman" w:cs="Times New Roman"/>
+          <w:sz w:val="24"/>
+          <w:szCs w:val="22"/>
+        </w:rPr>
+        <w:t>However, these instruments are either not publicly available for research, not specifically focused on classroom management, or lack contextual richness in their scenarios. Moreover, they often emphasize propositional knowledge over strategic reasoning, limiting their utility for expertise research</w:t>
       </w:r>
       <w:r>
         <w:rPr>
@@ -4011,66 +3505,46 @@
           <w:sz w:val="24"/>
           <w:szCs w:val="22"/>
         </w:rPr>
-        <w:t>Dessus et al. (2016) extended these findings by analyzing the gaze behavior of two novice and two expert teachers during full-length math lessons in primary school using mobile eye-tracking. Although the study had a small sample (</w:t>
-      </w:r>
-      <w:r>
-        <w:rPr>
-          <w:rFonts w:ascii="Times New Roman" w:hAnsi="Times New Roman" w:cs="Times New Roman"/>
-          <w:i/>
-          <w:iCs/>
-          <w:sz w:val="24"/>
-          <w:szCs w:val="22"/>
-        </w:rPr>
-        <w:t>N</w:t>
-      </w:r>
-      <w:r>
-        <w:rPr>
-          <w:rFonts w:ascii="Times New Roman" w:hAnsi="Times New Roman" w:cs="Times New Roman"/>
-          <w:sz w:val="24"/>
-          <w:szCs w:val="22"/>
-        </w:rPr>
-        <w:t xml:space="preserve"> = 4), it provided detailed insights into gaze distribution and attentional strategies. Experienced teachers showed lower attentional lability</w:t>
-      </w:r>
-      <w:r>
-        <w:rPr>
-          <w:rFonts w:ascii="Times New Roman" w:hAnsi="Times New Roman" w:cs="Times New Roman"/>
-          <w:sz w:val="24"/>
-          <w:szCs w:val="22"/>
-        </w:rPr>
-        <w:t xml:space="preserve">, </w:t>
-      </w:r>
-      <w:r>
-        <w:rPr>
-          <w:rFonts w:ascii="Times New Roman" w:hAnsi="Times New Roman" w:cs="Times New Roman"/>
-          <w:sz w:val="24"/>
-          <w:szCs w:val="22"/>
-        </w:rPr>
-        <w:t>i.e., fewer rapid gaze shifts</w:t>
-      </w:r>
-      <w:r>
-        <w:rPr>
-          <w:rFonts w:ascii="Times New Roman" w:hAnsi="Times New Roman" w:cs="Times New Roman"/>
-          <w:sz w:val="24"/>
-          <w:szCs w:val="22"/>
-        </w:rPr>
-        <w:t xml:space="preserve">, </w:t>
-      </w:r>
-      <w:r>
-        <w:rPr>
-          <w:rFonts w:ascii="Times New Roman" w:hAnsi="Times New Roman" w:cs="Times New Roman"/>
-          <w:sz w:val="24"/>
-          <w:szCs w:val="22"/>
-        </w:rPr>
-        <w:t xml:space="preserve">and distributed their attention more evenly across students. Novices, in contrast, tended to focus disproportionately on a few individuals, regardless of their behavioral or academic characteristics. These differences were associated with higher CLASS </w:t>
-      </w:r>
-      <w:r>
-        <w:rPr>
-          <w:rFonts w:ascii="Times New Roman" w:hAnsi="Times New Roman" w:cs="Times New Roman"/>
-          <w:sz w:val="24"/>
-          <w:szCs w:val="22"/>
-        </w:rPr>
-        <w:lastRenderedPageBreak/>
-        <w:t>scores among expert teachers, suggesting a link between gaze regulation, classroom climate, and instructional quality.</w:t>
+        <w:fldChar w:fldCharType="begin"/>
+      </w:r>
+      <w:r>
+        <w:rPr>
+          <w:rFonts w:ascii="Times New Roman" w:hAnsi="Times New Roman" w:cs="Times New Roman"/>
+          <w:sz w:val="24"/>
+          <w:szCs w:val="22"/>
+        </w:rPr>
+        <w:instrText xml:space="preserve"> ADDIN ZOTERO_ITEM CSL_CITATION {"citationID":"wTBMu6Ae","properties":{"formattedCitation":"(Gold &amp; Holodynski, 2015)","plainCitation":"(Gold &amp; Holodynski, 2015)","noteIndex":0},"citationItems":[{"id":919,"uris":["http://zotero.org/groups/5349517/items/ICIW6F5C"],"itemData":{"id":919,"type":"article-journal","abstract":"The current study describes the development and construct validation of a situational judgment test for assessing the strategic knowledge of classroom management in elementary schools. Classroom scenarios and accompanying courses of action were constructed, of which 17 experts confirmed the content validity. A pilot study and a cross-validation with preservice teachers and inservice teachers revealed the assumed factor structure and sensitivity of the test to differences in expertise. The results indicate that the situational judgment test for assessing strategic knowledge of classroom management in elementary schools is a valid assessment tool for investigating the acquisition and promotion of classroom management knowledge during teacher education.","container-title":"Educational Assessment","DOI":"10.1080/10627197.2015.1062087","ISSN":"1062-7197","issue":"3","note":"publisher: Routledge\n_eprint: https://doi.org/10.1080/10627197.2015.1062087","page":"226-248","source":"Taylor and Francis+NEJM","title":"Development and Construct Validation of a Situational Judgment Test of Strategic Knowledge of Classroom Management in Elementary Schools","volume":"20","author":[{"family":"Gold","given":"Bernadette"},{"family":"Holodynski","given":"Manfred"}],"issued":{"date-parts":[["2015",7,3]]}}}],"schema":"https://github.com/citation-style-language/schema/raw/master/csl-citation.json"} </w:instrText>
+      </w:r>
+      <w:r>
+        <w:rPr>
+          <w:rFonts w:ascii="Times New Roman" w:hAnsi="Times New Roman" w:cs="Times New Roman"/>
+          <w:sz w:val="24"/>
+          <w:szCs w:val="22"/>
+        </w:rPr>
+        <w:fldChar w:fldCharType="separate"/>
+      </w:r>
+      <w:r>
+        <w:rPr>
+          <w:rFonts w:ascii="Times New Roman" w:hAnsi="Times New Roman" w:cs="Times New Roman"/>
+          <w:sz w:val="24"/>
+        </w:rPr>
+        <w:t>(Gold &amp; Holodynski, 2015)</w:t>
+      </w:r>
+      <w:r>
+        <w:rPr>
+          <w:rFonts w:ascii="Times New Roman" w:hAnsi="Times New Roman" w:cs="Times New Roman"/>
+          <w:sz w:val="24"/>
+          <w:szCs w:val="22"/>
+        </w:rPr>
+        <w:fldChar w:fldCharType="end"/>
+      </w:r>
+      <w:r>
+        <w:rPr>
+          <w:rFonts w:ascii="Times New Roman" w:hAnsi="Times New Roman" w:cs="Times New Roman"/>
+          <w:sz w:val="24"/>
+          <w:szCs w:val="22"/>
+        </w:rPr>
+        <w:t>.</w:t>
       </w:r>
     </w:p>
     <w:p>
@@ -4087,7 +3561,7 @@
           <w:sz w:val="24"/>
           <w:szCs w:val="22"/>
         </w:rPr>
-        <w:t xml:space="preserve">In a reanalysis of two studies, </w:t>
+        <w:t xml:space="preserve">To address this gap, Gold and </w:t>
       </w:r>
       <w:proofErr w:type="spellStart"/>
       <w:r>
@@ -4096,7 +3570,7 @@
           <w:sz w:val="24"/>
           <w:szCs w:val="22"/>
         </w:rPr>
-        <w:t>Gegenfurtner</w:t>
+        <w:t>Holodynski</w:t>
       </w:r>
       <w:proofErr w:type="spellEnd"/>
       <w:r>
@@ -4105,366 +3579,110 @@
           <w:sz w:val="24"/>
           <w:szCs w:val="22"/>
         </w:rPr>
-        <w:t xml:space="preserve"> et al. (2020) found that experts generally showed lower GRI values than novices, especially in familiar task contexts. While differences were not always statistically significant, the GRI proved useful for comparing visual processing patterns across expertise levels and task demands. Its application in classroom settings is still limited and calls for further research.</w:t>
+        <w:t xml:space="preserve"> (2015) developed a model-based SJT specifically designed to assess teachers’ strategic knowledge of classroom management. Their instrument includes realistic classroom scenarios that reflect the three major facets of classroom management</w:t>
+      </w:r>
+      <w:r>
+        <w:rPr>
+          <w:rFonts w:ascii="Times New Roman" w:hAnsi="Times New Roman" w:cs="Times New Roman"/>
+          <w:sz w:val="24"/>
+          <w:szCs w:val="22"/>
+        </w:rPr>
+        <w:t xml:space="preserve"> (</w:t>
+      </w:r>
+      <w:r>
+        <w:rPr>
+          <w:rFonts w:ascii="Times New Roman" w:hAnsi="Times New Roman" w:cs="Times New Roman"/>
+          <w:sz w:val="24"/>
+          <w:szCs w:val="22"/>
+        </w:rPr>
+        <w:t>monitoring, managing momentum, and establishing rules and routines</w:t>
+      </w:r>
+      <w:r>
+        <w:rPr>
+          <w:rFonts w:ascii="Times New Roman" w:hAnsi="Times New Roman" w:cs="Times New Roman"/>
+          <w:sz w:val="24"/>
+          <w:szCs w:val="22"/>
+        </w:rPr>
+        <w:t>)</w:t>
+      </w:r>
+      <w:r>
+        <w:rPr>
+          <w:rFonts w:ascii="Times New Roman" w:hAnsi="Times New Roman" w:cs="Times New Roman"/>
+          <w:sz w:val="24"/>
+          <w:szCs w:val="22"/>
+        </w:rPr>
+        <w:t>.</w:t>
+      </w:r>
+      <w:r>
+        <w:rPr>
+          <w:rFonts w:ascii="Times New Roman" w:hAnsi="Times New Roman" w:cs="Times New Roman"/>
+          <w:sz w:val="24"/>
+          <w:szCs w:val="22"/>
+        </w:rPr>
+        <w:t xml:space="preserve"> </w:t>
+      </w:r>
+      <w:r>
+        <w:rPr>
+          <w:rFonts w:ascii="Times New Roman" w:hAnsi="Times New Roman" w:cs="Times New Roman"/>
+          <w:sz w:val="24"/>
+          <w:szCs w:val="22"/>
+        </w:rPr>
+        <w:t xml:space="preserve">Validation studies have demonstrated the SJT’s sensitivity to expertise: in-service teachers significantly outperform preservice teachers, especially in scenarios requiring proactive and nuanced management strategies (Gold &amp; </w:t>
+      </w:r>
+      <w:proofErr w:type="spellStart"/>
+      <w:r>
+        <w:rPr>
+          <w:rFonts w:ascii="Times New Roman" w:hAnsi="Times New Roman" w:cs="Times New Roman"/>
+          <w:sz w:val="24"/>
+          <w:szCs w:val="22"/>
+        </w:rPr>
+        <w:t>Holodynski</w:t>
+      </w:r>
+      <w:proofErr w:type="spellEnd"/>
+      <w:r>
+        <w:rPr>
+          <w:rFonts w:ascii="Times New Roman" w:hAnsi="Times New Roman" w:cs="Times New Roman"/>
+          <w:sz w:val="24"/>
+          <w:szCs w:val="22"/>
+        </w:rPr>
+        <w:t xml:space="preserve">, 2015). </w:t>
+      </w:r>
+      <w:r>
+        <w:rPr>
+          <w:rFonts w:ascii="Times New Roman" w:hAnsi="Times New Roman" w:cs="Times New Roman"/>
+          <w:sz w:val="24"/>
+          <w:szCs w:val="22"/>
+        </w:rPr>
+        <w:t xml:space="preserve">In contrast to dichotomous formats, their SJT asks participants to rate the effectiveness of each response, allowing for a more nuanced </w:t>
+      </w:r>
+      <w:r>
+        <w:rPr>
+          <w:rFonts w:ascii="Times New Roman" w:hAnsi="Times New Roman" w:cs="Times New Roman"/>
+          <w:sz w:val="24"/>
+          <w:szCs w:val="22"/>
+        </w:rPr>
+        <w:lastRenderedPageBreak/>
+        <w:t>assessment.</w:t>
+      </w:r>
+      <w:r>
+        <w:rPr>
+          <w:rFonts w:ascii="Times New Roman" w:hAnsi="Times New Roman" w:cs="Times New Roman"/>
+          <w:sz w:val="24"/>
+          <w:szCs w:val="22"/>
+        </w:rPr>
+        <w:t xml:space="preserve"> </w:t>
+      </w:r>
+      <w:r>
+        <w:rPr>
+          <w:rFonts w:ascii="Times New Roman" w:hAnsi="Times New Roman" w:cs="Times New Roman"/>
+          <w:sz w:val="24"/>
+          <w:szCs w:val="22"/>
+        </w:rPr>
+        <w:t>These findings support the claim that strategic knowledge is not only a core component of classroom management competence but also a reliable indicator of professional expertise.</w:t>
       </w:r>
     </w:p>
     <w:p>
       <w:pPr>
-        <w:rPr>
-          <w:rFonts w:ascii="Times New Roman" w:hAnsi="Times New Roman" w:cs="Times New Roman"/>
-          <w:sz w:val="24"/>
-          <w:szCs w:val="22"/>
-        </w:rPr>
-      </w:pPr>
-      <w:r>
-        <w:rPr>
-          <w:rFonts w:ascii="Times New Roman" w:hAnsi="Times New Roman" w:cs="Times New Roman"/>
-          <w:sz w:val="24"/>
-          <w:szCs w:val="22"/>
-        </w:rPr>
-        <w:t xml:space="preserve">Beyond fixation-based measures, </w:t>
-      </w:r>
-      <w:commentRangeStart w:id="15"/>
-      <w:r>
-        <w:rPr>
-          <w:rFonts w:ascii="Times New Roman" w:hAnsi="Times New Roman" w:cs="Times New Roman"/>
-          <w:sz w:val="24"/>
-          <w:szCs w:val="22"/>
-        </w:rPr>
-        <w:t xml:space="preserve">time to first fixation (TTFF) </w:t>
-      </w:r>
-      <w:commentRangeEnd w:id="15"/>
-      <w:r>
-        <w:rPr>
-          <w:rStyle w:val="Kommentarzeichen"/>
-        </w:rPr>
-        <w:commentReference w:id="15"/>
-      </w:r>
-      <w:r>
-        <w:rPr>
-          <w:rFonts w:ascii="Times New Roman" w:hAnsi="Times New Roman" w:cs="Times New Roman"/>
-          <w:sz w:val="24"/>
-          <w:szCs w:val="22"/>
-        </w:rPr>
-        <w:t>has also emerged as a relevant metric in classroom management research</w:t>
-      </w:r>
-      <w:r>
-        <w:rPr>
-          <w:rFonts w:ascii="Times New Roman" w:hAnsi="Times New Roman" w:cs="Times New Roman"/>
-          <w:sz w:val="24"/>
-          <w:szCs w:val="22"/>
-        </w:rPr>
-        <w:t xml:space="preserve"> (e.g.,</w:t>
-      </w:r>
-      <w:r>
-        <w:rPr>
-          <w:rFonts w:ascii="Times New Roman" w:hAnsi="Times New Roman" w:cs="Times New Roman"/>
-          <w:sz w:val="24"/>
-          <w:szCs w:val="22"/>
-        </w:rPr>
-        <w:fldChar w:fldCharType="begin"/>
-      </w:r>
-      <w:r>
-        <w:rPr>
-          <w:rFonts w:ascii="Times New Roman" w:hAnsi="Times New Roman" w:cs="Times New Roman"/>
-          <w:sz w:val="24"/>
-          <w:szCs w:val="22"/>
-        </w:rPr>
-        <w:instrText xml:space="preserve"> ADDIN ZOTERO_ITEM CSL_CITATION {"citationID":"xyKXwVkw","properties":{"formattedCitation":"(Keskin et al., 2023; Yamamoto &amp; Imai-Matsumura, 2013)","plainCitation":"(Keskin et al., 2023; Yamamoto &amp; Imai-Matsumura, 2013)","noteIndex":0},"citationItems":[{"id":1166,"uris":["http://zotero.org/groups/5349517/items/UG7SJYUH"],"itemData":{"id":1166,"type":"article-journal","abstract":"&lt;p&gt;In classrooms, ethnic minority students are often confronted with several disadvantages – such as lower academic achievement, more negative teacher attitudes, and less teacher recognition – which are all well examined in educational research. This study sought to understand if more negative teacher attitudes and lower teacher recognition are reflected in teacher gaze. Controlling for student behavior, do teachers look more on ethnic majority than on ethnic minority students? If teachers have a visual preference for ethnic majority students in their classrooms, then we would expect that teachers show a higher number of fixations, longer duration of fixations, and shorter times to first fixation on ethnic majority compared with ethnic minority students. To test this assumption, we designed an explanatory sequential mixed-method study with a sample of 83 pre-service teachers. First, pre-service teachers were invited to watch a video of a classroom situation while their eye movements were recorded. Second, after watching the video, they were asked to take written notes on (a) how they perceived the teacher in the video attended to ethnic minority students and (b) which own experiences they can relate to situations in the video. Finally, a standardized survey measured participants’ age, gender, ethnic background, explicit attitudes toward ethnic minority students, self-efficacy for teaching ethnic minority students, and stereotypes associated with the motivation of ethnic minority students. Results indicated that, in contrast to our hypothesis, pre-service teachers had longer fixation durations on ethnic minority compared with ethnic majority students. In addition, pre-service teachers’ explicit attitudes correlated positively with number (&lt;italic&gt;r&lt;/italic&gt; = 0.26, &lt;italic&gt;p&lt;/italic&gt; &amp;lt; 0.05) and duration (&lt;italic&gt;r&lt;/italic&gt; = 0.31, &lt;italic&gt;p&lt;/italic&gt; &amp;lt; 0.05) of fixations, suggesting that pre-service teachers with more positive attitudes toward ethnic minority students also looked more and longer on ethnic minority students. Furthermore, qualitative analyses indicated that pre-service teachers associated the disadvantaged situations for ethnic minority students with teachers’ stereotypes and student language difficulties; they also referred to their own ethnic minority when reflecting on specific situations in the video. We discuss these findings considering their significance for teacher education and professional development and their implications for further research on dealing with student diversity.&lt;/p&gt;","container-title":"Frontiers in Education","DOI":"10.3389/feduc.2023.1272671","ISSN":"2504-284X","journalAbbreviation":"Front. Educ.","language":"English","note":"publisher: Frontiers","source":"Frontiers","title":"Relations between pre-service teacher gaze, teacher attitude, and student ethnicity","URL":"https://www.frontiersin.org/journals/education/articles/10.3389/feduc.2023.1272671/full","volume":"8","author":[{"family":"Keskin","given":"Özün"},{"family":"Gabel","given":"Sylvia"},{"family":"Kollar","given":"Ingo"},{"family":"Gegenfurtner","given":"Andreas"}],"accessed":{"date-parts":[["2025",3,31]]},"issued":{"date-parts":[["2023",11,30]]}}},{"id":1168,"uris":["http://zotero.org/groups/5349517/items/VZTMFZNT"],"itemData":{"id":1168,"type":"article-journal","abstract":"In the current study, an eye tracker was used to examine the gaze of teachers while they watched a video of a lesson. We found no difference in teaching experience between teachers who were aware and those who were unaware of students' misbehavior. In addition, teachers who noticed students' misbehavior fixated on target students more frequently and longer than teachers who did not notice the misbehavior. However, we found no difference in the duration of each fixation, and thus, frequent fixations seemed to make fixation length longer. Moreover, we found no difference in the time to the first fixation on target students between groups. These results suggest that there is no relationship between teaching experience and the ability to notice students' negative behavior and that aware teachers make frequent fixations on students' misbehavior. Our study shows that eye tracking is a novel technique that reveals perceptual characteristics of teachers.","container-title":"Comprehensive Psychology","DOI":"10.2466/01.IT.2.6","ISSN":"2165-2228","language":"EN","note":"publisher: SAGE Publications Inc","page":"01.IT.2.6","source":"SAGE Journals","title":"Teachers' Gaze and Awareness of Students' Behavior: Using An Eye Tracker","title-short":"Teachers' Gaze and Awareness of Students' Behavior","volume":"2","author":[{"family":"Yamamoto","given":"Tsuyoshi"},{"family":"Imai-Matsumura","given":"Kyoko"}],"issued":{"date-parts":[["2013",1,1]]}}}],"schema":"https://github.com/citation-style-language/schema/raw/master/csl-citation.json"} </w:instrText>
-      </w:r>
-      <w:r>
-        <w:rPr>
-          <w:rFonts w:ascii="Times New Roman" w:hAnsi="Times New Roman" w:cs="Times New Roman"/>
-          <w:sz w:val="24"/>
-          <w:szCs w:val="22"/>
-        </w:rPr>
-        <w:fldChar w:fldCharType="separate"/>
-      </w:r>
-      <w:r>
-        <w:rPr>
-          <w:rFonts w:ascii="Times New Roman" w:hAnsi="Times New Roman" w:cs="Times New Roman"/>
-          <w:sz w:val="24"/>
-        </w:rPr>
-        <w:t xml:space="preserve"> Yamamoto &amp; Imai-Matsumura, 2013</w:t>
-      </w:r>
-      <w:r>
-        <w:rPr>
-          <w:rFonts w:ascii="Times New Roman" w:hAnsi="Times New Roman" w:cs="Times New Roman"/>
-          <w:sz w:val="24"/>
-        </w:rPr>
-        <w:t xml:space="preserve">; </w:t>
-      </w:r>
-      <w:r>
-        <w:rPr>
-          <w:rFonts w:ascii="Times New Roman" w:hAnsi="Times New Roman" w:cs="Times New Roman"/>
-          <w:sz w:val="24"/>
-        </w:rPr>
-        <w:t>Keskin et al., 2023)</w:t>
-      </w:r>
-      <w:r>
-        <w:rPr>
-          <w:rFonts w:ascii="Times New Roman" w:hAnsi="Times New Roman" w:cs="Times New Roman"/>
-          <w:sz w:val="24"/>
-          <w:szCs w:val="22"/>
-        </w:rPr>
-        <w:fldChar w:fldCharType="end"/>
-      </w:r>
-      <w:r>
-        <w:rPr>
-          <w:rFonts w:ascii="Times New Roman" w:hAnsi="Times New Roman" w:cs="Times New Roman"/>
-          <w:sz w:val="24"/>
-          <w:szCs w:val="22"/>
-        </w:rPr>
-        <w:t>. TTFF captures the latency between the onset of a salient classroom event (e.g., a disruption) and the first fixation on the relevant target (e.g., the disruptive student).</w:t>
-      </w:r>
-      <w:r>
-        <w:rPr>
-          <w:rFonts w:ascii="Times New Roman" w:hAnsi="Times New Roman" w:cs="Times New Roman"/>
-          <w:sz w:val="24"/>
-          <w:szCs w:val="22"/>
-        </w:rPr>
-        <w:t xml:space="preserve"> </w:t>
-      </w:r>
-      <w:r>
-        <w:rPr>
-          <w:rFonts w:ascii="Times New Roman" w:hAnsi="Times New Roman" w:cs="Times New Roman"/>
-          <w:sz w:val="24"/>
-          <w:szCs w:val="22"/>
-        </w:rPr>
-        <w:t xml:space="preserve">Although TTFF is often interpreted as a marker of situational awareness, findings are mixed. In a study by </w:t>
-      </w:r>
-      <w:r>
-        <w:rPr>
-          <w:rFonts w:ascii="Times New Roman" w:hAnsi="Times New Roman" w:cs="Times New Roman"/>
-          <w:sz w:val="24"/>
-          <w:szCs w:val="22"/>
-        </w:rPr>
-        <w:t xml:space="preserve">Yamamoto </w:t>
-      </w:r>
-      <w:r>
-        <w:rPr>
-          <w:rFonts w:ascii="Times New Roman" w:hAnsi="Times New Roman" w:cs="Times New Roman"/>
-          <w:sz w:val="24"/>
-          <w:szCs w:val="22"/>
-        </w:rPr>
-        <w:t>&amp;</w:t>
-      </w:r>
-      <w:r>
-        <w:rPr>
-          <w:rFonts w:ascii="Times New Roman" w:hAnsi="Times New Roman" w:cs="Times New Roman"/>
-          <w:sz w:val="24"/>
-          <w:szCs w:val="22"/>
-        </w:rPr>
-        <w:t xml:space="preserve"> Imai-Matsumura (2013),</w:t>
-      </w:r>
-      <w:r>
-        <w:rPr>
-          <w:rFonts w:ascii="Times New Roman" w:hAnsi="Times New Roman" w:cs="Times New Roman"/>
-          <w:sz w:val="24"/>
-          <w:szCs w:val="22"/>
-        </w:rPr>
-        <w:t xml:space="preserve"> teachers who noticed student misbehavior did </w:t>
-      </w:r>
-      <w:r>
-        <w:rPr>
-          <w:rFonts w:ascii="Times New Roman" w:hAnsi="Times New Roman" w:cs="Times New Roman"/>
-          <w:sz w:val="24"/>
-          <w:szCs w:val="22"/>
-        </w:rPr>
-        <w:t>not</w:t>
-      </w:r>
-      <w:r>
-        <w:rPr>
-          <w:rFonts w:ascii="Times New Roman" w:hAnsi="Times New Roman" w:cs="Times New Roman"/>
-          <w:sz w:val="24"/>
-          <w:szCs w:val="22"/>
-        </w:rPr>
-        <w:t xml:space="preserve"> fixate earlier on the target students than those who missed it. Similarly, </w:t>
-      </w:r>
-      <w:proofErr w:type="spellStart"/>
-      <w:r>
-        <w:rPr>
-          <w:rFonts w:ascii="Times New Roman" w:hAnsi="Times New Roman" w:cs="Times New Roman"/>
-          <w:sz w:val="24"/>
-          <w:szCs w:val="22"/>
-        </w:rPr>
-        <w:t>Keskin</w:t>
-      </w:r>
-      <w:proofErr w:type="spellEnd"/>
-      <w:r>
-        <w:rPr>
-          <w:rFonts w:ascii="Times New Roman" w:hAnsi="Times New Roman" w:cs="Times New Roman"/>
-          <w:sz w:val="24"/>
-          <w:szCs w:val="22"/>
-        </w:rPr>
-        <w:t xml:space="preserve"> et al. (2023)</w:t>
-      </w:r>
-      <w:r>
-        <w:rPr>
-          <w:rFonts w:ascii="Times New Roman" w:hAnsi="Times New Roman" w:cs="Times New Roman"/>
-          <w:sz w:val="24"/>
-          <w:szCs w:val="22"/>
-        </w:rPr>
-        <w:t xml:space="preserve"> found no significant differences in TTFF related to student background. These results suggest that TTFF alone may not reliably reflect expertise but should be interpreted alongside complementary measures such as fixation frequency and distribution.</w:t>
-      </w:r>
-    </w:p>
-    <w:p>
-      <w:pPr>
-        <w:rPr>
-          <w:rFonts w:ascii="Times New Roman" w:hAnsi="Times New Roman" w:cs="Times New Roman"/>
-          <w:sz w:val="24"/>
-          <w:szCs w:val="22"/>
-        </w:rPr>
-      </w:pPr>
-      <w:r>
-        <w:rPr>
-          <w:rFonts w:ascii="Times New Roman" w:hAnsi="Times New Roman" w:cs="Times New Roman"/>
-          <w:sz w:val="24"/>
-          <w:szCs w:val="22"/>
-        </w:rPr>
-        <w:t xml:space="preserve">Despite growing interest, research on the GRI in teaching contexts remains limited. Several studies have highlighted its potential as a standardized efficiency indicator but note that its interpretation depends on task complexity and instructional context (Gabel et al., 2023; </w:t>
-      </w:r>
-      <w:proofErr w:type="spellStart"/>
-      <w:r>
-        <w:rPr>
-          <w:rFonts w:ascii="Times New Roman" w:hAnsi="Times New Roman" w:cs="Times New Roman"/>
-          <w:sz w:val="24"/>
-          <w:szCs w:val="22"/>
-        </w:rPr>
-        <w:t>Kosel</w:t>
-      </w:r>
-      <w:proofErr w:type="spellEnd"/>
-      <w:r>
-        <w:rPr>
-          <w:rFonts w:ascii="Times New Roman" w:hAnsi="Times New Roman" w:cs="Times New Roman"/>
-          <w:sz w:val="24"/>
-          <w:szCs w:val="22"/>
-        </w:rPr>
-        <w:t xml:space="preserve"> et al., 2023). Furthermore, many eye-tracking studies in teacher research suffer from small sample sizes (e.g., </w:t>
-      </w:r>
-      <w:proofErr w:type="spellStart"/>
-      <w:r>
-        <w:rPr>
-          <w:rFonts w:ascii="Times New Roman" w:hAnsi="Times New Roman" w:cs="Times New Roman"/>
-          <w:sz w:val="24"/>
-          <w:szCs w:val="22"/>
-        </w:rPr>
-        <w:t>Pouta</w:t>
-      </w:r>
-      <w:proofErr w:type="spellEnd"/>
-      <w:r>
-        <w:rPr>
-          <w:rFonts w:ascii="Times New Roman" w:hAnsi="Times New Roman" w:cs="Times New Roman"/>
-          <w:sz w:val="24"/>
-          <w:szCs w:val="22"/>
-        </w:rPr>
-        <w:t xml:space="preserve"> et al., 2021) or methodological limitations, such as low ecological </w:t>
-      </w:r>
-      <w:r>
-        <w:rPr>
-          <w:rFonts w:ascii="Times New Roman" w:hAnsi="Times New Roman" w:cs="Times New Roman"/>
-          <w:sz w:val="24"/>
-          <w:szCs w:val="22"/>
-        </w:rPr>
-        <w:lastRenderedPageBreak/>
-        <w:t>validity due to stationary setups (</w:t>
-      </w:r>
-      <w:proofErr w:type="spellStart"/>
-      <w:r>
-        <w:rPr>
-          <w:rFonts w:ascii="Times New Roman" w:hAnsi="Times New Roman" w:cs="Times New Roman"/>
-          <w:sz w:val="24"/>
-          <w:szCs w:val="22"/>
-        </w:rPr>
-        <w:t>Stahnke</w:t>
-      </w:r>
-      <w:proofErr w:type="spellEnd"/>
-      <w:r>
-        <w:rPr>
-          <w:rFonts w:ascii="Times New Roman" w:hAnsi="Times New Roman" w:cs="Times New Roman"/>
-          <w:sz w:val="24"/>
-          <w:szCs w:val="22"/>
-        </w:rPr>
-        <w:t xml:space="preserve"> &amp; </w:t>
-      </w:r>
-      <w:proofErr w:type="spellStart"/>
-      <w:r>
-        <w:rPr>
-          <w:rFonts w:ascii="Times New Roman" w:hAnsi="Times New Roman" w:cs="Times New Roman"/>
-          <w:sz w:val="24"/>
-          <w:szCs w:val="22"/>
-        </w:rPr>
-        <w:t>Blömeke</w:t>
-      </w:r>
-      <w:proofErr w:type="spellEnd"/>
-      <w:r>
-        <w:rPr>
-          <w:rFonts w:ascii="Times New Roman" w:hAnsi="Times New Roman" w:cs="Times New Roman"/>
-          <w:sz w:val="24"/>
-          <w:szCs w:val="22"/>
-        </w:rPr>
-        <w:t>, 2021) or low experimental control in authentic classrooms (McIntyre et al., 2020).</w:t>
-      </w:r>
-    </w:p>
-    <w:p>
-      <w:pPr>
-        <w:rPr>
-          <w:rFonts w:ascii="Times New Roman" w:hAnsi="Times New Roman" w:cs="Times New Roman"/>
-          <w:sz w:val="24"/>
-          <w:szCs w:val="22"/>
-        </w:rPr>
-      </w:pPr>
-      <w:r>
-        <w:rPr>
-          <w:rFonts w:ascii="Times New Roman" w:hAnsi="Times New Roman" w:cs="Times New Roman"/>
-          <w:sz w:val="24"/>
-          <w:szCs w:val="22"/>
-        </w:rPr>
-        <w:t>Nevertheless, the combination of fixation-based measures (</w:t>
-      </w:r>
-      <w:r>
-        <w:rPr>
-          <w:rFonts w:ascii="Times New Roman" w:hAnsi="Times New Roman" w:cs="Times New Roman"/>
-          <w:sz w:val="24"/>
-          <w:szCs w:val="22"/>
-        </w:rPr>
-        <w:t>numbe</w:t>
-      </w:r>
-      <w:r>
-        <w:rPr>
-          <w:rFonts w:ascii="Times New Roman" w:hAnsi="Times New Roman" w:cs="Times New Roman"/>
-          <w:sz w:val="24"/>
-          <w:szCs w:val="22"/>
-        </w:rPr>
-        <w:t>r and</w:t>
-      </w:r>
-      <w:r>
-        <w:rPr>
-          <w:rFonts w:ascii="Times New Roman" w:hAnsi="Times New Roman" w:cs="Times New Roman"/>
-          <w:sz w:val="24"/>
-          <w:szCs w:val="22"/>
-        </w:rPr>
-        <w:t xml:space="preserve"> duration</w:t>
-      </w:r>
-      <w:r>
-        <w:rPr>
-          <w:rFonts w:ascii="Times New Roman" w:hAnsi="Times New Roman" w:cs="Times New Roman"/>
-          <w:sz w:val="24"/>
-          <w:szCs w:val="22"/>
-        </w:rPr>
-        <w:t xml:space="preserve"> of fixations</w:t>
-      </w:r>
-      <w:r>
-        <w:rPr>
-          <w:rFonts w:ascii="Times New Roman" w:hAnsi="Times New Roman" w:cs="Times New Roman"/>
-          <w:sz w:val="24"/>
-          <w:szCs w:val="22"/>
-        </w:rPr>
-        <w:t>, GRI) and event-based indicators such as TTFF offers a robust toolkit for assessing teachers’ professional vision in classroom management. These metrics provide access to real-time, process-oriented data and allow for fine-grained comparisons of expertise differences in how teachers attend to and process classroom events.</w:t>
-      </w:r>
-    </w:p>
-    <w:p>
-      <w:pPr>
         <w:pStyle w:val="berschrift3"/>
         <w:rPr>
           <w:rFonts w:ascii="Times New Roman" w:hAnsi="Times New Roman" w:cs="Times New Roman"/>
@@ -4474,7 +3692,8 @@
           <w:szCs w:val="24"/>
         </w:rPr>
       </w:pPr>
-      <w:commentRangeStart w:id="16"/>
+      <w:commentRangeStart w:id="19"/>
+      <w:commentRangeStart w:id="20"/>
       <w:r>
         <w:rPr>
           <w:rFonts w:ascii="Times New Roman" w:hAnsi="Times New Roman" w:cs="Times New Roman"/>
@@ -4483,7 +3702,7 @@
           <w:sz w:val="24"/>
           <w:szCs w:val="24"/>
         </w:rPr>
-        <w:t xml:space="preserve">Teachers’ </w:t>
+        <w:t>Teachers’ Professional Vision</w:t>
       </w:r>
       <w:r>
         <w:rPr>
@@ -4493,19 +3712,9 @@
           <w:sz w:val="24"/>
           <w:szCs w:val="24"/>
         </w:rPr>
-        <w:t>Observable Behavior in Managing Disruptions</w:t>
-      </w:r>
-      <w:r>
-        <w:rPr>
-          <w:rFonts w:ascii="Times New Roman" w:hAnsi="Times New Roman" w:cs="Times New Roman"/>
-          <w:i w:val="0"/>
-          <w:iCs/>
-          <w:sz w:val="24"/>
-          <w:szCs w:val="24"/>
-        </w:rPr>
         <w:t>.</w:t>
       </w:r>
-      <w:commentRangeEnd w:id="16"/>
+      <w:commentRangeEnd w:id="19"/>
       <w:r>
         <w:rPr>
           <w:rStyle w:val="Kommentarzeichen"/>
@@ -4513,7 +3722,17 @@
           <w:b w:val="0"/>
           <w:i w:val="0"/>
         </w:rPr>
-        <w:commentReference w:id="16"/>
+        <w:commentReference w:id="19"/>
+      </w:r>
+      <w:commentRangeEnd w:id="20"/>
+      <w:r>
+        <w:rPr>
+          <w:rStyle w:val="Kommentarzeichen"/>
+          <w:rFonts w:ascii="Calibri" w:hAnsi="Calibri" w:cs="Arial"/>
+          <w:b w:val="0"/>
+          <w:i w:val="0"/>
+        </w:rPr>
+        <w:commentReference w:id="20"/>
       </w:r>
     </w:p>
     <w:p>
@@ -4524,6 +3743,908 @@
           <w:szCs w:val="22"/>
         </w:rPr>
       </w:pPr>
+      <w:commentRangeStart w:id="21"/>
+      <w:r>
+        <w:rPr>
+          <w:rFonts w:ascii="Times New Roman" w:hAnsi="Times New Roman" w:cs="Times New Roman"/>
+          <w:sz w:val="24"/>
+          <w:szCs w:val="22"/>
+        </w:rPr>
+        <w:t xml:space="preserve">To assess </w:t>
+      </w:r>
+      <w:commentRangeEnd w:id="21"/>
+      <w:r>
+        <w:rPr>
+          <w:rStyle w:val="Kommentarzeichen"/>
+        </w:rPr>
+        <w:commentReference w:id="21"/>
+      </w:r>
+      <w:r>
+        <w:rPr>
+          <w:rFonts w:ascii="Times New Roman" w:hAnsi="Times New Roman" w:cs="Times New Roman"/>
+          <w:sz w:val="24"/>
+          <w:szCs w:val="22"/>
+        </w:rPr>
+        <w:t>teachers’ professional vision</w:t>
+      </w:r>
+      <w:r>
+        <w:rPr>
+          <w:rFonts w:ascii="Times New Roman" w:hAnsi="Times New Roman" w:cs="Times New Roman"/>
+          <w:sz w:val="24"/>
+          <w:szCs w:val="22"/>
+        </w:rPr>
+        <w:t>,</w:t>
+      </w:r>
+      <w:r>
+        <w:rPr>
+          <w:rFonts w:ascii="Times New Roman" w:hAnsi="Times New Roman" w:cs="Times New Roman"/>
+          <w:sz w:val="24"/>
+          <w:szCs w:val="22"/>
+        </w:rPr>
+        <w:t xml:space="preserve"> </w:t>
+      </w:r>
+      <w:r>
+        <w:rPr>
+          <w:rFonts w:ascii="Times New Roman" w:hAnsi="Times New Roman" w:cs="Times New Roman"/>
+          <w:sz w:val="24"/>
+          <w:szCs w:val="22"/>
+        </w:rPr>
+        <w:t>understood as their ability to perceive and interpret relevant events in the classroom</w:t>
+      </w:r>
+      <w:r>
+        <w:rPr>
+          <w:rFonts w:ascii="Times New Roman" w:hAnsi="Times New Roman" w:cs="Times New Roman"/>
+          <w:sz w:val="24"/>
+          <w:szCs w:val="22"/>
+        </w:rPr>
+        <w:t>,</w:t>
+      </w:r>
+      <w:r>
+        <w:rPr>
+          <w:rFonts w:ascii="Times New Roman" w:hAnsi="Times New Roman" w:cs="Times New Roman"/>
+          <w:sz w:val="24"/>
+          <w:szCs w:val="22"/>
+        </w:rPr>
+        <w:t xml:space="preserve"> </w:t>
+      </w:r>
+      <w:r>
+        <w:rPr>
+          <w:rFonts w:ascii="Times New Roman" w:hAnsi="Times New Roman" w:cs="Times New Roman"/>
+          <w:sz w:val="24"/>
+          <w:szCs w:val="22"/>
+        </w:rPr>
+        <w:t xml:space="preserve">eye-tracking has become an established process-based measurement method. It captures attentional behavior in real time and enables inferences about underlying cognitive mechanisms such as noticing and attention control, which typically occur unconsciously and cannot be verbalized reliably (Grub et al., 2020; Seidel &amp; </w:t>
+      </w:r>
+      <w:proofErr w:type="spellStart"/>
+      <w:r>
+        <w:rPr>
+          <w:rFonts w:ascii="Times New Roman" w:hAnsi="Times New Roman" w:cs="Times New Roman"/>
+          <w:sz w:val="24"/>
+          <w:szCs w:val="22"/>
+        </w:rPr>
+        <w:t>Stürmer</w:t>
+      </w:r>
+      <w:proofErr w:type="spellEnd"/>
+      <w:r>
+        <w:rPr>
+          <w:rFonts w:ascii="Times New Roman" w:hAnsi="Times New Roman" w:cs="Times New Roman"/>
+          <w:sz w:val="24"/>
+          <w:szCs w:val="22"/>
+        </w:rPr>
+        <w:t xml:space="preserve">, 2014; van den </w:t>
+      </w:r>
+      <w:proofErr w:type="spellStart"/>
+      <w:r>
+        <w:rPr>
+          <w:rFonts w:ascii="Times New Roman" w:hAnsi="Times New Roman" w:cs="Times New Roman"/>
+          <w:sz w:val="24"/>
+          <w:szCs w:val="22"/>
+        </w:rPr>
+        <w:t>Bogert</w:t>
+      </w:r>
+      <w:proofErr w:type="spellEnd"/>
+      <w:r>
+        <w:rPr>
+          <w:rFonts w:ascii="Times New Roman" w:hAnsi="Times New Roman" w:cs="Times New Roman"/>
+          <w:sz w:val="24"/>
+          <w:szCs w:val="22"/>
+        </w:rPr>
+        <w:t xml:space="preserve"> et al., 2014).</w:t>
+      </w:r>
+    </w:p>
+    <w:p>
+      <w:pPr>
+        <w:rPr>
+          <w:rFonts w:ascii="Times New Roman" w:hAnsi="Times New Roman" w:cs="Times New Roman"/>
+          <w:sz w:val="24"/>
+          <w:szCs w:val="22"/>
+        </w:rPr>
+      </w:pPr>
+      <w:r>
+        <w:rPr>
+          <w:rFonts w:ascii="Times New Roman" w:hAnsi="Times New Roman" w:cs="Times New Roman"/>
+          <w:sz w:val="24"/>
+          <w:szCs w:val="22"/>
+        </w:rPr>
+        <w:t>Eye-tracking data are commonly analyzed using fixation-based metrics, as fixations are considered behavioral indicators of cognitive processing (Just &amp; Carpenter, 1976). A fixation is defined as the moment when the eyes remain still over a visual object or person for a brief period, indicating focused attention (</w:t>
+      </w:r>
+      <w:proofErr w:type="spellStart"/>
+      <w:r>
+        <w:rPr>
+          <w:rFonts w:ascii="Times New Roman" w:hAnsi="Times New Roman" w:cs="Times New Roman"/>
+          <w:sz w:val="24"/>
+          <w:szCs w:val="22"/>
+        </w:rPr>
+        <w:t>Holmqvist</w:t>
+      </w:r>
+      <w:proofErr w:type="spellEnd"/>
+      <w:r>
+        <w:rPr>
+          <w:rFonts w:ascii="Times New Roman" w:hAnsi="Times New Roman" w:cs="Times New Roman"/>
+          <w:sz w:val="24"/>
+          <w:szCs w:val="22"/>
+        </w:rPr>
+        <w:t xml:space="preserve"> et al., 2011). Fixations are characterized by their frequency (number of fixations) and duration (average time in milliseconds), both of which can be used to infer how visual information is processed (</w:t>
+      </w:r>
+      <w:proofErr w:type="spellStart"/>
+      <w:r>
+        <w:rPr>
+          <w:rFonts w:ascii="Times New Roman" w:hAnsi="Times New Roman" w:cs="Times New Roman"/>
+          <w:sz w:val="24"/>
+          <w:szCs w:val="22"/>
+        </w:rPr>
+        <w:t>Gegenfurtner</w:t>
+      </w:r>
+      <w:proofErr w:type="spellEnd"/>
+      <w:r>
+        <w:rPr>
+          <w:rFonts w:ascii="Times New Roman" w:hAnsi="Times New Roman" w:cs="Times New Roman"/>
+          <w:sz w:val="24"/>
+          <w:szCs w:val="22"/>
+        </w:rPr>
+        <w:t xml:space="preserve"> et al., 2018; Negi &amp; Mitra, 2020).</w:t>
+      </w:r>
+    </w:p>
+    <w:p>
+      <w:pPr>
+        <w:rPr>
+          <w:rFonts w:ascii="Times New Roman" w:hAnsi="Times New Roman" w:cs="Times New Roman"/>
+          <w:sz w:val="24"/>
+          <w:szCs w:val="22"/>
+        </w:rPr>
+      </w:pPr>
+      <w:r>
+        <w:rPr>
+          <w:rFonts w:ascii="Times New Roman" w:hAnsi="Times New Roman" w:cs="Times New Roman"/>
+          <w:sz w:val="24"/>
+          <w:szCs w:val="22"/>
+        </w:rPr>
+        <w:t>The relationship between these two parameters is often summarized in the Gaze Relational Index (GRI), a derived metric that divides average fixation duration by total fixation count (</w:t>
+      </w:r>
+      <w:proofErr w:type="spellStart"/>
+      <w:r>
+        <w:rPr>
+          <w:rFonts w:ascii="Times New Roman" w:hAnsi="Times New Roman" w:cs="Times New Roman"/>
+          <w:sz w:val="24"/>
+          <w:szCs w:val="22"/>
+        </w:rPr>
+        <w:t>Gegenfurtner</w:t>
+      </w:r>
+      <w:proofErr w:type="spellEnd"/>
+      <w:r>
+        <w:rPr>
+          <w:rFonts w:ascii="Times New Roman" w:hAnsi="Times New Roman" w:cs="Times New Roman"/>
+          <w:sz w:val="24"/>
+          <w:szCs w:val="22"/>
+        </w:rPr>
+        <w:t xml:space="preserve"> et al., 2020; Lowe &amp; </w:t>
+      </w:r>
+      <w:proofErr w:type="spellStart"/>
+      <w:r>
+        <w:rPr>
+          <w:rFonts w:ascii="Times New Roman" w:hAnsi="Times New Roman" w:cs="Times New Roman"/>
+          <w:sz w:val="24"/>
+          <w:szCs w:val="22"/>
+        </w:rPr>
+        <w:t>Boucheix</w:t>
+      </w:r>
+      <w:proofErr w:type="spellEnd"/>
+      <w:r>
+        <w:rPr>
+          <w:rFonts w:ascii="Times New Roman" w:hAnsi="Times New Roman" w:cs="Times New Roman"/>
+          <w:sz w:val="24"/>
+          <w:szCs w:val="22"/>
+        </w:rPr>
+        <w:t xml:space="preserve">, 2016). Lower GRI values typically indicate short fixations combined with frequent gaze shifts and are associated with more efficient, top-down driven scanning behavior. Higher values suggest longer fixations with fewer shifts, </w:t>
+      </w:r>
+      <w:r>
+        <w:rPr>
+          <w:rFonts w:ascii="Times New Roman" w:hAnsi="Times New Roman" w:cs="Times New Roman"/>
+          <w:sz w:val="24"/>
+          <w:szCs w:val="22"/>
+        </w:rPr>
+        <w:lastRenderedPageBreak/>
+        <w:t>indicating a slower, potentially more cognitively loaded processing pattern (</w:t>
+      </w:r>
+      <w:proofErr w:type="spellStart"/>
+      <w:r>
+        <w:rPr>
+          <w:rFonts w:ascii="Times New Roman" w:hAnsi="Times New Roman" w:cs="Times New Roman"/>
+          <w:sz w:val="24"/>
+          <w:szCs w:val="22"/>
+        </w:rPr>
+        <w:t>Gegenfurtner</w:t>
+      </w:r>
+      <w:proofErr w:type="spellEnd"/>
+      <w:r>
+        <w:rPr>
+          <w:rFonts w:ascii="Times New Roman" w:hAnsi="Times New Roman" w:cs="Times New Roman"/>
+          <w:sz w:val="24"/>
+          <w:szCs w:val="22"/>
+        </w:rPr>
+        <w:t xml:space="preserve"> et al., 2020).</w:t>
+      </w:r>
+    </w:p>
+    <w:p>
+      <w:pPr>
+        <w:rPr>
+          <w:rFonts w:ascii="Times New Roman" w:hAnsi="Times New Roman" w:cs="Times New Roman"/>
+          <w:sz w:val="24"/>
+          <w:szCs w:val="22"/>
+        </w:rPr>
+      </w:pPr>
+      <w:r>
+        <w:rPr>
+          <w:rFonts w:ascii="Times New Roman" w:hAnsi="Times New Roman" w:cs="Times New Roman"/>
+          <w:sz w:val="24"/>
+          <w:szCs w:val="22"/>
+        </w:rPr>
+        <w:t xml:space="preserve">In the context of classroom management, these indicators have been used to differentiate expertise levels. Studies consistently show that expert teachers exhibit more dynamic and </w:t>
+      </w:r>
+      <w:r>
+        <w:rPr>
+          <w:rFonts w:ascii="Times New Roman" w:hAnsi="Times New Roman" w:cs="Times New Roman"/>
+          <w:sz w:val="24"/>
+          <w:szCs w:val="22"/>
+        </w:rPr>
+        <w:t xml:space="preserve">efficient </w:t>
+      </w:r>
+      <w:r>
+        <w:rPr>
+          <w:rFonts w:ascii="Times New Roman" w:hAnsi="Times New Roman" w:cs="Times New Roman"/>
+          <w:sz w:val="24"/>
+          <w:szCs w:val="22"/>
+        </w:rPr>
+        <w:t xml:space="preserve">gaze behavior than novices (Cortina et al., 2015; McIntyre, 2016; </w:t>
+      </w:r>
+      <w:r>
+        <w:rPr>
+          <w:rFonts w:ascii="Times New Roman" w:hAnsi="Times New Roman" w:cs="Times New Roman"/>
+          <w:sz w:val="24"/>
+          <w:szCs w:val="22"/>
+        </w:rPr>
+        <w:t>Dessus et al.</w:t>
+      </w:r>
+      <w:r>
+        <w:rPr>
+          <w:rFonts w:ascii="Times New Roman" w:hAnsi="Times New Roman" w:cs="Times New Roman"/>
+          <w:sz w:val="24"/>
+          <w:szCs w:val="22"/>
+        </w:rPr>
+        <w:t xml:space="preserve">, 2016; </w:t>
+      </w:r>
+      <w:r>
+        <w:rPr>
+          <w:rFonts w:ascii="Times New Roman" w:hAnsi="Times New Roman" w:cs="Times New Roman"/>
+          <w:sz w:val="24"/>
+          <w:szCs w:val="22"/>
+        </w:rPr>
+        <w:t xml:space="preserve">Huang, 2018; </w:t>
+      </w:r>
+      <w:proofErr w:type="spellStart"/>
+      <w:r>
+        <w:rPr>
+          <w:rFonts w:ascii="Times New Roman" w:hAnsi="Times New Roman" w:cs="Times New Roman"/>
+          <w:sz w:val="24"/>
+          <w:szCs w:val="22"/>
+        </w:rPr>
+        <w:t>Gegenfurtner</w:t>
+      </w:r>
+      <w:proofErr w:type="spellEnd"/>
+      <w:r>
+        <w:rPr>
+          <w:rFonts w:ascii="Times New Roman" w:hAnsi="Times New Roman" w:cs="Times New Roman"/>
+          <w:sz w:val="24"/>
+          <w:szCs w:val="22"/>
+        </w:rPr>
+        <w:t xml:space="preserve"> et al.</w:t>
+      </w:r>
+      <w:r>
+        <w:rPr>
+          <w:rFonts w:ascii="Times New Roman" w:hAnsi="Times New Roman" w:cs="Times New Roman"/>
+          <w:sz w:val="24"/>
+          <w:szCs w:val="22"/>
+        </w:rPr>
+        <w:t xml:space="preserve">, </w:t>
+      </w:r>
+      <w:r>
+        <w:rPr>
+          <w:rFonts w:ascii="Times New Roman" w:hAnsi="Times New Roman" w:cs="Times New Roman"/>
+          <w:sz w:val="24"/>
+          <w:szCs w:val="22"/>
+        </w:rPr>
+        <w:t>2020</w:t>
+      </w:r>
+      <w:r>
+        <w:rPr>
+          <w:rFonts w:ascii="Times New Roman" w:hAnsi="Times New Roman" w:cs="Times New Roman"/>
+          <w:sz w:val="24"/>
+          <w:szCs w:val="22"/>
+        </w:rPr>
+        <w:t xml:space="preserve">). For instance, </w:t>
+      </w:r>
+      <w:r>
+        <w:rPr>
+          <w:rFonts w:ascii="Times New Roman" w:hAnsi="Times New Roman" w:cs="Times New Roman"/>
+          <w:sz w:val="24"/>
+          <w:szCs w:val="22"/>
+        </w:rPr>
+        <w:t>Cortina et al. (2015), for example, investigated attention distribution among 12 mentor-mentee teacher pairs, finding that mentors distributed their gaze more evenly across students, while mentees focused on fewer individuals. This suggests that expert teachers maintain broader classroom awareness, though the study’s small sample size limits its validity. In another study, McIntyre (2016) compared 40 teachers from England and Hong Kong, finding that experts focused more on students, while novices were more distracted by teaching materials and non-relevant stimuli. Huang (2018) analyzed mobile eye-tracking data from 25 expert-novice teacher pairs, finding that experts distributed their gaze more broadly across the classroom, while novices focused on fewer objects. Experts also exhibited shorter, task-relevant fixations, reducing distractions and improving situational awareness.</w:t>
+      </w:r>
+      <w:r>
+        <w:rPr>
+          <w:rFonts w:ascii="Times New Roman" w:hAnsi="Times New Roman" w:cs="Times New Roman"/>
+          <w:sz w:val="24"/>
+          <w:szCs w:val="22"/>
+        </w:rPr>
+        <w:t xml:space="preserve"> </w:t>
+      </w:r>
+      <w:r>
+        <w:rPr>
+          <w:rFonts w:ascii="Times New Roman" w:hAnsi="Times New Roman" w:cs="Times New Roman"/>
+          <w:sz w:val="24"/>
+          <w:szCs w:val="22"/>
+        </w:rPr>
+        <w:t>Dessus et al. (2016) extended these findings by analyzing the gaze behavior of two novice and two expert teachers during full-length math lessons in primary school using mobile eye-tracking. Although the study had a small sample (</w:t>
+      </w:r>
+      <w:r>
+        <w:rPr>
+          <w:rFonts w:ascii="Times New Roman" w:hAnsi="Times New Roman" w:cs="Times New Roman"/>
+          <w:i/>
+          <w:iCs/>
+          <w:sz w:val="24"/>
+          <w:szCs w:val="22"/>
+        </w:rPr>
+        <w:t>N</w:t>
+      </w:r>
+      <w:r>
+        <w:rPr>
+          <w:rFonts w:ascii="Times New Roman" w:hAnsi="Times New Roman" w:cs="Times New Roman"/>
+          <w:sz w:val="24"/>
+          <w:szCs w:val="22"/>
+        </w:rPr>
+        <w:t xml:space="preserve"> = 4), it provided detailed insights into gaze distribution and attentional strategies. Experienced teachers showed lower attentional lability</w:t>
+      </w:r>
+      <w:r>
+        <w:rPr>
+          <w:rFonts w:ascii="Times New Roman" w:hAnsi="Times New Roman" w:cs="Times New Roman"/>
+          <w:sz w:val="24"/>
+          <w:szCs w:val="22"/>
+        </w:rPr>
+        <w:t xml:space="preserve">, </w:t>
+      </w:r>
+      <w:r>
+        <w:rPr>
+          <w:rFonts w:ascii="Times New Roman" w:hAnsi="Times New Roman" w:cs="Times New Roman"/>
+          <w:sz w:val="24"/>
+          <w:szCs w:val="22"/>
+        </w:rPr>
+        <w:t>i.e., fewer rapid gaze shifts</w:t>
+      </w:r>
+      <w:r>
+        <w:rPr>
+          <w:rFonts w:ascii="Times New Roman" w:hAnsi="Times New Roman" w:cs="Times New Roman"/>
+          <w:sz w:val="24"/>
+          <w:szCs w:val="22"/>
+        </w:rPr>
+        <w:t xml:space="preserve">, </w:t>
+      </w:r>
+      <w:r>
+        <w:rPr>
+          <w:rFonts w:ascii="Times New Roman" w:hAnsi="Times New Roman" w:cs="Times New Roman"/>
+          <w:sz w:val="24"/>
+          <w:szCs w:val="22"/>
+        </w:rPr>
+        <w:t xml:space="preserve">and distributed their attention more evenly across students. Novices, in contrast, tended to focus disproportionately on a few individuals, regardless of their behavioral or academic characteristics. These differences were associated with higher CLASS </w:t>
+      </w:r>
+      <w:r>
+        <w:rPr>
+          <w:rFonts w:ascii="Times New Roman" w:hAnsi="Times New Roman" w:cs="Times New Roman"/>
+          <w:sz w:val="24"/>
+          <w:szCs w:val="22"/>
+        </w:rPr>
+        <w:lastRenderedPageBreak/>
+        <w:t>scores among expert teachers, suggesting a link between gaze regulation, classroom climate, and instructional quality.</w:t>
+      </w:r>
+    </w:p>
+    <w:p>
+      <w:pPr>
+        <w:rPr>
+          <w:rFonts w:ascii="Times New Roman" w:hAnsi="Times New Roman" w:cs="Times New Roman"/>
+          <w:sz w:val="24"/>
+          <w:szCs w:val="22"/>
+        </w:rPr>
+      </w:pPr>
+      <w:r>
+        <w:rPr>
+          <w:rFonts w:ascii="Times New Roman" w:hAnsi="Times New Roman" w:cs="Times New Roman"/>
+          <w:sz w:val="24"/>
+          <w:szCs w:val="22"/>
+        </w:rPr>
+        <w:t xml:space="preserve">In a reanalysis of two studies, </w:t>
+      </w:r>
+      <w:proofErr w:type="spellStart"/>
+      <w:r>
+        <w:rPr>
+          <w:rFonts w:ascii="Times New Roman" w:hAnsi="Times New Roman" w:cs="Times New Roman"/>
+          <w:sz w:val="24"/>
+          <w:szCs w:val="22"/>
+        </w:rPr>
+        <w:t>Gegenfurtner</w:t>
+      </w:r>
+      <w:proofErr w:type="spellEnd"/>
+      <w:r>
+        <w:rPr>
+          <w:rFonts w:ascii="Times New Roman" w:hAnsi="Times New Roman" w:cs="Times New Roman"/>
+          <w:sz w:val="24"/>
+          <w:szCs w:val="22"/>
+        </w:rPr>
+        <w:t xml:space="preserve"> et al. (2020) found that experts generally showed lower GRI values than novices, especially in familiar task contexts. While differences were not always statistically significant, the GRI proved useful for comparing visual processing patterns across expertise levels and task demands. Its application in classroom settings is still limited and calls for further research.</w:t>
+      </w:r>
+    </w:p>
+    <w:p>
+      <w:pPr>
+        <w:rPr>
+          <w:rFonts w:ascii="Times New Roman" w:hAnsi="Times New Roman" w:cs="Times New Roman"/>
+          <w:sz w:val="24"/>
+          <w:szCs w:val="22"/>
+        </w:rPr>
+      </w:pPr>
+      <w:r>
+        <w:rPr>
+          <w:rFonts w:ascii="Times New Roman" w:hAnsi="Times New Roman" w:cs="Times New Roman"/>
+          <w:sz w:val="24"/>
+          <w:szCs w:val="22"/>
+        </w:rPr>
+        <w:t xml:space="preserve">Beyond fixation-based measures, </w:t>
+      </w:r>
+      <w:commentRangeStart w:id="22"/>
+      <w:r>
+        <w:rPr>
+          <w:rFonts w:ascii="Times New Roman" w:hAnsi="Times New Roman" w:cs="Times New Roman"/>
+          <w:sz w:val="24"/>
+          <w:szCs w:val="22"/>
+        </w:rPr>
+        <w:t xml:space="preserve">time to first fixation (TTFF) </w:t>
+      </w:r>
+      <w:commentRangeEnd w:id="22"/>
+      <w:r>
+        <w:rPr>
+          <w:rStyle w:val="Kommentarzeichen"/>
+        </w:rPr>
+        <w:commentReference w:id="22"/>
+      </w:r>
+      <w:r>
+        <w:rPr>
+          <w:rFonts w:ascii="Times New Roman" w:hAnsi="Times New Roman" w:cs="Times New Roman"/>
+          <w:sz w:val="24"/>
+          <w:szCs w:val="22"/>
+        </w:rPr>
+        <w:t>has also emerged as a relevant metric in classroom management research</w:t>
+      </w:r>
+      <w:r>
+        <w:rPr>
+          <w:rFonts w:ascii="Times New Roman" w:hAnsi="Times New Roman" w:cs="Times New Roman"/>
+          <w:sz w:val="24"/>
+          <w:szCs w:val="22"/>
+        </w:rPr>
+        <w:t xml:space="preserve"> (e.g.,</w:t>
+      </w:r>
+      <w:r>
+        <w:rPr>
+          <w:rFonts w:ascii="Times New Roman" w:hAnsi="Times New Roman" w:cs="Times New Roman"/>
+          <w:sz w:val="24"/>
+          <w:szCs w:val="22"/>
+        </w:rPr>
+        <w:fldChar w:fldCharType="begin"/>
+      </w:r>
+      <w:r>
+        <w:rPr>
+          <w:rFonts w:ascii="Times New Roman" w:hAnsi="Times New Roman" w:cs="Times New Roman"/>
+          <w:sz w:val="24"/>
+          <w:szCs w:val="22"/>
+        </w:rPr>
+        <w:instrText xml:space="preserve"> ADDIN ZOTERO_ITEM CSL_CITATION {"citationID":"xyKXwVkw","properties":{"formattedCitation":"(Keskin et al., 2023; Yamamoto &amp; Imai-Matsumura, 2013)","plainCitation":"(Keskin et al., 2023; Yamamoto &amp; Imai-Matsumura, 2013)","noteIndex":0},"citationItems":[{"id":1166,"uris":["http://zotero.org/groups/5349517/items/UG7SJYUH"],"itemData":{"id":1166,"type":"article-journal","abstract":"&lt;p&gt;In classrooms, ethnic minority students are often confronted with several disadvantages – such as lower academic achievement, more negative teacher attitudes, and less teacher recognition – which are all well examined in educational research. This study sought to understand if more negative teacher attitudes and lower teacher recognition are reflected in teacher gaze. Controlling for student behavior, do teachers look more on ethnic majority than on ethnic minority students? If teachers have a visual preference for ethnic majority students in their classrooms, then we would expect that teachers show a higher number of fixations, longer duration of fixations, and shorter times to first fixation on ethnic majority compared with ethnic minority students. To test this assumption, we designed an explanatory sequential mixed-method study with a sample of 83 pre-service teachers. First, pre-service teachers were invited to watch a video of a classroom situation while their eye movements were recorded. Second, after watching the video, they were asked to take written notes on (a) how they perceived the teacher in the video attended to ethnic minority students and (b) which own experiences they can relate to situations in the video. Finally, a standardized survey measured participants’ age, gender, ethnic background, explicit attitudes toward ethnic minority students, self-efficacy for teaching ethnic minority students, and stereotypes associated with the motivation of ethnic minority students. Results indicated that, in contrast to our hypothesis, pre-service teachers had longer fixation durations on ethnic minority compared with ethnic majority students. In addition, pre-service teachers’ explicit attitudes correlated positively with number (&lt;italic&gt;r&lt;/italic&gt; = 0.26, &lt;italic&gt;p&lt;/italic&gt; &amp;lt; 0.05) and duration (&lt;italic&gt;r&lt;/italic&gt; = 0.31, &lt;italic&gt;p&lt;/italic&gt; &amp;lt; 0.05) of fixations, suggesting that pre-service teachers with more positive attitudes toward ethnic minority students also looked more and longer on ethnic minority students. Furthermore, qualitative analyses indicated that pre-service teachers associated the disadvantaged situations for ethnic minority students with teachers’ stereotypes and student language difficulties; they also referred to their own ethnic minority when reflecting on specific situations in the video. We discuss these findings considering their significance for teacher education and professional development and their implications for further research on dealing with student diversity.&lt;/p&gt;","container-title":"Frontiers in Education","DOI":"10.3389/feduc.2023.1272671","ISSN":"2504-284X","journalAbbreviation":"Front. Educ.","language":"English","note":"publisher: Frontiers","source":"Frontiers","title":"Relations between pre-service teacher gaze, teacher attitude, and student ethnicity","URL":"https://www.frontiersin.org/journals/education/articles/10.3389/feduc.2023.1272671/full","volume":"8","author":[{"family":"Keskin","given":"Özün"},{"family":"Gabel","given":"Sylvia"},{"family":"Kollar","given":"Ingo"},{"family":"Gegenfurtner","given":"Andreas"}],"accessed":{"date-parts":[["2025",3,31]]},"issued":{"date-parts":[["2023",11,30]]}}},{"id":1168,"uris":["http://zotero.org/groups/5349517/items/VZTMFZNT"],"itemData":{"id":1168,"type":"article-journal","abstract":"In the current study, an eye tracker was used to examine the gaze of teachers while they watched a video of a lesson. We found no difference in teaching experience between teachers who were aware and those who were unaware of students' misbehavior. In addition, teachers who noticed students' misbehavior fixated on target students more frequently and longer than teachers who did not notice the misbehavior. However, we found no difference in the duration of each fixation, and thus, frequent fixations seemed to make fixation length longer. Moreover, we found no difference in the time to the first fixation on target students between groups. These results suggest that there is no relationship between teaching experience and the ability to notice students' negative behavior and that aware teachers make frequent fixations on students' misbehavior. Our study shows that eye tracking is a novel technique that reveals perceptual characteristics of teachers.","container-title":"Comprehensive Psychology","DOI":"10.2466/01.IT.2.6","ISSN":"2165-2228","language":"EN","note":"publisher: SAGE Publications Inc","page":"01.IT.2.6","source":"SAGE Journals","title":"Teachers' Gaze and Awareness of Students' Behavior: Using An Eye Tracker","title-short":"Teachers' Gaze and Awareness of Students' Behavior","volume":"2","author":[{"family":"Yamamoto","given":"Tsuyoshi"},{"family":"Imai-Matsumura","given":"Kyoko"}],"issued":{"date-parts":[["2013",1,1]]}}}],"schema":"https://github.com/citation-style-language/schema/raw/master/csl-citation.json"} </w:instrText>
+      </w:r>
+      <w:r>
+        <w:rPr>
+          <w:rFonts w:ascii="Times New Roman" w:hAnsi="Times New Roman" w:cs="Times New Roman"/>
+          <w:sz w:val="24"/>
+          <w:szCs w:val="22"/>
+        </w:rPr>
+        <w:fldChar w:fldCharType="separate"/>
+      </w:r>
+      <w:r>
+        <w:rPr>
+          <w:rFonts w:ascii="Times New Roman" w:hAnsi="Times New Roman" w:cs="Times New Roman"/>
+          <w:sz w:val="24"/>
+        </w:rPr>
+        <w:t xml:space="preserve"> Yamamoto &amp; Imai-Matsumura, 2013</w:t>
+      </w:r>
+      <w:r>
+        <w:rPr>
+          <w:rFonts w:ascii="Times New Roman" w:hAnsi="Times New Roman" w:cs="Times New Roman"/>
+          <w:sz w:val="24"/>
+        </w:rPr>
+        <w:t xml:space="preserve">; </w:t>
+      </w:r>
+      <w:r>
+        <w:rPr>
+          <w:rFonts w:ascii="Times New Roman" w:hAnsi="Times New Roman" w:cs="Times New Roman"/>
+          <w:sz w:val="24"/>
+        </w:rPr>
+        <w:t>Keskin et al., 2023)</w:t>
+      </w:r>
+      <w:r>
+        <w:rPr>
+          <w:rFonts w:ascii="Times New Roman" w:hAnsi="Times New Roman" w:cs="Times New Roman"/>
+          <w:sz w:val="24"/>
+          <w:szCs w:val="22"/>
+        </w:rPr>
+        <w:fldChar w:fldCharType="end"/>
+      </w:r>
+      <w:r>
+        <w:rPr>
+          <w:rFonts w:ascii="Times New Roman" w:hAnsi="Times New Roman" w:cs="Times New Roman"/>
+          <w:sz w:val="24"/>
+          <w:szCs w:val="22"/>
+        </w:rPr>
+        <w:t>. TTFF captures the latency between the onset of a salient classroom event (e.g., a disruption) and the first fixation on the relevant target (e.g., the disruptive student).</w:t>
+      </w:r>
+      <w:r>
+        <w:rPr>
+          <w:rFonts w:ascii="Times New Roman" w:hAnsi="Times New Roman" w:cs="Times New Roman"/>
+          <w:sz w:val="24"/>
+          <w:szCs w:val="22"/>
+        </w:rPr>
+        <w:t xml:space="preserve"> </w:t>
+      </w:r>
+      <w:r>
+        <w:rPr>
+          <w:rFonts w:ascii="Times New Roman" w:hAnsi="Times New Roman" w:cs="Times New Roman"/>
+          <w:sz w:val="24"/>
+          <w:szCs w:val="22"/>
+        </w:rPr>
+        <w:t xml:space="preserve">Although TTFF is often interpreted as a marker of situational awareness, findings are mixed. In a study by </w:t>
+      </w:r>
+      <w:r>
+        <w:rPr>
+          <w:rFonts w:ascii="Times New Roman" w:hAnsi="Times New Roman" w:cs="Times New Roman"/>
+          <w:sz w:val="24"/>
+          <w:szCs w:val="22"/>
+        </w:rPr>
+        <w:t xml:space="preserve">Yamamoto </w:t>
+      </w:r>
+      <w:r>
+        <w:rPr>
+          <w:rFonts w:ascii="Times New Roman" w:hAnsi="Times New Roman" w:cs="Times New Roman"/>
+          <w:sz w:val="24"/>
+          <w:szCs w:val="22"/>
+        </w:rPr>
+        <w:t>&amp;</w:t>
+      </w:r>
+      <w:r>
+        <w:rPr>
+          <w:rFonts w:ascii="Times New Roman" w:hAnsi="Times New Roman" w:cs="Times New Roman"/>
+          <w:sz w:val="24"/>
+          <w:szCs w:val="22"/>
+        </w:rPr>
+        <w:t xml:space="preserve"> Imai-Matsumura (2013),</w:t>
+      </w:r>
+      <w:r>
+        <w:rPr>
+          <w:rFonts w:ascii="Times New Roman" w:hAnsi="Times New Roman" w:cs="Times New Roman"/>
+          <w:sz w:val="24"/>
+          <w:szCs w:val="22"/>
+        </w:rPr>
+        <w:t xml:space="preserve"> teachers who noticed student misbehavior did </w:t>
+      </w:r>
+      <w:r>
+        <w:rPr>
+          <w:rFonts w:ascii="Times New Roman" w:hAnsi="Times New Roman" w:cs="Times New Roman"/>
+          <w:sz w:val="24"/>
+          <w:szCs w:val="22"/>
+        </w:rPr>
+        <w:t>not</w:t>
+      </w:r>
+      <w:r>
+        <w:rPr>
+          <w:rFonts w:ascii="Times New Roman" w:hAnsi="Times New Roman" w:cs="Times New Roman"/>
+          <w:sz w:val="24"/>
+          <w:szCs w:val="22"/>
+        </w:rPr>
+        <w:t xml:space="preserve"> fixate earlier on the target students than those who missed it. Similarly, </w:t>
+      </w:r>
+      <w:proofErr w:type="spellStart"/>
+      <w:r>
+        <w:rPr>
+          <w:rFonts w:ascii="Times New Roman" w:hAnsi="Times New Roman" w:cs="Times New Roman"/>
+          <w:sz w:val="24"/>
+          <w:szCs w:val="22"/>
+        </w:rPr>
+        <w:t>Keskin</w:t>
+      </w:r>
+      <w:proofErr w:type="spellEnd"/>
+      <w:r>
+        <w:rPr>
+          <w:rFonts w:ascii="Times New Roman" w:hAnsi="Times New Roman" w:cs="Times New Roman"/>
+          <w:sz w:val="24"/>
+          <w:szCs w:val="22"/>
+        </w:rPr>
+        <w:t xml:space="preserve"> et al. (2023)</w:t>
+      </w:r>
+      <w:r>
+        <w:rPr>
+          <w:rFonts w:ascii="Times New Roman" w:hAnsi="Times New Roman" w:cs="Times New Roman"/>
+          <w:sz w:val="24"/>
+          <w:szCs w:val="22"/>
+        </w:rPr>
+        <w:t xml:space="preserve"> found no significant differences in TTFF related to student background. These results suggest that TTFF alone may not reliably reflect expertise but should be interpreted alongside complementary measures such as fixation frequency and distribution.</w:t>
+      </w:r>
+    </w:p>
+    <w:p>
+      <w:pPr>
+        <w:rPr>
+          <w:rFonts w:ascii="Times New Roman" w:hAnsi="Times New Roman" w:cs="Times New Roman"/>
+          <w:sz w:val="24"/>
+          <w:szCs w:val="22"/>
+        </w:rPr>
+      </w:pPr>
+      <w:r>
+        <w:rPr>
+          <w:rFonts w:ascii="Times New Roman" w:hAnsi="Times New Roman" w:cs="Times New Roman"/>
+          <w:sz w:val="24"/>
+          <w:szCs w:val="22"/>
+        </w:rPr>
+        <w:t xml:space="preserve">Despite growing interest, research on the GRI in teaching contexts remains limited. Several studies have highlighted its potential as a standardized efficiency indicator but note that its interpretation depends on task complexity and instructional context (Gabel et al., 2023; </w:t>
+      </w:r>
+      <w:proofErr w:type="spellStart"/>
+      <w:r>
+        <w:rPr>
+          <w:rFonts w:ascii="Times New Roman" w:hAnsi="Times New Roman" w:cs="Times New Roman"/>
+          <w:sz w:val="24"/>
+          <w:szCs w:val="22"/>
+        </w:rPr>
+        <w:t>Kosel</w:t>
+      </w:r>
+      <w:proofErr w:type="spellEnd"/>
+      <w:r>
+        <w:rPr>
+          <w:rFonts w:ascii="Times New Roman" w:hAnsi="Times New Roman" w:cs="Times New Roman"/>
+          <w:sz w:val="24"/>
+          <w:szCs w:val="22"/>
+        </w:rPr>
+        <w:t xml:space="preserve"> et al., 2023). Furthermore, many eye-tracking studies in teacher research suffer from small sample sizes (e.g., </w:t>
+      </w:r>
+      <w:proofErr w:type="spellStart"/>
+      <w:r>
+        <w:rPr>
+          <w:rFonts w:ascii="Times New Roman" w:hAnsi="Times New Roman" w:cs="Times New Roman"/>
+          <w:sz w:val="24"/>
+          <w:szCs w:val="22"/>
+        </w:rPr>
+        <w:t>Pouta</w:t>
+      </w:r>
+      <w:proofErr w:type="spellEnd"/>
+      <w:r>
+        <w:rPr>
+          <w:rFonts w:ascii="Times New Roman" w:hAnsi="Times New Roman" w:cs="Times New Roman"/>
+          <w:sz w:val="24"/>
+          <w:szCs w:val="22"/>
+        </w:rPr>
+        <w:t xml:space="preserve"> et al., 2021) or methodological limitations, such as low ecological </w:t>
+      </w:r>
+      <w:r>
+        <w:rPr>
+          <w:rFonts w:ascii="Times New Roman" w:hAnsi="Times New Roman" w:cs="Times New Roman"/>
+          <w:sz w:val="24"/>
+          <w:szCs w:val="22"/>
+        </w:rPr>
+        <w:lastRenderedPageBreak/>
+        <w:t>validity due to stationary setups (</w:t>
+      </w:r>
+      <w:proofErr w:type="spellStart"/>
+      <w:r>
+        <w:rPr>
+          <w:rFonts w:ascii="Times New Roman" w:hAnsi="Times New Roman" w:cs="Times New Roman"/>
+          <w:sz w:val="24"/>
+          <w:szCs w:val="22"/>
+        </w:rPr>
+        <w:t>Stahnke</w:t>
+      </w:r>
+      <w:proofErr w:type="spellEnd"/>
+      <w:r>
+        <w:rPr>
+          <w:rFonts w:ascii="Times New Roman" w:hAnsi="Times New Roman" w:cs="Times New Roman"/>
+          <w:sz w:val="24"/>
+          <w:szCs w:val="22"/>
+        </w:rPr>
+        <w:t xml:space="preserve"> &amp; </w:t>
+      </w:r>
+      <w:proofErr w:type="spellStart"/>
+      <w:r>
+        <w:rPr>
+          <w:rFonts w:ascii="Times New Roman" w:hAnsi="Times New Roman" w:cs="Times New Roman"/>
+          <w:sz w:val="24"/>
+          <w:szCs w:val="22"/>
+        </w:rPr>
+        <w:t>Blömeke</w:t>
+      </w:r>
+      <w:proofErr w:type="spellEnd"/>
+      <w:r>
+        <w:rPr>
+          <w:rFonts w:ascii="Times New Roman" w:hAnsi="Times New Roman" w:cs="Times New Roman"/>
+          <w:sz w:val="24"/>
+          <w:szCs w:val="22"/>
+        </w:rPr>
+        <w:t>, 2021) or low experimental control in authentic classrooms (McIntyre et al., 2020).</w:t>
+      </w:r>
+    </w:p>
+    <w:p>
+      <w:pPr>
+        <w:rPr>
+          <w:rFonts w:ascii="Times New Roman" w:hAnsi="Times New Roman" w:cs="Times New Roman"/>
+          <w:sz w:val="24"/>
+          <w:szCs w:val="22"/>
+        </w:rPr>
+      </w:pPr>
+      <w:r>
+        <w:rPr>
+          <w:rFonts w:ascii="Times New Roman" w:hAnsi="Times New Roman" w:cs="Times New Roman"/>
+          <w:sz w:val="24"/>
+          <w:szCs w:val="22"/>
+        </w:rPr>
+        <w:t>Nevertheless, the combination of fixation-based measures (</w:t>
+      </w:r>
+      <w:r>
+        <w:rPr>
+          <w:rFonts w:ascii="Times New Roman" w:hAnsi="Times New Roman" w:cs="Times New Roman"/>
+          <w:sz w:val="24"/>
+          <w:szCs w:val="22"/>
+        </w:rPr>
+        <w:t>numbe</w:t>
+      </w:r>
+      <w:r>
+        <w:rPr>
+          <w:rFonts w:ascii="Times New Roman" w:hAnsi="Times New Roman" w:cs="Times New Roman"/>
+          <w:sz w:val="24"/>
+          <w:szCs w:val="22"/>
+        </w:rPr>
+        <w:t>r and</w:t>
+      </w:r>
+      <w:r>
+        <w:rPr>
+          <w:rFonts w:ascii="Times New Roman" w:hAnsi="Times New Roman" w:cs="Times New Roman"/>
+          <w:sz w:val="24"/>
+          <w:szCs w:val="22"/>
+        </w:rPr>
+        <w:t xml:space="preserve"> duration</w:t>
+      </w:r>
+      <w:r>
+        <w:rPr>
+          <w:rFonts w:ascii="Times New Roman" w:hAnsi="Times New Roman" w:cs="Times New Roman"/>
+          <w:sz w:val="24"/>
+          <w:szCs w:val="22"/>
+        </w:rPr>
+        <w:t xml:space="preserve"> of fixations</w:t>
+      </w:r>
+      <w:r>
+        <w:rPr>
+          <w:rFonts w:ascii="Times New Roman" w:hAnsi="Times New Roman" w:cs="Times New Roman"/>
+          <w:sz w:val="24"/>
+          <w:szCs w:val="22"/>
+        </w:rPr>
+        <w:t xml:space="preserve">, GRI) and event-based indicators such as TTFF offers a robust toolkit for assessing teachers’ professional vision in classroom management. </w:t>
+      </w:r>
+      <w:commentRangeStart w:id="23"/>
+      <w:r>
+        <w:rPr>
+          <w:rFonts w:ascii="Times New Roman" w:hAnsi="Times New Roman" w:cs="Times New Roman"/>
+          <w:sz w:val="24"/>
+          <w:szCs w:val="22"/>
+        </w:rPr>
+        <w:t>These metrics provide access to real-time, process-oriented data and allow for fine-grained comparisons of expertise differences in how teachers attend to and process classroom events.</w:t>
+      </w:r>
+      <w:commentRangeEnd w:id="23"/>
+      <w:r>
+        <w:rPr>
+          <w:rStyle w:val="Kommentarzeichen"/>
+        </w:rPr>
+        <w:commentReference w:id="23"/>
+      </w:r>
+    </w:p>
+    <w:p>
+      <w:pPr>
+        <w:pStyle w:val="berschrift3"/>
+        <w:rPr>
+          <w:rFonts w:ascii="Times New Roman" w:hAnsi="Times New Roman" w:cs="Times New Roman"/>
+          <w:i w:val="0"/>
+          <w:iCs/>
+          <w:sz w:val="24"/>
+          <w:szCs w:val="24"/>
+        </w:rPr>
+      </w:pPr>
+      <w:commentRangeStart w:id="24"/>
+      <w:commentRangeStart w:id="25"/>
+      <w:r>
+        <w:rPr>
+          <w:rFonts w:ascii="Times New Roman" w:hAnsi="Times New Roman" w:cs="Times New Roman"/>
+          <w:i w:val="0"/>
+          <w:iCs/>
+          <w:sz w:val="24"/>
+          <w:szCs w:val="24"/>
+        </w:rPr>
+        <w:t xml:space="preserve">Teachers’ </w:t>
+      </w:r>
+      <w:r>
+        <w:rPr>
+          <w:rFonts w:ascii="Times New Roman" w:hAnsi="Times New Roman" w:cs="Times New Roman"/>
+          <w:i w:val="0"/>
+          <w:iCs/>
+          <w:sz w:val="24"/>
+          <w:szCs w:val="24"/>
+        </w:rPr>
+        <w:t>Observable Behavior in Managing Disruptions</w:t>
+      </w:r>
+      <w:r>
+        <w:rPr>
+          <w:rFonts w:ascii="Times New Roman" w:hAnsi="Times New Roman" w:cs="Times New Roman"/>
+          <w:i w:val="0"/>
+          <w:iCs/>
+          <w:sz w:val="24"/>
+          <w:szCs w:val="24"/>
+        </w:rPr>
+        <w:t>.</w:t>
+      </w:r>
+      <w:commentRangeEnd w:id="24"/>
+      <w:r>
+        <w:rPr>
+          <w:rStyle w:val="Kommentarzeichen"/>
+          <w:rFonts w:ascii="Calibri" w:hAnsi="Calibri" w:cs="Arial"/>
+          <w:b w:val="0"/>
+          <w:i w:val="0"/>
+        </w:rPr>
+        <w:commentReference w:id="24"/>
+      </w:r>
+      <w:commentRangeEnd w:id="25"/>
+      <w:r>
+        <w:rPr>
+          <w:rStyle w:val="Kommentarzeichen"/>
+          <w:rFonts w:ascii="Calibri" w:hAnsi="Calibri" w:cs="Arial"/>
+          <w:b w:val="0"/>
+          <w:i w:val="0"/>
+        </w:rPr>
+        <w:commentReference w:id="25"/>
+      </w:r>
+    </w:p>
+    <w:p>
+      <w:pPr>
+        <w:rPr>
+          <w:rFonts w:ascii="Times New Roman" w:hAnsi="Times New Roman" w:cs="Times New Roman"/>
+          <w:sz w:val="24"/>
+          <w:szCs w:val="22"/>
+        </w:rPr>
+      </w:pPr>
       <w:r>
         <w:rPr>
           <w:rFonts w:ascii="Times New Roman" w:hAnsi="Times New Roman" w:cs="Times New Roman"/>
@@ -4584,7 +4705,16 @@
           <w:sz w:val="24"/>
           <w:szCs w:val="22"/>
         </w:rPr>
-        <w:t xml:space="preserve">, 1992). While experienced teachers can rely on established routines and cognitive schemas that help them manage disruptions efficiently (Thiel et al., 2012; Berliner, 2004), novice teachers often struggle with complex student behavior and tend to lose sight of overall classroom dynamics (Barth, 2017; Thiel et al., 2012). Experts use their monitoring skills to detect disruptions early and intervene effectively (Emmer &amp; </w:t>
+        <w:t xml:space="preserve">, 1992). While experienced teachers can rely on established routines and cognitive schemas that help them manage disruptions efficiently (Thiel et al., 2012; Berliner, 2004), novice teachers often struggle with complex student behavior and tend to lose sight of overall classroom dynamics (Barth, 2017; Thiel et al., 2012). </w:t>
+      </w:r>
+      <w:commentRangeStart w:id="26"/>
+      <w:r>
+        <w:rPr>
+          <w:rFonts w:ascii="Times New Roman" w:hAnsi="Times New Roman" w:cs="Times New Roman"/>
+          <w:sz w:val="24"/>
+          <w:szCs w:val="22"/>
+        </w:rPr>
+        <w:t xml:space="preserve">Experts use their monitoring skills to detect disruptions early and intervene effectively (Emmer &amp; </w:t>
       </w:r>
       <w:proofErr w:type="spellStart"/>
       <w:r>
@@ -4602,7 +4732,22 @@
           <w:sz w:val="24"/>
           <w:szCs w:val="22"/>
         </w:rPr>
-        <w:t>, 2006), whereas novices frequently overlook such signals or react too late. Novices also tend to rely on less effective reprimands, interrupting the lesson flow (</w:t>
+        <w:t xml:space="preserve">, 2006), whereas novices frequently overlook such signals or react too late. </w:t>
+      </w:r>
+      <w:commentRangeEnd w:id="26"/>
+      <w:r>
+        <w:rPr>
+          <w:rStyle w:val="Kommentarzeichen"/>
+        </w:rPr>
+        <w:commentReference w:id="26"/>
+      </w:r>
+      <w:r>
+        <w:rPr>
+          <w:rFonts w:ascii="Times New Roman" w:hAnsi="Times New Roman" w:cs="Times New Roman"/>
+          <w:sz w:val="24"/>
+          <w:szCs w:val="22"/>
+        </w:rPr>
+        <w:t>Novices also tend to rely on less effective reprimands, interrupting the lesson flow (</w:t>
       </w:r>
       <w:proofErr w:type="spellStart"/>
       <w:r>
@@ -11234,7 +11379,7 @@
           <w:lang w:eastAsia="de-DE"/>
         </w:rPr>
       </w:pPr>
-      <w:bookmarkStart w:id="17" w:name="_Hlk189579835"/>
+      <w:bookmarkStart w:id="27" w:name="_Hlk189579835"/>
       <w:r>
         <w:rPr>
           <w:rFonts w:ascii="Times New Roman" w:hAnsi="Times New Roman" w:cs="Times New Roman"/>
@@ -11417,8 +11562,8 @@
                 <w:lang w:val="de-DE" w:eastAsia="de-DE"/>
               </w:rPr>
             </w:pPr>
-            <w:bookmarkStart w:id="18" w:name="_Hlk189575193"/>
-            <w:bookmarkEnd w:id="17"/>
+            <w:bookmarkStart w:id="28" w:name="_Hlk189575193"/>
+            <w:bookmarkEnd w:id="27"/>
             <w:r>
               <w:rPr>
                 <w:rFonts w:ascii="Times New Roman" w:hAnsi="Times New Roman" w:cs="Times New Roman"/>
@@ -12922,7 +13067,7 @@
         </w:tc>
       </w:tr>
     </w:tbl>
-    <w:bookmarkEnd w:id="18"/>
+    <w:bookmarkEnd w:id="28"/>
     <w:p>
       <w:pPr>
         <w:spacing w:before="120"/>
@@ -13525,6 +13670,7 @@
           <w:lang w:eastAsia="de-DE"/>
         </w:rPr>
       </w:pPr>
+      <w:commentRangeStart w:id="29"/>
       <w:r>
         <w:rPr>
           <w:rFonts w:ascii="Times New Roman" w:hAnsi="Times New Roman" w:cs="Times New Roman"/>
@@ -13976,6 +14122,13 @@
           <w:lang w:eastAsia="de-DE"/>
         </w:rPr>
         <w:t xml:space="preserve"> = .28, were not significant, suggesting that expertise did not influence noticing speed, nor did it interact with disruption type.</w:t>
+      </w:r>
+      <w:commentRangeEnd w:id="29"/>
+      <w:r>
+        <w:rPr>
+          <w:rStyle w:val="Kommentarzeichen"/>
+        </w:rPr>
+        <w:commentReference w:id="29"/>
       </w:r>
     </w:p>
     <w:p>
@@ -16742,7 +16895,7 @@
           <w:lang w:eastAsia="de-DE"/>
         </w:rPr>
       </w:pPr>
-      <w:bookmarkStart w:id="19" w:name="_Hlk190096132"/>
+      <w:bookmarkStart w:id="30" w:name="_Hlk190096132"/>
       <w:r>
         <w:rPr>
           <w:rFonts w:ascii="Times New Roman" w:hAnsi="Times New Roman" w:cs="Times New Roman"/>
@@ -16821,7 +16974,7 @@
         <w:t>3</w:t>
       </w:r>
     </w:p>
-    <w:bookmarkEnd w:id="19"/>
+    <w:bookmarkEnd w:id="30"/>
     <w:p>
       <w:pPr>
         <w:ind w:firstLine="0"/>
@@ -28951,7 +29104,7 @@
 
 <file path=word/comments.xml><?xml version="1.0" encoding="utf-8"?>
 <w:comments xmlns:wpc="http://schemas.microsoft.com/office/word/2010/wordprocessingCanvas" xmlns:cx="http://schemas.microsoft.com/office/drawing/2014/chartex" xmlns:cx1="http://schemas.microsoft.com/office/drawing/2015/9/8/chartex" xmlns:cx2="http://schemas.microsoft.com/office/drawing/2015/10/21/chartex" xmlns:cx3="http://schemas.microsoft.com/office/drawing/2016/5/9/chartex" xmlns:cx4="http://schemas.microsoft.com/office/drawing/2016/5/10/chartex" xmlns:cx5="http://schemas.microsoft.com/office/drawing/2016/5/11/chartex" xmlns:cx6="http://schemas.microsoft.com/office/drawing/2016/5/12/chartex" xmlns:cx7="http://schemas.microsoft.com/office/drawing/2016/5/13/chartex" xmlns:cx8="http://schemas.microsoft.com/office/drawing/2016/5/14/chartex" xmlns:mc="http://schemas.openxmlformats.org/markup-compatibility/2006" xmlns:aink="http://schemas.microsoft.com/office/drawing/2016/ink" xmlns:am3d="http://schemas.microsoft.com/office/drawing/2017/model3d" xmlns:o="urn:schemas-microsoft-com:office:office" xmlns:r="http://schemas.openxmlformats.org/officeDocument/2006/relationships" xmlns:m="http://schemas.openxmlformats.org/officeDocument/2006/math" xmlns:v="urn:schemas-microsoft-com:vml" xmlns:wp14="http://schemas.microsoft.com/office/word/2010/wordprocessingDrawing" xmlns:wp="http://schemas.openxmlformats.org/drawingml/2006/wordprocessingDrawing" xmlns:w10="urn:schemas-microsoft-com:office:word" xmlns:w="http://schemas.openxmlformats.org/wordprocessingml/2006/main" xmlns:w14="http://schemas.microsoft.com/office/word/2010/wordml" xmlns:w15="http://schemas.microsoft.com/office/word/2012/wordml" xmlns:w16cex="http://schemas.microsoft.com/office/word/2018/wordml/cex" xmlns:w16cid="http://schemas.microsoft.com/office/word/2016/wordml/cid" xmlns:w16="http://schemas.microsoft.com/office/word/2018/wordml" xmlns:w16sdtdh="http://schemas.microsoft.com/office/word/2020/wordml/sdtdatahash" xmlns:w16se="http://schemas.microsoft.com/office/word/2015/wordml/symex" xmlns:wpg="http://schemas.microsoft.com/office/word/2010/wordprocessingGroup" xmlns:wpi="http://schemas.microsoft.com/office/word/2010/wordprocessingInk" xmlns:wne="http://schemas.microsoft.com/office/word/2006/wordml" xmlns:wps="http://schemas.microsoft.com/office/word/2010/wordprocessingShape" mc:Ignorable="w14 w15 w16se w16cid w16 w16cex w16sdtdh wp14">
-  <w:comment w:id="0" w:author="Deiglmayr, Anne" w:date="2025-04-01T12:38:00Z" w:initials="DA">
+  <w:comment w:id="0" w:author="Mandy Klatt" w:date="2025-04-04T09:11:00Z" w:initials="MK">
     <w:p>
       <w:pPr>
         <w:pStyle w:val="Kommentartext"/>
@@ -28969,59 +29122,147 @@
         <w:rPr>
           <w:lang w:val="de-DE"/>
         </w:rPr>
-        <w:t xml:space="preserve">Bitte verwende </w:t>
-      </w:r>
-      <w:proofErr w:type="spellStart"/>
+        <w:t xml:space="preserve">Besonders für angehende Lehrpersonen belastend ist </w:t>
+      </w:r>
       <w:r>
         <w:rPr>
           <w:lang w:val="de-DE"/>
         </w:rPr>
-        <w:t>Gliedeurngsebenen</w:t>
-      </w:r>
-      <w:proofErr w:type="spellEnd"/>
+        <w:sym w:font="Wingdings" w:char="F0E0"/>
+      </w:r>
       <w:r>
         <w:rPr>
           <w:lang w:val="de-DE"/>
         </w:rPr>
-        <w:t xml:space="preserve"> inkl. N</w:t>
-      </w:r>
-      <w:r>
-        <w:rPr>
-          <w:lang w:val="de-DE"/>
-        </w:rPr>
-        <w:t xml:space="preserve">ummerierung (1.; 1.1. usw.). Bei Titeln innerhalb eines Manuskripts wird </w:t>
-      </w:r>
-      <w:proofErr w:type="spellStart"/>
-      <w:r>
-        <w:rPr>
-          <w:lang w:val="de-DE"/>
-        </w:rPr>
-        <w:t>überlicherweise</w:t>
-      </w:r>
-      <w:proofErr w:type="spellEnd"/>
-      <w:r>
-        <w:rPr>
-          <w:lang w:val="de-DE"/>
-        </w:rPr>
-        <w:t xml:space="preserve"> nur der Anfang des ersten Wortes </w:t>
-      </w:r>
-      <w:proofErr w:type="gramStart"/>
-      <w:r>
-        <w:rPr>
-          <w:lang w:val="de-DE"/>
-        </w:rPr>
-        <w:t>groß geschrieben</w:t>
-      </w:r>
-      <w:proofErr w:type="gramEnd"/>
-      <w:r>
-        <w:rPr>
-          <w:lang w:val="de-DE"/>
-        </w:rPr>
-        <w:t>.</w:t>
+        <w:t xml:space="preserve"> Referenz</w:t>
       </w:r>
     </w:p>
   </w:comment>
-  <w:comment w:id="1" w:author="Mandy Klatt" w:date="2025-04-02T11:27:00Z" w:initials="MK">
+  <w:comment w:id="1" w:author="Mandy Klatt" w:date="2025-04-04T09:22:00Z" w:initials="MK">
+    <w:p>
+      <w:pPr>
+        <w:pStyle w:val="Kommentartext"/>
+        <w:rPr>
+          <w:lang w:val="de-DE"/>
+        </w:rPr>
+      </w:pPr>
+      <w:r>
+        <w:rPr>
+          <w:rStyle w:val="Kommentarzeichen"/>
+        </w:rPr>
+        <w:annotationRef/>
+      </w:r>
+      <w:r>
+        <w:rPr>
+          <w:lang w:val="de-DE"/>
+        </w:rPr>
+        <w:t xml:space="preserve">Die </w:t>
+      </w:r>
+      <w:r>
+        <w:rPr>
+          <w:lang w:val="de-DE"/>
+        </w:rPr>
+        <w:t xml:space="preserve">Relevanz noch klarer </w:t>
+      </w:r>
+      <w:proofErr w:type="gramStart"/>
+      <w:r>
+        <w:rPr>
+          <w:lang w:val="de-DE"/>
+        </w:rPr>
+        <w:t>machen</w:t>
+      </w:r>
+      <w:proofErr w:type="gramEnd"/>
+      <w:r>
+        <w:rPr>
+          <w:lang w:val="de-DE"/>
+        </w:rPr>
+        <w:t xml:space="preserve"> </w:t>
+      </w:r>
+      <w:r>
+        <w:rPr>
+          <w:lang w:val="de-DE"/>
+        </w:rPr>
+        <w:sym w:font="Wingdings" w:char="F0E0"/>
+      </w:r>
+      <w:r>
+        <w:rPr>
+          <w:lang w:val="de-DE"/>
+        </w:rPr>
+        <w:t xml:space="preserve"> weil es förder- und lernbar ist.</w:t>
+      </w:r>
+    </w:p>
+  </w:comment>
+  <w:comment w:id="2" w:author="Deiglmayr, Anne" w:date="2025-04-01T12:38:00Z" w:initials="DA">
+    <w:p>
+      <w:pPr>
+        <w:pStyle w:val="Kommentartext"/>
+        <w:rPr>
+          <w:lang w:val="de-DE"/>
+        </w:rPr>
+      </w:pPr>
+      <w:r>
+        <w:rPr>
+          <w:rStyle w:val="Kommentarzeichen"/>
+        </w:rPr>
+        <w:annotationRef/>
+      </w:r>
+      <w:r>
+        <w:rPr>
+          <w:lang w:val="de-DE"/>
+        </w:rPr>
+        <w:t xml:space="preserve">Bitte verwende </w:t>
+      </w:r>
+      <w:proofErr w:type="spellStart"/>
+      <w:r>
+        <w:rPr>
+          <w:lang w:val="de-DE"/>
+        </w:rPr>
+        <w:t>Gliedeurngsebenen</w:t>
+      </w:r>
+      <w:proofErr w:type="spellEnd"/>
+      <w:r>
+        <w:rPr>
+          <w:lang w:val="de-DE"/>
+        </w:rPr>
+        <w:t xml:space="preserve"> inkl. N</w:t>
+      </w:r>
+      <w:r>
+        <w:rPr>
+          <w:lang w:val="de-DE"/>
+        </w:rPr>
+        <w:t xml:space="preserve">ummerierung (1.; 1.1. usw.). Bei Titeln innerhalb eines Manuskripts wird </w:t>
+      </w:r>
+      <w:proofErr w:type="spellStart"/>
+      <w:r>
+        <w:rPr>
+          <w:lang w:val="de-DE"/>
+        </w:rPr>
+        <w:t>überlicherweise</w:t>
+      </w:r>
+      <w:proofErr w:type="spellEnd"/>
+      <w:r>
+        <w:rPr>
+          <w:lang w:val="de-DE"/>
+        </w:rPr>
+        <w:t xml:space="preserve"> nur der Anfang des ersten Wortes </w:t>
+      </w:r>
+      <w:proofErr w:type="gramStart"/>
+      <w:r>
+        <w:rPr>
+          <w:lang w:val="de-DE"/>
+        </w:rPr>
+        <w:t>groß geschrieben</w:t>
+      </w:r>
+      <w:proofErr w:type="gramEnd"/>
+      <w:r>
+        <w:rPr>
+          <w:lang w:val="de-DE"/>
+        </w:rPr>
+        <w:t>.</w:t>
+      </w:r>
+    </w:p>
+  </w:comment>
+  <w:comment w:id="3" w:author="Mandy Klatt" w:date="2025-04-02T11:27:00Z" w:initials="MK">
     <w:p>
       <w:pPr>
         <w:pStyle w:val="Kommentartext"/>
@@ -29074,7 +29315,55 @@
       </w:r>
     </w:p>
   </w:comment>
-  <w:comment w:id="2" w:author="Deiglmayr, Anne" w:date="2025-04-01T12:21:00Z" w:initials="DA">
+  <w:comment w:id="4" w:author="Mandy Klatt" w:date="2025-04-04T09:13:00Z" w:initials="MK">
+    <w:p>
+      <w:pPr>
+        <w:pStyle w:val="Kommentartext"/>
+        <w:rPr>
+          <w:lang w:val="de-DE"/>
+        </w:rPr>
+      </w:pPr>
+      <w:r>
+        <w:rPr>
+          <w:rStyle w:val="Kommentarzeichen"/>
+        </w:rPr>
+        <w:annotationRef/>
+      </w:r>
+      <w:r>
+        <w:rPr>
+          <w:lang w:val="de-DE"/>
+        </w:rPr>
+        <w:t xml:space="preserve">Level für </w:t>
+      </w:r>
+      <w:r>
+        <w:rPr>
+          <w:lang w:val="de-DE"/>
+        </w:rPr>
+        <w:t xml:space="preserve">uns </w:t>
+      </w:r>
+      <w:proofErr w:type="spellStart"/>
+      <w:r>
+        <w:rPr>
+          <w:lang w:val="de-DE"/>
+        </w:rPr>
+        <w:t>dahinterschreiben</w:t>
+      </w:r>
+      <w:proofErr w:type="spellEnd"/>
+      <w:r>
+        <w:rPr>
+          <w:lang w:val="de-DE"/>
+        </w:rPr>
+        <w:t>, u</w:t>
+      </w:r>
+      <w:r>
+        <w:rPr>
+          <w:lang w:val="de-DE"/>
+        </w:rPr>
+        <w:t>m Lesbarkeit zu erhöhen</w:t>
+      </w:r>
+    </w:p>
+  </w:comment>
+  <w:comment w:id="5" w:author="Deiglmayr, Anne" w:date="2025-04-01T12:21:00Z" w:initials="DA">
     <w:p>
       <w:pPr>
         <w:pStyle w:val="Kommentartext"/>
@@ -29339,7 +29628,7 @@
       </w:r>
     </w:p>
   </w:comment>
-  <w:comment w:id="3" w:author="Deiglmayr, Anne" w:date="2025-04-01T12:31:00Z" w:initials="DA">
+  <w:comment w:id="6" w:author="Mandy Klatt" w:date="2025-04-04T10:00:00Z" w:initials="MK">
     <w:p>
       <w:pPr>
         <w:pStyle w:val="Kommentartext"/>
@@ -29355,13 +29644,61 @@
       </w:r>
       <w:r>
         <w:rPr>
+          <w:rStyle w:val="Kommentarzeichen"/>
+        </w:rPr>
+        <w:t>Student-directed</w:t>
+      </w:r>
+      <w:r>
+        <w:rPr>
           <w:lang w:val="de-DE"/>
         </w:rPr>
-        <w:t>Beispiele wären hilfreich</w:t>
-      </w:r>
+        <w:t xml:space="preserve"> </w:t>
+      </w:r>
+      <w:proofErr w:type="spellStart"/>
+      <w:r>
+        <w:rPr>
+          <w:lang w:val="de-DE"/>
+        </w:rPr>
+        <w:t>behavior</w:t>
+      </w:r>
+      <w:proofErr w:type="spellEnd"/>
+      <w:r>
+        <w:rPr>
+          <w:lang w:val="de-DE"/>
+        </w:rPr>
+        <w:t xml:space="preserve"> </w:t>
+      </w:r>
+    </w:p>
+    <w:p>
+      <w:pPr>
+        <w:pStyle w:val="Kommentartext"/>
+        <w:rPr>
+          <w:lang w:val="de-DE"/>
+        </w:rPr>
+      </w:pPr>
+      <w:r>
+        <w:rPr>
+          <w:lang w:val="de-DE"/>
+        </w:rPr>
+        <w:t>als Möglichkeit</w:t>
+      </w:r>
+      <w:r>
+        <w:rPr>
+          <w:lang w:val="de-DE"/>
+        </w:rPr>
+        <w:t xml:space="preserve"> für Observable </w:t>
+      </w:r>
+      <w:proofErr w:type="spellStart"/>
+      <w:r>
+        <w:rPr>
+          <w:lang w:val="de-DE"/>
+        </w:rPr>
+        <w:t>behavior</w:t>
+      </w:r>
+      <w:proofErr w:type="spellEnd"/>
     </w:p>
   </w:comment>
-  <w:comment w:id="4" w:author="Deiglmayr, Anne" w:date="2025-04-01T12:33:00Z" w:initials="DA">
+  <w:comment w:id="7" w:author="Deiglmayr, Anne" w:date="2025-04-01T12:31:00Z" w:initials="DA">
     <w:p>
       <w:pPr>
         <w:pStyle w:val="Kommentartext"/>
@@ -29379,25 +29716,11 @@
         <w:rPr>
           <w:lang w:val="de-DE"/>
         </w:rPr>
-        <w:t xml:space="preserve">Worin besteht der </w:t>
-      </w:r>
-      <w:proofErr w:type="spellStart"/>
-      <w:r>
-        <w:rPr>
-          <w:lang w:val="de-DE"/>
-        </w:rPr>
-        <w:t>cycle</w:t>
-      </w:r>
-      <w:proofErr w:type="spellEnd"/>
-      <w:r>
-        <w:rPr>
-          <w:lang w:val="de-DE"/>
-        </w:rPr>
-        <w:t>?</w:t>
+        <w:t>Beispiele wären hilfreich</w:t>
       </w:r>
     </w:p>
   </w:comment>
-  <w:comment w:id="5" w:author="Deiglmayr, Anne" w:date="2025-04-01T12:32:00Z" w:initials="DA">
+  <w:comment w:id="8" w:author="Deiglmayr, Anne" w:date="2025-04-01T12:33:00Z" w:initials="DA">
     <w:p>
       <w:pPr>
         <w:pStyle w:val="Kommentartext"/>
@@ -29415,73 +29738,25 @@
         <w:rPr>
           <w:lang w:val="de-DE"/>
         </w:rPr>
-        <w:t>Ich würde es hier e</w:t>
-      </w:r>
+        <w:t xml:space="preserve">Worin besteht der </w:t>
+      </w:r>
+      <w:proofErr w:type="spellStart"/>
       <w:r>
         <w:rPr>
           <w:lang w:val="de-DE"/>
         </w:rPr>
-        <w:t xml:space="preserve">in paar Ebenen tiefer hängen und möglichst auf den konkreten </w:t>
-      </w:r>
-      <w:proofErr w:type="spellStart"/>
+        <w:t>cycle</w:t>
+      </w:r>
+      <w:proofErr w:type="spellEnd"/>
       <w:r>
         <w:rPr>
           <w:lang w:val="de-DE"/>
         </w:rPr>
-        <w:t>skill</w:t>
-      </w:r>
-      <w:proofErr w:type="spellEnd"/>
-      <w:r>
-        <w:rPr>
-          <w:lang w:val="de-DE"/>
-        </w:rPr>
-        <w:t xml:space="preserve">, nämlich </w:t>
-      </w:r>
-      <w:proofErr w:type="spellStart"/>
-      <w:r>
-        <w:rPr>
-          <w:lang w:val="de-DE"/>
-        </w:rPr>
-        <w:t>classroom</w:t>
-      </w:r>
-      <w:proofErr w:type="spellEnd"/>
-      <w:r>
-        <w:rPr>
-          <w:lang w:val="de-DE"/>
-        </w:rPr>
-        <w:t xml:space="preserve"> </w:t>
-      </w:r>
-      <w:proofErr w:type="spellStart"/>
-      <w:r>
-        <w:rPr>
-          <w:lang w:val="de-DE"/>
-        </w:rPr>
-        <w:t>disruption</w:t>
-      </w:r>
-      <w:proofErr w:type="spellEnd"/>
-      <w:r>
-        <w:rPr>
-          <w:lang w:val="de-DE"/>
-        </w:rPr>
-        <w:t xml:space="preserve"> </w:t>
-      </w:r>
-      <w:proofErr w:type="spellStart"/>
-      <w:r>
-        <w:rPr>
-          <w:lang w:val="de-DE"/>
-        </w:rPr>
-        <w:t>management</w:t>
-      </w:r>
-      <w:proofErr w:type="spellEnd"/>
-      <w:r>
-        <w:rPr>
-          <w:lang w:val="de-DE"/>
-        </w:rPr>
-        <w:t>, beziehen. Gerne mit konkreten Beispielen.</w:t>
+        <w:t>?</w:t>
       </w:r>
     </w:p>
   </w:comment>
-  <w:comment w:id="6" w:author="Deiglmayr, Anne" w:date="2025-04-01T12:34:00Z" w:initials="DA">
+  <w:comment w:id="9" w:author="Deiglmayr, Anne" w:date="2025-04-01T12:32:00Z" w:initials="DA">
     <w:p>
       <w:pPr>
         <w:pStyle w:val="Kommentartext"/>
@@ -29499,17 +29774,73 @@
         <w:rPr>
           <w:lang w:val="de-DE"/>
         </w:rPr>
-        <w:t>Das führt zu weit weg v</w:t>
+        <w:t>Ich würde es hier e</w:t>
       </w:r>
       <w:r>
         <w:rPr>
           <w:lang w:val="de-DE"/>
         </w:rPr>
-        <w:t>om Umgang mit Störungen</w:t>
+        <w:t xml:space="preserve">in paar Ebenen tiefer hängen und möglichst auf den konkreten </w:t>
+      </w:r>
+      <w:proofErr w:type="spellStart"/>
+      <w:r>
+        <w:rPr>
+          <w:lang w:val="de-DE"/>
+        </w:rPr>
+        <w:t>skill</w:t>
+      </w:r>
+      <w:proofErr w:type="spellEnd"/>
+      <w:r>
+        <w:rPr>
+          <w:lang w:val="de-DE"/>
+        </w:rPr>
+        <w:t xml:space="preserve">, nämlich </w:t>
+      </w:r>
+      <w:proofErr w:type="spellStart"/>
+      <w:r>
+        <w:rPr>
+          <w:lang w:val="de-DE"/>
+        </w:rPr>
+        <w:t>classroom</w:t>
+      </w:r>
+      <w:proofErr w:type="spellEnd"/>
+      <w:r>
+        <w:rPr>
+          <w:lang w:val="de-DE"/>
+        </w:rPr>
+        <w:t xml:space="preserve"> </w:t>
+      </w:r>
+      <w:proofErr w:type="spellStart"/>
+      <w:r>
+        <w:rPr>
+          <w:lang w:val="de-DE"/>
+        </w:rPr>
+        <w:t>disruption</w:t>
+      </w:r>
+      <w:proofErr w:type="spellEnd"/>
+      <w:r>
+        <w:rPr>
+          <w:lang w:val="de-DE"/>
+        </w:rPr>
+        <w:t xml:space="preserve"> </w:t>
+      </w:r>
+      <w:proofErr w:type="spellStart"/>
+      <w:r>
+        <w:rPr>
+          <w:lang w:val="de-DE"/>
+        </w:rPr>
+        <w:t>management</w:t>
+      </w:r>
+      <w:proofErr w:type="spellEnd"/>
+      <w:r>
+        <w:rPr>
+          <w:lang w:val="de-DE"/>
+        </w:rPr>
+        <w:t>, beziehen. Gerne mit konkreten Beispielen.</w:t>
       </w:r>
     </w:p>
   </w:comment>
-  <w:comment w:id="7" w:author="Deiglmayr, Anne" w:date="2025-04-01T12:35:00Z" w:initials="DA">
+  <w:comment w:id="10" w:author="Mandy Klatt" w:date="2025-04-04T09:16:00Z" w:initials="MK">
     <w:p>
       <w:pPr>
         <w:pStyle w:val="Kommentartext"/>
@@ -29527,29 +29858,70 @@
         <w:rPr>
           <w:lang w:val="de-DE"/>
         </w:rPr>
-        <w:t>Das pa</w:t>
+        <w:t>Kürzer abhandeln</w:t>
       </w:r>
       <w:r>
         <w:rPr>
           <w:lang w:val="de-DE"/>
         </w:rPr>
-        <w:t>s</w:t>
+        <w:t xml:space="preserve"> </w:t>
+      </w:r>
+      <w:r>
+        <w:sym w:font="Wingdings" w:char="F0E0"/>
       </w:r>
       <w:r>
         <w:rPr>
           <w:lang w:val="de-DE"/>
         </w:rPr>
-        <w:t>st alles nicht s</w:t>
+        <w:t xml:space="preserve"> im Modell blei</w:t>
       </w:r>
       <w:r>
         <w:rPr>
           <w:lang w:val="de-DE"/>
         </w:rPr>
-        <w:t xml:space="preserve">o gut zu deinem Fokus auf die Reaktion auf Störungen, würde ich hier weglassen. </w:t>
+        <w:t>ben</w:t>
+      </w:r>
+      <w:r>
+        <w:rPr>
+          <w:lang w:val="de-DE"/>
+        </w:rPr>
+        <w:t xml:space="preserve"> und auf Umgang mit Störungen umgehen</w:t>
+      </w:r>
+    </w:p>
+    <w:p>
+      <w:pPr>
+        <w:pStyle w:val="Kommentartext"/>
+        <w:rPr>
+          <w:lang w:val="de-DE"/>
+        </w:rPr>
+      </w:pPr>
+      <w:r>
+        <w:rPr>
+          <w:lang w:val="de-DE"/>
+        </w:rPr>
+        <w:t>An der Stelle auf Emotionsregulation, Selbstwirksamkeit</w:t>
+      </w:r>
+      <w:r>
+        <w:rPr>
+          <w:lang w:val="de-DE"/>
+        </w:rPr>
+        <w:t xml:space="preserve"> </w:t>
+      </w:r>
+      <w:r>
+        <w:rPr>
+          <w:lang w:val="de-DE"/>
+        </w:rPr>
+        <w:t>eingehen</w:t>
+      </w:r>
+      <w:r>
+        <w:rPr>
+          <w:lang w:val="de-DE"/>
+        </w:rPr>
+        <w:t>, um auf Ratingskalen hinzuarbeiten</w:t>
       </w:r>
     </w:p>
   </w:comment>
-  <w:comment w:id="8" w:author="Deiglmayr, Anne" w:date="2025-04-01T12:34:00Z" w:initials="DA">
+  <w:comment w:id="11" w:author="Deiglmayr, Anne" w:date="2025-04-01T12:34:00Z" w:initials="DA">
     <w:p>
       <w:pPr>
         <w:pStyle w:val="Kommentartext"/>
@@ -29567,31 +29939,17 @@
         <w:rPr>
           <w:lang w:val="de-DE"/>
         </w:rPr>
-        <w:t xml:space="preserve">Achtung, das ist eher noch </w:t>
-      </w:r>
-      <w:proofErr w:type="spellStart"/>
+        <w:t>Das führt zu weit weg v</w:t>
+      </w:r>
       <w:r>
         <w:rPr>
           <w:lang w:val="de-DE"/>
         </w:rPr>
-        <w:t>n</w:t>
-      </w:r>
-      <w:r>
-        <w:rPr>
-          <w:lang w:val="de-DE"/>
-        </w:rPr>
-        <w:t>oticing</w:t>
-      </w:r>
-      <w:proofErr w:type="spellEnd"/>
-      <w:r>
-        <w:rPr>
-          <w:lang w:val="de-DE"/>
-        </w:rPr>
-        <w:t>….</w:t>
+        <w:t>om Umgang mit Störungen</w:t>
       </w:r>
     </w:p>
   </w:comment>
-  <w:comment w:id="9" w:author="Deiglmayr, Anne" w:date="2025-04-01T12:36:00Z" w:initials="DA">
+  <w:comment w:id="12" w:author="Deiglmayr, Anne" w:date="2025-04-01T12:35:00Z" w:initials="DA">
     <w:p>
       <w:pPr>
         <w:pStyle w:val="Kommentartext"/>
@@ -29609,113 +29967,29 @@
         <w:rPr>
           <w:lang w:val="de-DE"/>
         </w:rPr>
-        <w:t>Was dagegen fehlt sind ein p</w:t>
+        <w:t>Das pa</w:t>
       </w:r>
       <w:r>
         <w:rPr>
           <w:lang w:val="de-DE"/>
         </w:rPr>
-        <w:t xml:space="preserve">aar Beispiele dafür, wie eine effektive Reaktion auf Störungen aussehen könnte. Da ist dann auch ein guter Ort, um auch </w:t>
-      </w:r>
-      <w:proofErr w:type="gramStart"/>
+        <w:t>s</w:t>
+      </w:r>
       <w:r>
         <w:rPr>
           <w:lang w:val="de-DE"/>
         </w:rPr>
-        <w:t>auf die kognitiven und emotionalen Reaktion</w:t>
-      </w:r>
-      <w:proofErr w:type="gramEnd"/>
+        <w:t>st alles nicht s</w:t>
+      </w:r>
       <w:r>
         <w:rPr>
           <w:lang w:val="de-DE"/>
         </w:rPr>
-        <w:t xml:space="preserve"> und </w:t>
-      </w:r>
-      <w:proofErr w:type="spellStart"/>
-      <w:r>
-        <w:rPr>
-          <w:lang w:val="de-DE"/>
-        </w:rPr>
-        <w:t>emotion</w:t>
-      </w:r>
-      <w:proofErr w:type="spellEnd"/>
-      <w:r>
-        <w:rPr>
-          <w:lang w:val="de-DE"/>
-        </w:rPr>
-        <w:t xml:space="preserve"> </w:t>
-      </w:r>
-      <w:proofErr w:type="spellStart"/>
-      <w:r>
-        <w:rPr>
-          <w:lang w:val="de-DE"/>
-        </w:rPr>
-        <w:t>regulation</w:t>
-      </w:r>
-      <w:proofErr w:type="spellEnd"/>
-      <w:r>
-        <w:rPr>
-          <w:lang w:val="de-DE"/>
-        </w:rPr>
-        <w:t xml:space="preserve"> der </w:t>
-      </w:r>
-      <w:proofErr w:type="spellStart"/>
-      <w:r>
-        <w:rPr>
-          <w:lang w:val="de-DE"/>
-        </w:rPr>
-        <w:t>teacher</w:t>
-      </w:r>
-      <w:proofErr w:type="spellEnd"/>
-      <w:r>
-        <w:rPr>
-          <w:lang w:val="de-DE"/>
-        </w:rPr>
-        <w:t xml:space="preserve"> einzugehen (</w:t>
-      </w:r>
-      <w:r>
-        <w:rPr>
-          <w:lang w:val="de-DE"/>
-        </w:rPr>
-        <w:sym w:font="Wingdings" w:char="F0E0"/>
-      </w:r>
-      <w:r>
-        <w:rPr>
-          <w:lang w:val="de-DE"/>
-        </w:rPr>
-        <w:t xml:space="preserve"> Vorbereitung </w:t>
-      </w:r>
-      <w:proofErr w:type="spellStart"/>
-      <w:r>
-        <w:rPr>
-          <w:lang w:val="de-DE"/>
-        </w:rPr>
-        <w:t>disruptiveness</w:t>
-      </w:r>
-      <w:proofErr w:type="spellEnd"/>
-      <w:r>
-        <w:rPr>
-          <w:lang w:val="de-DE"/>
-        </w:rPr>
-        <w:t xml:space="preserve"> </w:t>
-      </w:r>
-      <w:proofErr w:type="spellStart"/>
-      <w:r>
-        <w:rPr>
-          <w:lang w:val="de-DE"/>
-        </w:rPr>
-        <w:t>ratung</w:t>
-      </w:r>
-      <w:proofErr w:type="spellEnd"/>
-      <w:r>
-        <w:rPr>
-          <w:lang w:val="de-DE"/>
-        </w:rPr>
-        <w:t>…)</w:t>
+        <w:t xml:space="preserve">o gut zu deinem Fokus auf die Reaktion auf Störungen, würde ich hier weglassen. </w:t>
       </w:r>
     </w:p>
   </w:comment>
-  <w:comment w:id="11" w:author="Deiglmayr, Anne" w:date="2025-04-01T12:40:00Z" w:initials="DA">
+  <w:comment w:id="13" w:author="Deiglmayr, Anne" w:date="2025-04-01T12:34:00Z" w:initials="DA">
     <w:p>
       <w:pPr>
         <w:pStyle w:val="Kommentartext"/>
@@ -29733,129 +30007,31 @@
         <w:rPr>
           <w:lang w:val="de-DE"/>
         </w:rPr>
-        <w:t xml:space="preserve">Im Titel </w:t>
+        <w:t xml:space="preserve">Achtung, das ist eher noch </w:t>
       </w:r>
       <w:proofErr w:type="spellStart"/>
       <w:r>
         <w:rPr>
           <w:lang w:val="de-DE"/>
         </w:rPr>
-        <w:t>wpürde</w:t>
+        <w:t>n</w:t>
+      </w:r>
+      <w:r>
+        <w:rPr>
+          <w:lang w:val="de-DE"/>
+        </w:rPr>
+        <w:t>oticing</w:t>
       </w:r>
       <w:proofErr w:type="spellEnd"/>
       <w:r>
         <w:rPr>
           <w:lang w:val="de-DE"/>
         </w:rPr>
-        <w:t xml:space="preserve"> ich v</w:t>
-      </w:r>
-      <w:r>
-        <w:rPr>
-          <w:lang w:val="de-DE"/>
-        </w:rPr>
-        <w:t xml:space="preserve">on Classroom </w:t>
-      </w:r>
-      <w:proofErr w:type="spellStart"/>
-      <w:r>
-        <w:rPr>
-          <w:lang w:val="de-DE"/>
-        </w:rPr>
-        <w:t>disruotion</w:t>
-      </w:r>
-      <w:proofErr w:type="spellEnd"/>
-      <w:r>
-        <w:rPr>
-          <w:lang w:val="de-DE"/>
-        </w:rPr>
-        <w:t xml:space="preserve"> </w:t>
-      </w:r>
-      <w:proofErr w:type="spellStart"/>
-      <w:r>
-        <w:rPr>
-          <w:lang w:val="de-DE"/>
-        </w:rPr>
-        <w:t>mananagment</w:t>
-      </w:r>
-      <w:proofErr w:type="spellEnd"/>
-      <w:r>
-        <w:rPr>
-          <w:lang w:val="de-DE"/>
-        </w:rPr>
-        <w:t xml:space="preserve"> sprechen, und im </w:t>
-      </w:r>
-      <w:proofErr w:type="spellStart"/>
-      <w:r>
-        <w:rPr>
-          <w:lang w:val="de-DE"/>
-        </w:rPr>
-        <w:t>text</w:t>
-      </w:r>
-      <w:proofErr w:type="spellEnd"/>
-      <w:r>
-        <w:rPr>
-          <w:lang w:val="de-DE"/>
-        </w:rPr>
-        <w:t xml:space="preserve"> </w:t>
-      </w:r>
-      <w:proofErr w:type="gramStart"/>
-      <w:r>
-        <w:rPr>
-          <w:lang w:val="de-DE"/>
-        </w:rPr>
-        <w:t>dann</w:t>
-      </w:r>
-      <w:proofErr w:type="gramEnd"/>
-      <w:r>
-        <w:rPr>
-          <w:lang w:val="de-DE"/>
-        </w:rPr>
-        <w:t xml:space="preserve"> wenn nötig den </w:t>
-      </w:r>
-      <w:proofErr w:type="spellStart"/>
-      <w:r>
-        <w:rPr>
-          <w:lang w:val="de-DE"/>
-        </w:rPr>
-        <w:t>bezug</w:t>
-      </w:r>
-      <w:proofErr w:type="spellEnd"/>
-      <w:r>
-        <w:rPr>
-          <w:lang w:val="de-DE"/>
-        </w:rPr>
-        <w:t xml:space="preserve"> klären (</w:t>
-      </w:r>
-      <w:proofErr w:type="spellStart"/>
-      <w:r>
-        <w:rPr>
-          <w:lang w:val="de-DE"/>
-        </w:rPr>
-        <w:t>teilaspekt</w:t>
-      </w:r>
-      <w:proofErr w:type="spellEnd"/>
-      <w:r>
-        <w:rPr>
-          <w:lang w:val="de-DE"/>
-        </w:rPr>
-        <w:t xml:space="preserve">, teilweise wird auch </w:t>
-      </w:r>
-      <w:proofErr w:type="spellStart"/>
-      <w:r>
-        <w:rPr>
-          <w:lang w:val="de-DE"/>
-        </w:rPr>
-        <w:t>Forshcung</w:t>
-      </w:r>
-      <w:proofErr w:type="spellEnd"/>
-      <w:r>
-        <w:rPr>
-          <w:lang w:val="de-DE"/>
-        </w:rPr>
-        <w:t xml:space="preserve"> zur übergeordneten Kompetenz berichtet…)</w:t>
+        <w:t>….</w:t>
       </w:r>
     </w:p>
   </w:comment>
-  <w:comment w:id="10" w:author="Deiglmayr, Anne" w:date="2025-04-01T12:38:00Z" w:initials="DA">
+  <w:comment w:id="14" w:author="Deiglmayr, Anne" w:date="2025-04-01T12:36:00Z" w:initials="DA">
     <w:p>
       <w:pPr>
         <w:pStyle w:val="Kommentartext"/>
@@ -29873,101 +30049,113 @@
         <w:rPr>
           <w:lang w:val="de-DE"/>
         </w:rPr>
-        <w:t>Der Fokus sollte auf dem F</w:t>
+        <w:t>Was dagegen fehlt sind ein p</w:t>
       </w:r>
       <w:r>
         <w:rPr>
           <w:lang w:val="de-DE"/>
         </w:rPr>
-        <w:t xml:space="preserve">orschungsstand zu </w:t>
+        <w:t xml:space="preserve">aar Beispiele dafür, wie eine effektive Reaktion auf Störungen aussehen könnte. Da ist dann auch ein guter Ort, um auch </w:t>
+      </w:r>
+      <w:proofErr w:type="gramStart"/>
+      <w:r>
+        <w:rPr>
+          <w:lang w:val="de-DE"/>
+        </w:rPr>
+        <w:t>auf die kognitiven und emotionalen Reaktion</w:t>
+      </w:r>
+      <w:proofErr w:type="gramEnd"/>
+      <w:r>
+        <w:rPr>
+          <w:lang w:val="de-DE"/>
+        </w:rPr>
+        <w:t xml:space="preserve"> und </w:t>
       </w:r>
       <w:proofErr w:type="spellStart"/>
       <w:r>
         <w:rPr>
           <w:lang w:val="de-DE"/>
         </w:rPr>
-        <w:t>Expertiseunterschieden</w:t>
+        <w:t>emotion</w:t>
       </w:r>
       <w:proofErr w:type="spellEnd"/>
       <w:r>
         <w:rPr>
           <w:lang w:val="de-DE"/>
         </w:rPr>
-        <w:t xml:space="preserve"> liegen. So ist der Rest des Kapitels ja auch gegliedert. Das Assessment wird dann mitgeliefert, aber der Fokus deiner </w:t>
+        <w:t xml:space="preserve"> </w:t>
       </w:r>
       <w:proofErr w:type="spellStart"/>
       <w:r>
         <w:rPr>
           <w:lang w:val="de-DE"/>
         </w:rPr>
-        <w:t>Stduie</w:t>
+        <w:t>regulation</w:t>
       </w:r>
       <w:proofErr w:type="spellEnd"/>
       <w:r>
         <w:rPr>
           <w:lang w:val="de-DE"/>
         </w:rPr>
-        <w:t xml:space="preserve"> ist nicht </w:t>
+        <w:t xml:space="preserve"> der </w:t>
       </w:r>
       <w:proofErr w:type="spellStart"/>
       <w:r>
         <w:rPr>
           <w:lang w:val="de-DE"/>
         </w:rPr>
-        <w:t>sis</w:t>
+        <w:t>teacher</w:t>
       </w:r>
       <w:proofErr w:type="spellEnd"/>
       <w:r>
         <w:rPr>
           <w:lang w:val="de-DE"/>
         </w:rPr>
-        <w:t xml:space="preserve"> ehr </w:t>
+        <w:t xml:space="preserve"> einzugehen (</w:t>
+      </w:r>
+      <w:r>
+        <w:rPr>
+          <w:lang w:val="de-DE"/>
+        </w:rPr>
+        <w:sym w:font="Wingdings" w:char="F0E0"/>
+      </w:r>
+      <w:r>
+        <w:rPr>
+          <w:lang w:val="de-DE"/>
+        </w:rPr>
+        <w:t xml:space="preserve"> Vorbereitung </w:t>
       </w:r>
       <w:proofErr w:type="spellStart"/>
       <w:r>
         <w:rPr>
           <w:lang w:val="de-DE"/>
         </w:rPr>
-        <w:t>methodsich</w:t>
+        <w:t>disruptiveness</w:t>
       </w:r>
       <w:proofErr w:type="spellEnd"/>
       <w:r>
         <w:rPr>
           <w:lang w:val="de-DE"/>
         </w:rPr>
-        <w:t xml:space="preserve">, dass wir hier v.a. auf den Assessment </w:t>
+        <w:t xml:space="preserve"> </w:t>
       </w:r>
       <w:proofErr w:type="spellStart"/>
       <w:r>
         <w:rPr>
           <w:lang w:val="de-DE"/>
         </w:rPr>
-        <w:t>Asopekt</w:t>
+        <w:t>ratung</w:t>
       </w:r>
       <w:proofErr w:type="spellEnd"/>
       <w:r>
         <w:rPr>
           <w:lang w:val="de-DE"/>
         </w:rPr>
-        <w:t xml:space="preserve"> </w:t>
-      </w:r>
-      <w:proofErr w:type="spellStart"/>
-      <w:r>
-        <w:rPr>
-          <w:lang w:val="de-DE"/>
-        </w:rPr>
-        <w:t>eineghen</w:t>
-      </w:r>
-      <w:proofErr w:type="spellEnd"/>
-      <w:r>
-        <w:rPr>
-          <w:lang w:val="de-DE"/>
-        </w:rPr>
-        <w:t xml:space="preserve"> sollten.</w:t>
+        <w:t>…)</w:t>
       </w:r>
     </w:p>
   </w:comment>
-  <w:comment w:id="12" w:author="Deiglmayr, Anne" w:date="2025-04-01T13:24:00Z" w:initials="DA">
+  <w:comment w:id="16" w:author="Deiglmayr, Anne" w:date="2025-04-01T12:40:00Z" w:initials="DA">
     <w:p>
       <w:pPr>
         <w:pStyle w:val="Kommentartext"/>
@@ -29985,20 +30173,34 @@
         <w:rPr>
           <w:lang w:val="de-DE"/>
         </w:rPr>
-        <w:t>Das ist die einzige Überschrift,</w:t>
-      </w:r>
+        <w:t xml:space="preserve">Im Titel </w:t>
+      </w:r>
+      <w:proofErr w:type="spellStart"/>
       <w:r>
         <w:rPr>
           <w:lang w:val="de-DE"/>
         </w:rPr>
-        <w:t xml:space="preserve"> die nicht den Kästchen der Fig. 1 entspricht. Ich fände es schön, wenn das konsistent wäre – ggf. doch in der Fig 1 „</w:t>
+        <w:t>wpürde</w:t>
+      </w:r>
+      <w:proofErr w:type="spellEnd"/>
+      <w:r>
+        <w:rPr>
+          <w:lang w:val="de-DE"/>
+        </w:rPr>
+        <w:t xml:space="preserve"> ich v</w:t>
+      </w:r>
+      <w:r>
+        <w:rPr>
+          <w:lang w:val="de-DE"/>
+        </w:rPr>
+        <w:t xml:space="preserve">on Classroom </w:t>
       </w:r>
       <w:proofErr w:type="spellStart"/>
       <w:r>
         <w:rPr>
           <w:lang w:val="de-DE"/>
         </w:rPr>
-        <w:t>strategic</w:t>
+        <w:t>disruotion</w:t>
       </w:r>
       <w:proofErr w:type="spellEnd"/>
       <w:r>
@@ -30012,21 +30214,21 @@
         <w:rPr>
           <w:lang w:val="de-DE"/>
         </w:rPr>
-        <w:t>knowledge</w:t>
+        <w:t>mananagment</w:t>
       </w:r>
       <w:proofErr w:type="spellEnd"/>
       <w:r>
         <w:rPr>
           <w:lang w:val="de-DE"/>
         </w:rPr>
-        <w:t xml:space="preserve">“ als Kästchenüberschrift? Oder hier erweitern zu </w:t>
+        <w:t xml:space="preserve"> sprechen, und im </w:t>
       </w:r>
       <w:proofErr w:type="spellStart"/>
       <w:r>
         <w:rPr>
           <w:lang w:val="de-DE"/>
         </w:rPr>
-        <w:t>cognitive</w:t>
+        <w:t>text</w:t>
       </w:r>
       <w:proofErr w:type="spellEnd"/>
       <w:r>
@@ -30035,23 +30237,65 @@
         </w:rPr>
         <w:t xml:space="preserve"> </w:t>
       </w:r>
+      <w:proofErr w:type="gramStart"/>
+      <w:r>
+        <w:rPr>
+          <w:lang w:val="de-DE"/>
+        </w:rPr>
+        <w:t>dann</w:t>
+      </w:r>
+      <w:proofErr w:type="gramEnd"/>
+      <w:r>
+        <w:rPr>
+          <w:lang w:val="de-DE"/>
+        </w:rPr>
+        <w:t xml:space="preserve"> wenn nötig den </w:t>
+      </w:r>
       <w:proofErr w:type="spellStart"/>
       <w:r>
         <w:rPr>
           <w:lang w:val="de-DE"/>
         </w:rPr>
-        <w:t>dispositions</w:t>
+        <w:t>bezug</w:t>
       </w:r>
       <w:proofErr w:type="spellEnd"/>
       <w:r>
         <w:rPr>
           <w:lang w:val="de-DE"/>
         </w:rPr>
-        <w:t>, und dann auch etwas zu früherer Einstellung und beliefs, inkl. Selbstwirksamkeit schreiben, damit könnte man ggf. die Ratings etwas vorbereiten…</w:t>
+        <w:t xml:space="preserve"> klären (</w:t>
+      </w:r>
+      <w:proofErr w:type="spellStart"/>
+      <w:r>
+        <w:rPr>
+          <w:lang w:val="de-DE"/>
+        </w:rPr>
+        <w:t>teilaspekt</w:t>
+      </w:r>
+      <w:proofErr w:type="spellEnd"/>
+      <w:r>
+        <w:rPr>
+          <w:lang w:val="de-DE"/>
+        </w:rPr>
+        <w:t xml:space="preserve">, teilweise wird auch </w:t>
+      </w:r>
+      <w:proofErr w:type="spellStart"/>
+      <w:r>
+        <w:rPr>
+          <w:lang w:val="de-DE"/>
+        </w:rPr>
+        <w:t>Forshcung</w:t>
+      </w:r>
+      <w:proofErr w:type="spellEnd"/>
+      <w:r>
+        <w:rPr>
+          <w:lang w:val="de-DE"/>
+        </w:rPr>
+        <w:t xml:space="preserve"> zur übergeordneten Kompetenz berichtet…)</w:t>
       </w:r>
     </w:p>
   </w:comment>
-  <w:comment w:id="13" w:author="Deiglmayr, Anne" w:date="2025-04-01T13:30:00Z" w:initials="DA">
+  <w:comment w:id="15" w:author="Deiglmayr, Anne" w:date="2025-04-01T12:38:00Z" w:initials="DA">
     <w:p>
       <w:pPr>
         <w:pStyle w:val="Kommentartext"/>
@@ -30069,59 +30313,521 @@
         <w:rPr>
           <w:lang w:val="de-DE"/>
         </w:rPr>
-        <w:t>Da Fig. 1 drei Teilprozesse s</w:t>
+        <w:t>Der Fokus sollte auf dem F</w:t>
       </w:r>
       <w:r>
         <w:rPr>
           <w:lang w:val="de-DE"/>
         </w:rPr>
-        <w:t xml:space="preserve">pezifiziert, solltest du auch diesen Abschnitt nach den drei Teilprozessen aufbauen. Also nach </w:t>
+        <w:t xml:space="preserve">orschungsstand zu </w:t>
       </w:r>
       <w:proofErr w:type="spellStart"/>
       <w:r>
         <w:rPr>
           <w:lang w:val="de-DE"/>
         </w:rPr>
-        <w:t>skillfacette</w:t>
+        <w:t>Expertiseunterschieden</w:t>
       </w:r>
       <w:proofErr w:type="spellEnd"/>
       <w:r>
         <w:rPr>
           <w:lang w:val="de-DE"/>
         </w:rPr>
-        <w:t xml:space="preserve"> gliedern, nicht an </w:t>
+        <w:t xml:space="preserve"> liegen. So ist der Rest des Kapitels ja auch gegliedert. Das Assessment wird dann mitgeliefert, aber der Fokus deiner </w:t>
       </w:r>
       <w:proofErr w:type="spellStart"/>
       <w:r>
         <w:rPr>
           <w:lang w:val="de-DE"/>
         </w:rPr>
-        <w:t>eye</w:t>
+        <w:t>Stduie</w:t>
       </w:r>
       <w:proofErr w:type="spellEnd"/>
       <w:r>
         <w:rPr>
           <w:lang w:val="de-DE"/>
         </w:rPr>
-        <w:t xml:space="preserve">-tracking </w:t>
+        <w:t xml:space="preserve"> ist nicht </w:t>
       </w:r>
       <w:proofErr w:type="spellStart"/>
       <w:r>
         <w:rPr>
           <w:lang w:val="de-DE"/>
         </w:rPr>
-        <w:t>maeasure</w:t>
+        <w:t>sis</w:t>
       </w:r>
       <w:proofErr w:type="spellEnd"/>
       <w:r>
         <w:rPr>
           <w:lang w:val="de-DE"/>
         </w:rPr>
-        <w:t>.</w:t>
+        <w:t xml:space="preserve"> ehr </w:t>
+      </w:r>
+      <w:proofErr w:type="spellStart"/>
+      <w:r>
+        <w:rPr>
+          <w:lang w:val="de-DE"/>
+        </w:rPr>
+        <w:t>methodsich</w:t>
+      </w:r>
+      <w:proofErr w:type="spellEnd"/>
+      <w:r>
+        <w:rPr>
+          <w:lang w:val="de-DE"/>
+        </w:rPr>
+        <w:t xml:space="preserve">, dass wir hier v.a. auf den Assessment </w:t>
+      </w:r>
+      <w:proofErr w:type="spellStart"/>
+      <w:r>
+        <w:rPr>
+          <w:lang w:val="de-DE"/>
+        </w:rPr>
+        <w:t>Asopekt</w:t>
+      </w:r>
+      <w:proofErr w:type="spellEnd"/>
+      <w:r>
+        <w:rPr>
+          <w:lang w:val="de-DE"/>
+        </w:rPr>
+        <w:t xml:space="preserve"> </w:t>
+      </w:r>
+      <w:proofErr w:type="spellStart"/>
+      <w:r>
+        <w:rPr>
+          <w:lang w:val="de-DE"/>
+        </w:rPr>
+        <w:t>eineghen</w:t>
+      </w:r>
+      <w:proofErr w:type="spellEnd"/>
+      <w:r>
+        <w:rPr>
+          <w:lang w:val="de-DE"/>
+        </w:rPr>
+        <w:t xml:space="preserve"> sollten.</w:t>
       </w:r>
     </w:p>
   </w:comment>
-  <w:comment w:id="14" w:author="Deiglmayr, Anne" w:date="2025-04-01T13:27:00Z" w:initials="DA">
+  <w:comment w:id="17" w:author="Deiglmayr, Anne" w:date="2025-04-01T13:24:00Z" w:initials="DA">
+    <w:p>
+      <w:pPr>
+        <w:pStyle w:val="Kommentartext"/>
+        <w:rPr>
+          <w:lang w:val="de-DE"/>
+        </w:rPr>
+      </w:pPr>
+      <w:r>
+        <w:rPr>
+          <w:rStyle w:val="Kommentarzeichen"/>
+        </w:rPr>
+        <w:annotationRef/>
+      </w:r>
+      <w:r>
+        <w:rPr>
+          <w:lang w:val="de-DE"/>
+        </w:rPr>
+        <w:t>Das ist die einzige Überschrift,</w:t>
+      </w:r>
+      <w:r>
+        <w:rPr>
+          <w:lang w:val="de-DE"/>
+        </w:rPr>
+        <w:t xml:space="preserve"> die nicht den Kästchen der Fig. 1 entspricht. Ich fände es schön, wenn das konsistent wäre – ggf. doch in der Fig 1 „</w:t>
+      </w:r>
+      <w:proofErr w:type="spellStart"/>
+      <w:r>
+        <w:rPr>
+          <w:lang w:val="de-DE"/>
+        </w:rPr>
+        <w:t>strategic</w:t>
+      </w:r>
+      <w:proofErr w:type="spellEnd"/>
+      <w:r>
+        <w:rPr>
+          <w:lang w:val="de-DE"/>
+        </w:rPr>
+        <w:t xml:space="preserve"> </w:t>
+      </w:r>
+      <w:proofErr w:type="spellStart"/>
+      <w:r>
+        <w:rPr>
+          <w:lang w:val="de-DE"/>
+        </w:rPr>
+        <w:t>knowledge</w:t>
+      </w:r>
+      <w:proofErr w:type="spellEnd"/>
+      <w:r>
+        <w:rPr>
+          <w:lang w:val="de-DE"/>
+        </w:rPr>
+        <w:t xml:space="preserve">“ als Kästchenüberschrift? Oder hier erweitern zu </w:t>
+      </w:r>
+      <w:proofErr w:type="spellStart"/>
+      <w:r>
+        <w:rPr>
+          <w:lang w:val="de-DE"/>
+        </w:rPr>
+        <w:t>cognitive</w:t>
+      </w:r>
+      <w:proofErr w:type="spellEnd"/>
+      <w:r>
+        <w:rPr>
+          <w:lang w:val="de-DE"/>
+        </w:rPr>
+        <w:t xml:space="preserve"> </w:t>
+      </w:r>
+      <w:proofErr w:type="spellStart"/>
+      <w:r>
+        <w:rPr>
+          <w:lang w:val="de-DE"/>
+        </w:rPr>
+        <w:t>dispositions</w:t>
+      </w:r>
+      <w:proofErr w:type="spellEnd"/>
+      <w:r>
+        <w:rPr>
+          <w:lang w:val="de-DE"/>
+        </w:rPr>
+        <w:t>, und dann auch etwas zu früherer Einstellung und beliefs, inkl. Selbstwirksamkeit schreiben, damit könnte man ggf. die Ratings etwas vorbereiten…</w:t>
+      </w:r>
+    </w:p>
+  </w:comment>
+  <w:comment w:id="18" w:author="Mandy Klatt" w:date="2025-04-04T09:38:00Z" w:initials="MK">
+    <w:p>
+      <w:pPr>
+        <w:pStyle w:val="Kommentartext"/>
+        <w:rPr>
+          <w:lang w:val="de-DE"/>
+        </w:rPr>
+      </w:pPr>
+      <w:r>
+        <w:rPr>
+          <w:rStyle w:val="Kommentarzeichen"/>
+        </w:rPr>
+        <w:annotationRef/>
+      </w:r>
+      <w:r>
+        <w:rPr>
+          <w:lang w:val="de-DE"/>
+        </w:rPr>
+        <w:t>Hier vorbereiten, das Wissen dazu</w:t>
+      </w:r>
+      <w:r>
+        <w:rPr>
+          <w:lang w:val="de-DE"/>
+        </w:rPr>
+        <w:t xml:space="preserve">gehört, was überhaupt eine Störung ist, um Scanning + </w:t>
+      </w:r>
+      <w:proofErr w:type="spellStart"/>
+      <w:r>
+        <w:rPr>
+          <w:lang w:val="de-DE"/>
+        </w:rPr>
+        <w:t>Noticing</w:t>
+      </w:r>
+      <w:proofErr w:type="spellEnd"/>
+      <w:r>
+        <w:rPr>
+          <w:lang w:val="de-DE"/>
+        </w:rPr>
+        <w:t xml:space="preserve"> </w:t>
+      </w:r>
+      <w:r>
+        <w:rPr>
+          <w:lang w:val="de-DE"/>
+        </w:rPr>
+        <w:t>vorzubereiten</w:t>
+      </w:r>
+    </w:p>
+    <w:p>
+      <w:pPr>
+        <w:pStyle w:val="Kommentartext"/>
+        <w:rPr>
+          <w:lang w:val="de-DE"/>
+        </w:rPr>
+      </w:pPr>
+      <w:r>
+        <w:rPr>
+          <w:lang w:val="de-DE"/>
+        </w:rPr>
+        <w:t xml:space="preserve">Nicht nur, WAS ist eine Störung, sondern auch das Wissen, </w:t>
+      </w:r>
+      <w:r>
+        <w:rPr>
+          <w:lang w:val="de-DE"/>
+        </w:rPr>
+        <w:t>was ist eine Strategie</w:t>
+      </w:r>
+      <w:r>
+        <w:rPr>
+          <w:lang w:val="de-DE"/>
+        </w:rPr>
+        <w:t xml:space="preserve"> (z.B. gehört Scannen bereits als </w:t>
+      </w:r>
+      <w:r>
+        <w:rPr>
+          <w:lang w:val="de-DE"/>
+        </w:rPr>
+        <w:t xml:space="preserve">Wissen dazu) </w:t>
+      </w:r>
+      <w:r>
+        <w:rPr>
+          <w:lang w:val="de-DE"/>
+        </w:rPr>
+        <w:sym w:font="Wingdings" w:char="F0E0"/>
+      </w:r>
+      <w:r>
+        <w:rPr>
+          <w:lang w:val="de-DE"/>
+        </w:rPr>
+        <w:t xml:space="preserve"> </w:t>
+      </w:r>
+      <w:r>
+        <w:rPr>
+          <w:lang w:val="de-DE"/>
+        </w:rPr>
+        <w:t xml:space="preserve">das Wissen um </w:t>
+      </w:r>
+      <w:r>
+        <w:rPr>
+          <w:lang w:val="de-DE"/>
+        </w:rPr>
+        <w:t>günstige Aufmerksamkeitsverteilung</w:t>
+      </w:r>
+      <w:r>
+        <w:rPr>
+          <w:lang w:val="de-DE"/>
+        </w:rPr>
+        <w:t xml:space="preserve"> als strategischen Wissen</w:t>
+      </w:r>
+    </w:p>
+  </w:comment>
+  <w:comment w:id="19" w:author="Deiglmayr, Anne" w:date="2025-04-01T13:30:00Z" w:initials="DA">
+    <w:p>
+      <w:pPr>
+        <w:pStyle w:val="Kommentartext"/>
+        <w:rPr>
+          <w:lang w:val="de-DE"/>
+        </w:rPr>
+      </w:pPr>
+      <w:r>
+        <w:rPr>
+          <w:rStyle w:val="Kommentarzeichen"/>
+        </w:rPr>
+        <w:annotationRef/>
+      </w:r>
+      <w:r>
+        <w:rPr>
+          <w:lang w:val="de-DE"/>
+        </w:rPr>
+        <w:t>Da Fig. 1 drei Teilprozesse s</w:t>
+      </w:r>
+      <w:r>
+        <w:rPr>
+          <w:lang w:val="de-DE"/>
+        </w:rPr>
+        <w:t xml:space="preserve">pezifiziert, solltest du auch diesen Abschnitt nach den drei Teilprozessen aufbauen. Also nach </w:t>
+      </w:r>
+      <w:proofErr w:type="spellStart"/>
+      <w:r>
+        <w:rPr>
+          <w:lang w:val="de-DE"/>
+        </w:rPr>
+        <w:t>skillfacette</w:t>
+      </w:r>
+      <w:proofErr w:type="spellEnd"/>
+      <w:r>
+        <w:rPr>
+          <w:lang w:val="de-DE"/>
+        </w:rPr>
+        <w:t xml:space="preserve"> gliedern, nicht an </w:t>
+      </w:r>
+      <w:proofErr w:type="spellStart"/>
+      <w:r>
+        <w:rPr>
+          <w:lang w:val="de-DE"/>
+        </w:rPr>
+        <w:t>eye</w:t>
+      </w:r>
+      <w:proofErr w:type="spellEnd"/>
+      <w:r>
+        <w:rPr>
+          <w:lang w:val="de-DE"/>
+        </w:rPr>
+        <w:t xml:space="preserve">-tracking </w:t>
+      </w:r>
+      <w:proofErr w:type="spellStart"/>
+      <w:r>
+        <w:rPr>
+          <w:lang w:val="de-DE"/>
+        </w:rPr>
+        <w:t>maeasure</w:t>
+      </w:r>
+      <w:proofErr w:type="spellEnd"/>
+      <w:r>
+        <w:rPr>
+          <w:lang w:val="de-DE"/>
+        </w:rPr>
+        <w:t>.</w:t>
+      </w:r>
+    </w:p>
+  </w:comment>
+  <w:comment w:id="20" w:author="Mandy Klatt" w:date="2025-04-04T09:52:00Z" w:initials="MK">
+    <w:p>
+      <w:pPr>
+        <w:pStyle w:val="Kommentartext"/>
+        <w:rPr>
+          <w:lang w:val="de-DE"/>
+        </w:rPr>
+      </w:pPr>
+      <w:r>
+        <w:rPr>
+          <w:rStyle w:val="Kommentarzeichen"/>
+        </w:rPr>
+        <w:annotationRef/>
+      </w:r>
+      <w:r>
+        <w:rPr>
+          <w:lang w:val="de-DE"/>
+        </w:rPr>
+        <w:t xml:space="preserve">Visual </w:t>
+      </w:r>
+      <w:proofErr w:type="spellStart"/>
+      <w:r>
+        <w:rPr>
+          <w:lang w:val="de-DE"/>
+        </w:rPr>
+        <w:t>scanning</w:t>
+      </w:r>
+      <w:proofErr w:type="spellEnd"/>
+      <w:r>
+        <w:rPr>
+          <w:lang w:val="de-DE"/>
+        </w:rPr>
+        <w:t xml:space="preserve"> </w:t>
+      </w:r>
+      <w:r>
+        <w:rPr>
+          <w:lang w:val="de-DE"/>
+        </w:rPr>
+        <w:t>(</w:t>
+      </w:r>
+      <w:r>
+        <w:rPr>
+          <w:lang w:val="de-DE"/>
+        </w:rPr>
+        <w:t xml:space="preserve">GRI) </w:t>
+      </w:r>
+      <w:r>
+        <w:rPr>
+          <w:lang w:val="de-DE"/>
+        </w:rPr>
+        <w:t xml:space="preserve">+ </w:t>
+      </w:r>
+      <w:proofErr w:type="spellStart"/>
+      <w:r>
+        <w:rPr>
+          <w:lang w:val="de-DE"/>
+        </w:rPr>
+        <w:t>noticing</w:t>
+      </w:r>
+      <w:proofErr w:type="spellEnd"/>
+      <w:r>
+        <w:rPr>
+          <w:lang w:val="de-DE"/>
+        </w:rPr>
+        <w:t xml:space="preserve"> </w:t>
+      </w:r>
+      <w:r>
+        <w:rPr>
+          <w:lang w:val="de-DE"/>
+        </w:rPr>
+        <w:t>(</w:t>
+      </w:r>
+      <w:proofErr w:type="spellStart"/>
+      <w:r>
+        <w:rPr>
+          <w:lang w:val="de-DE"/>
+        </w:rPr>
+        <w:t>number</w:t>
+      </w:r>
+      <w:proofErr w:type="spellEnd"/>
+      <w:r>
+        <w:rPr>
+          <w:lang w:val="de-DE"/>
+        </w:rPr>
+        <w:t xml:space="preserve"> / </w:t>
+      </w:r>
+      <w:proofErr w:type="spellStart"/>
+      <w:r>
+        <w:rPr>
+          <w:lang w:val="de-DE"/>
+        </w:rPr>
+        <w:t>dur</w:t>
+      </w:r>
+      <w:proofErr w:type="spellEnd"/>
+      <w:r>
+        <w:rPr>
+          <w:lang w:val="de-DE"/>
+        </w:rPr>
+        <w:t xml:space="preserve">. fix. / TTFF) </w:t>
+      </w:r>
+      <w:r>
+        <w:rPr>
+          <w:lang w:val="de-DE"/>
+        </w:rPr>
+        <w:t xml:space="preserve">wird in Forschung </w:t>
+      </w:r>
+      <w:r>
+        <w:rPr>
+          <w:lang w:val="de-DE"/>
+        </w:rPr>
+        <w:t>mit E</w:t>
+      </w:r>
+      <w:r>
+        <w:rPr>
+          <w:lang w:val="de-DE"/>
+        </w:rPr>
+        <w:t xml:space="preserve">T erhoben </w:t>
+      </w:r>
+    </w:p>
+    <w:p>
+      <w:pPr>
+        <w:pStyle w:val="Kommentartext"/>
+        <w:rPr>
+          <w:lang w:val="de-DE"/>
+        </w:rPr>
+      </w:pPr>
+      <w:proofErr w:type="spellStart"/>
+      <w:r>
+        <w:rPr>
+          <w:lang w:val="de-DE"/>
+        </w:rPr>
+        <w:t>Reasoning</w:t>
+      </w:r>
+      <w:proofErr w:type="spellEnd"/>
+      <w:r>
+        <w:rPr>
+          <w:lang w:val="de-DE"/>
+        </w:rPr>
+        <w:t xml:space="preserve"> wird ursprünglich mit verbalen Daten erhoben, in meiner Studie eher mit </w:t>
+      </w:r>
+      <w:r>
+        <w:rPr>
+          <w:lang w:val="de-DE"/>
+        </w:rPr>
+        <w:t xml:space="preserve">Ratingskalen </w:t>
+      </w:r>
+    </w:p>
+    <w:p>
+      <w:pPr>
+        <w:pStyle w:val="Kommentartext"/>
+        <w:rPr>
+          <w:lang w:val="de-DE"/>
+        </w:rPr>
+      </w:pPr>
+    </w:p>
+  </w:comment>
+  <w:comment w:id="21" w:author="Deiglmayr, Anne" w:date="2025-04-01T13:27:00Z" w:initials="DA">
     <w:p>
       <w:pPr>
         <w:pStyle w:val="Kommentartext"/>
@@ -30283,7 +30989,7 @@
       </w:r>
     </w:p>
   </w:comment>
-  <w:comment w:id="15" w:author="Deiglmayr, Anne" w:date="2025-04-01T13:31:00Z" w:initials="DA">
+  <w:comment w:id="22" w:author="Deiglmayr, Anne" w:date="2025-04-01T13:31:00Z" w:initials="DA">
     <w:p>
       <w:pPr>
         <w:pStyle w:val="Kommentartext"/>
@@ -30319,7 +31025,7 @@
       </w:r>
     </w:p>
   </w:comment>
-  <w:comment w:id="16" w:author="Deiglmayr, Anne" w:date="2025-04-01T13:36:00Z" w:initials="DA">
+  <w:comment w:id="23" w:author="Mandy Klatt" w:date="2025-04-04T10:09:00Z" w:initials="MK">
     <w:p>
       <w:pPr>
         <w:pStyle w:val="Kommentartext"/>
@@ -30333,10 +31039,89 @@
         </w:rPr>
         <w:annotationRef/>
       </w:r>
+      <w:proofErr w:type="spellStart"/>
       <w:r>
         <w:rPr>
           <w:lang w:val="de-DE"/>
         </w:rPr>
+        <w:t>Reasoning</w:t>
+      </w:r>
+      <w:proofErr w:type="spellEnd"/>
+      <w:r>
+        <w:rPr>
+          <w:lang w:val="de-DE"/>
+        </w:rPr>
+        <w:t xml:space="preserve"> aufführen (</w:t>
+      </w:r>
+      <w:proofErr w:type="spellStart"/>
+      <w:r>
+        <w:rPr>
+          <w:lang w:val="de-DE"/>
+        </w:rPr>
+        <w:t>interpretation</w:t>
+      </w:r>
+      <w:proofErr w:type="spellEnd"/>
+      <w:r>
+        <w:rPr>
+          <w:lang w:val="de-DE"/>
+        </w:rPr>
+        <w:t xml:space="preserve">, </w:t>
+      </w:r>
+      <w:proofErr w:type="spellStart"/>
+      <w:r>
+        <w:rPr>
+          <w:lang w:val="de-DE"/>
+        </w:rPr>
+        <w:t>de</w:t>
+      </w:r>
+      <w:r>
+        <w:rPr>
+          <w:lang w:val="de-DE"/>
+        </w:rPr>
+        <w:t>cision-making</w:t>
+      </w:r>
+      <w:proofErr w:type="spellEnd"/>
+      <w:r>
+        <w:rPr>
+          <w:lang w:val="de-DE"/>
+        </w:rPr>
+        <w:t xml:space="preserve">) </w:t>
+      </w:r>
+      <w:r>
+        <w:sym w:font="Wingdings" w:char="F0E0"/>
+      </w:r>
+      <w:r>
+        <w:rPr>
+          <w:lang w:val="de-DE"/>
+        </w:rPr>
+        <w:t xml:space="preserve"> auf Blömeke verweis</w:t>
+      </w:r>
+      <w:r>
+        <w:rPr>
+          <w:lang w:val="de-DE"/>
+        </w:rPr>
+        <w:t>en</w:t>
+      </w:r>
+    </w:p>
+  </w:comment>
+  <w:comment w:id="24" w:author="Deiglmayr, Anne" w:date="2025-04-01T13:36:00Z" w:initials="DA">
+    <w:p>
+      <w:pPr>
+        <w:pStyle w:val="Kommentartext"/>
+        <w:rPr>
+          <w:lang w:val="de-DE"/>
+        </w:rPr>
+      </w:pPr>
+      <w:r>
+        <w:rPr>
+          <w:rStyle w:val="Kommentarzeichen"/>
+        </w:rPr>
+        <w:annotationRef/>
+      </w:r>
+      <w:r>
+        <w:rPr>
+          <w:lang w:val="de-DE"/>
+        </w:rPr>
         <w:t>Hier vielleicht nochmal betonen, wie w</w:t>
       </w:r>
       <w:r>
@@ -30344,6 +31129,148 @@
           <w:lang w:val="de-DE"/>
         </w:rPr>
         <w:t>ichtig die anderen beiden Prozesse sind, um schnell und effektiv / der Störung angemessen reagieren zu können… Hier vielleicht auch darauf eingehen, dass unterschiedliche Störungen unterschiedliche Reaktionen erfordern, und dass z.B. wenig saliente Störungen für Novizen ggf. noch weniger als solche erkennbar sind und sie daher zu wenig darauf reagieren…</w:t>
+      </w:r>
+    </w:p>
+  </w:comment>
+  <w:comment w:id="25" w:author="Mandy Klatt" w:date="2025-04-04T09:58:00Z" w:initials="MK">
+    <w:p>
+      <w:pPr>
+        <w:pStyle w:val="Kommentartext"/>
+        <w:rPr>
+          <w:lang w:val="de-DE"/>
+        </w:rPr>
+      </w:pPr>
+      <w:r>
+        <w:rPr>
+          <w:rStyle w:val="Kommentarzeichen"/>
+        </w:rPr>
+        <w:annotationRef/>
+      </w:r>
+      <w:r>
+        <w:rPr>
+          <w:lang w:val="de-DE"/>
+        </w:rPr>
+        <w:t>Selbsteingeschätzte</w:t>
+      </w:r>
+      <w:r>
+        <w:rPr>
+          <w:lang w:val="de-DE"/>
+        </w:rPr>
+        <w:t xml:space="preserve"> Kompetenzen </w:t>
+      </w:r>
+      <w:r>
+        <w:rPr>
+          <w:lang w:val="de-DE"/>
+        </w:rPr>
+        <w:t xml:space="preserve">zum Umgang mit Störungen </w:t>
+      </w:r>
+    </w:p>
+  </w:comment>
+  <w:comment w:id="26" w:author="Mandy Klatt" w:date="2025-04-04T10:04:00Z" w:initials="MK">
+    <w:p>
+      <w:pPr>
+        <w:pStyle w:val="Kommentartext"/>
+      </w:pPr>
+      <w:r>
+        <w:rPr>
+          <w:rStyle w:val="Kommentarzeichen"/>
+        </w:rPr>
+        <w:annotationRef/>
+      </w:r>
+      <w:proofErr w:type="spellStart"/>
+      <w:r>
+        <w:t>Gehört</w:t>
+      </w:r>
+      <w:proofErr w:type="spellEnd"/>
+      <w:r>
+        <w:t xml:space="preserve"> </w:t>
+      </w:r>
+      <w:proofErr w:type="spellStart"/>
+      <w:r>
+        <w:t>eher</w:t>
+      </w:r>
+      <w:proofErr w:type="spellEnd"/>
+      <w:r>
+        <w:t xml:space="preserve"> </w:t>
+      </w:r>
+      <w:proofErr w:type="spellStart"/>
+      <w:r>
+        <w:t>zum</w:t>
+      </w:r>
+      <w:proofErr w:type="spellEnd"/>
+      <w:r>
+        <w:t xml:space="preserve"> Noticing</w:t>
+      </w:r>
+    </w:p>
+    <w:p>
+      <w:pPr>
+        <w:pStyle w:val="Kommentartext"/>
+        <w:rPr>
+          <w:lang w:val="de-DE"/>
+        </w:rPr>
+      </w:pPr>
+      <w:r>
+        <w:rPr>
+          <w:lang w:val="de-DE"/>
+        </w:rPr>
+        <w:t>Deutlicher trennen, aber trotzdem z</w:t>
+      </w:r>
+      <w:r>
+        <w:rPr>
+          <w:lang w:val="de-DE"/>
+        </w:rPr>
+        <w:t xml:space="preserve">usammengehörig </w:t>
+      </w:r>
+    </w:p>
+    <w:p>
+      <w:pPr>
+        <w:pStyle w:val="Kommentartext"/>
+      </w:pPr>
+      <w:r>
+        <w:t>Based on noticing skills…. E</w:t>
+      </w:r>
+      <w:r>
+        <w:t xml:space="preserve">arly </w:t>
+      </w:r>
+      <w:r>
+        <w:t xml:space="preserve">effective </w:t>
+      </w:r>
+      <w:r>
+        <w:t xml:space="preserve">intervention… </w:t>
+      </w:r>
+    </w:p>
+  </w:comment>
+  <w:comment w:id="29" w:author="Mandy Klatt" w:date="2025-04-04T09:44:00Z" w:initials="MK">
+    <w:p>
+      <w:pPr>
+        <w:pStyle w:val="Kommentartext"/>
+        <w:rPr>
+          <w:lang w:val="de-DE"/>
+        </w:rPr>
+      </w:pPr>
+      <w:r>
+        <w:rPr>
+          <w:rStyle w:val="Kommentarzeichen"/>
+        </w:rPr>
+        <w:annotationRef/>
+      </w:r>
+      <w:r>
+        <w:rPr>
+          <w:lang w:val="de-DE"/>
+        </w:rPr>
+        <w:t xml:space="preserve">M, SD, usw. Tabelle in den </w:t>
+      </w:r>
+      <w:r>
+        <w:rPr>
+          <w:lang w:val="de-DE"/>
+        </w:rPr>
+        <w:t>Text</w:t>
+      </w:r>
+      <w:r>
+        <w:rPr>
+          <w:lang w:val="de-DE"/>
+        </w:rPr>
+        <w:t>!</w:t>
       </w:r>
     </w:p>
   </w:comment>
@@ -30352,12 +31279,17 @@
 
 <file path=word/commentsExtended.xml><?xml version="1.0" encoding="utf-8"?>
 <w15:commentsEx xmlns:wpc="http://schemas.microsoft.com/office/word/2010/wordprocessingCanvas" xmlns:cx="http://schemas.microsoft.com/office/drawing/2014/chartex" xmlns:cx1="http://schemas.microsoft.com/office/drawing/2015/9/8/chartex" xmlns:cx2="http://schemas.microsoft.com/office/drawing/2015/10/21/chartex" xmlns:cx3="http://schemas.microsoft.com/office/drawing/2016/5/9/chartex" xmlns:cx4="http://schemas.microsoft.com/office/drawing/2016/5/10/chartex" xmlns:cx5="http://schemas.microsoft.com/office/drawing/2016/5/11/chartex" xmlns:cx6="http://schemas.microsoft.com/office/drawing/2016/5/12/chartex" xmlns:cx7="http://schemas.microsoft.com/office/drawing/2016/5/13/chartex" xmlns:cx8="http://schemas.microsoft.com/office/drawing/2016/5/14/chartex" xmlns:mc="http://schemas.openxmlformats.org/markup-compatibility/2006" xmlns:aink="http://schemas.microsoft.com/office/drawing/2016/ink" xmlns:am3d="http://schemas.microsoft.com/office/drawing/2017/model3d" xmlns:o="urn:schemas-microsoft-com:office:office" xmlns:r="http://schemas.openxmlformats.org/officeDocument/2006/relationships" xmlns:m="http://schemas.openxmlformats.org/officeDocument/2006/math" xmlns:v="urn:schemas-microsoft-com:vml" xmlns:wp14="http://schemas.microsoft.com/office/word/2010/wordprocessingDrawing" xmlns:wp="http://schemas.openxmlformats.org/drawingml/2006/wordprocessingDrawing" xmlns:w10="urn:schemas-microsoft-com:office:word" xmlns:w="http://schemas.openxmlformats.org/wordprocessingml/2006/main" xmlns:w14="http://schemas.microsoft.com/office/word/2010/wordml" xmlns:w15="http://schemas.microsoft.com/office/word/2012/wordml" xmlns:w16cex="http://schemas.microsoft.com/office/word/2018/wordml/cex" xmlns:w16cid="http://schemas.microsoft.com/office/word/2016/wordml/cid" xmlns:w16="http://schemas.microsoft.com/office/word/2018/wordml" xmlns:w16sdtdh="http://schemas.microsoft.com/office/word/2020/wordml/sdtdatahash" xmlns:w16se="http://schemas.microsoft.com/office/word/2015/wordml/symex" xmlns:wpg="http://schemas.microsoft.com/office/word/2010/wordprocessingGroup" xmlns:wpi="http://schemas.microsoft.com/office/word/2010/wordprocessingInk" xmlns:wne="http://schemas.microsoft.com/office/word/2006/wordml" xmlns:wps="http://schemas.microsoft.com/office/word/2010/wordprocessingShape" mc:Ignorable="w14 w15 w16se w16cid w16 w16cex w16sdtdh wp14">
+  <w15:commentEx w15:paraId="72436641" w15:done="0"/>
+  <w15:commentEx w15:paraId="398616DF" w15:done="0"/>
   <w15:commentEx w15:paraId="38E9B717" w15:done="1"/>
   <w15:commentEx w15:paraId="2F079F01" w15:paraIdParent="38E9B717" w15:done="1"/>
+  <w15:commentEx w15:paraId="18BCF392" w15:paraIdParent="38E9B717" w15:done="0"/>
   <w15:commentEx w15:paraId="65895943" w15:done="1"/>
+  <w15:commentEx w15:paraId="7866B6DA" w15:paraIdParent="65895943" w15:done="0"/>
   <w15:commentEx w15:paraId="3106B015" w15:done="1"/>
   <w15:commentEx w15:paraId="5D398EEE" w15:done="1"/>
   <w15:commentEx w15:paraId="153C1FF0" w15:done="0"/>
+  <w15:commentEx w15:paraId="2EA0CDA8" w15:done="0"/>
   <w15:commentEx w15:paraId="566D531A" w15:done="0"/>
   <w15:commentEx w15:paraId="36AAD758" w15:done="0"/>
   <w15:commentEx w15:paraId="0CBDE7DC" w15:done="0"/>
@@ -30365,21 +31297,32 @@
   <w15:commentEx w15:paraId="37B3E6D8" w15:done="0"/>
   <w15:commentEx w15:paraId="23AA9143" w15:done="0"/>
   <w15:commentEx w15:paraId="29E16238" w15:done="0"/>
+  <w15:commentEx w15:paraId="562337A8" w15:done="0"/>
   <w15:commentEx w15:paraId="3161A2E5" w15:done="0"/>
+  <w15:commentEx w15:paraId="6C8A071D" w15:done="0"/>
   <w15:commentEx w15:paraId="0B19FBBF" w15:done="0"/>
   <w15:commentEx w15:paraId="16C5FD19" w15:done="0"/>
+  <w15:commentEx w15:paraId="7CEFBA7D" w15:done="0"/>
   <w15:commentEx w15:paraId="6B3EA9E5" w15:done="0"/>
+  <w15:commentEx w15:paraId="2779B5BC" w15:paraIdParent="6B3EA9E5" w15:done="0"/>
+  <w15:commentEx w15:paraId="5A0AA858" w15:done="0"/>
+  <w15:commentEx w15:paraId="5AE87F10" w15:done="0"/>
 </w15:commentsEx>
 </file>
 
 <file path=word/commentsExtensible.xml><?xml version="1.0" encoding="utf-8"?>
 <w16cex:commentsExtensible xmlns:wpc="http://schemas.microsoft.com/office/word/2010/wordprocessingCanvas" xmlns:cx="http://schemas.microsoft.com/office/drawing/2014/chartex" xmlns:cx1="http://schemas.microsoft.com/office/drawing/2015/9/8/chartex" xmlns:cx2="http://schemas.microsoft.com/office/drawing/2015/10/21/chartex" xmlns:cx3="http://schemas.microsoft.com/office/drawing/2016/5/9/chartex" xmlns:cx4="http://schemas.microsoft.com/office/drawing/2016/5/10/chartex" xmlns:cx5="http://schemas.microsoft.com/office/drawing/2016/5/11/chartex" xmlns:cx6="http://schemas.microsoft.com/office/drawing/2016/5/12/chartex" xmlns:cx7="http://schemas.microsoft.com/office/drawing/2016/5/13/chartex" xmlns:cx8="http://schemas.microsoft.com/office/drawing/2016/5/14/chartex" xmlns:mc="http://schemas.openxmlformats.org/markup-compatibility/2006" xmlns:aink="http://schemas.microsoft.com/office/drawing/2016/ink" xmlns:am3d="http://schemas.microsoft.com/office/drawing/2017/model3d" xmlns:o="urn:schemas-microsoft-com:office:office" xmlns:r="http://schemas.openxmlformats.org/officeDocument/2006/relationships" xmlns:m="http://schemas.openxmlformats.org/officeDocument/2006/math" xmlns:v="urn:schemas-microsoft-com:vml" xmlns:wp14="http://schemas.microsoft.com/office/word/2010/wordprocessingDrawing" xmlns:wp="http://schemas.openxmlformats.org/drawingml/2006/wordprocessingDrawing" xmlns:w10="urn:schemas-microsoft-com:office:word" xmlns:w="http://schemas.openxmlformats.org/wordprocessingml/2006/main" xmlns:w14="http://schemas.microsoft.com/office/word/2010/wordml" xmlns:w15="http://schemas.microsoft.com/office/word/2012/wordml" xmlns:w16cex="http://schemas.microsoft.com/office/word/2018/wordml/cex" xmlns:w16cid="http://schemas.microsoft.com/office/word/2016/wordml/cid" xmlns:w16="http://schemas.microsoft.com/office/word/2018/wordml" xmlns:w16sdtdh="http://schemas.microsoft.com/office/word/2020/wordml/sdtdatahash" xmlns:w16se="http://schemas.microsoft.com/office/word/2015/wordml/symex" xmlns:wpg="http://schemas.microsoft.com/office/word/2010/wordprocessingGroup" xmlns:wpi="http://schemas.microsoft.com/office/word/2010/wordprocessingInk" xmlns:wne="http://schemas.microsoft.com/office/word/2006/wordml" xmlns:wps="http://schemas.microsoft.com/office/word/2010/wordprocessingShape" mc:Ignorable="w14 w15 w16se w16cid w16 w16cex w16sdtdh wp14">
+  <w16cex:commentExtensible w16cex:durableId="2B9A20B2" w16cex:dateUtc="2025-04-04T07:11:00Z"/>
+  <w16cex:commentExtensible w16cex:durableId="2B9A2351" w16cex:dateUtc="2025-04-04T07:22:00Z"/>
   <w16cex:commentExtensible w16cex:durableId="2B965CD6" w16cex:dateUtc="2025-04-01T10:38:00Z"/>
   <w16cex:commentExtensible w16cex:durableId="2B979DA8" w16cex:dateUtc="2025-04-02T09:27:00Z"/>
+  <w16cex:commentExtensible w16cex:durableId="2B9A2155" w16cex:dateUtc="2025-04-04T07:13:00Z"/>
   <w16cex:commentExtensible w16cex:durableId="2B9658CC" w16cex:dateUtc="2025-04-01T10:21:00Z"/>
+  <w16cex:commentExtensible w16cex:durableId="2B9A2C3F" w16cex:dateUtc="2025-04-04T08:00:00Z"/>
   <w16cex:commentExtensible w16cex:durableId="2B965B1D" w16cex:dateUtc="2025-04-01T10:31:00Z"/>
   <w16cex:commentExtensible w16cex:durableId="2B965B99" w16cex:dateUtc="2025-04-01T10:33:00Z"/>
   <w16cex:commentExtensible w16cex:durableId="2B965B45" w16cex:dateUtc="2025-04-01T10:32:00Z"/>
+  <w16cex:commentExtensible w16cex:durableId="2B9A2200" w16cex:dateUtc="2025-04-04T07:16:00Z"/>
   <w16cex:commentExtensible w16cex:durableId="2B965BD3" w16cex:dateUtc="2025-04-01T10:34:00Z"/>
   <w16cex:commentExtensible w16cex:durableId="2B965C00" w16cex:dateUtc="2025-04-01T10:35:00Z"/>
   <w16cex:commentExtensible w16cex:durableId="2B965BEA" w16cex:dateUtc="2025-04-01T10:34:00Z"/>
@@ -30387,21 +31330,32 @@
   <w16cex:commentExtensible w16cex:durableId="2B965D58" w16cex:dateUtc="2025-04-01T10:40:00Z"/>
   <w16cex:commentExtensible w16cex:durableId="2B965CB1" w16cex:dateUtc="2025-04-01T10:38:00Z"/>
   <w16cex:commentExtensible w16cex:durableId="2B966775" w16cex:dateUtc="2025-04-01T11:24:00Z"/>
+  <w16cex:commentExtensible w16cex:durableId="2B9A26FE" w16cex:dateUtc="2025-04-04T07:38:00Z"/>
   <w16cex:commentExtensible w16cex:durableId="2B96690A" w16cex:dateUtc="2025-04-01T11:30:00Z"/>
+  <w16cex:commentExtensible w16cex:durableId="2B9A2A71" w16cex:dateUtc="2025-04-04T07:52:00Z"/>
   <w16cex:commentExtensible w16cex:durableId="2B966854" w16cex:dateUtc="2025-04-01T11:27:00Z"/>
   <w16cex:commentExtensible w16cex:durableId="2B966935" w16cex:dateUtc="2025-04-01T11:31:00Z"/>
+  <w16cex:commentExtensible w16cex:durableId="2B9A2E70" w16cex:dateUtc="2025-04-04T08:09:00Z"/>
   <w16cex:commentExtensible w16cex:durableId="2B966A63" w16cex:dateUtc="2025-04-01T11:36:00Z"/>
+  <w16cex:commentExtensible w16cex:durableId="2B9A2BBA" w16cex:dateUtc="2025-04-04T07:58:00Z"/>
+  <w16cex:commentExtensible w16cex:durableId="2B9A2D1F" w16cex:dateUtc="2025-04-04T08:04:00Z"/>
+  <w16cex:commentExtensible w16cex:durableId="2B9A287D" w16cex:dateUtc="2025-04-04T07:44:00Z"/>
 </w16cex:commentsExtensible>
 </file>
 
 <file path=word/commentsIds.xml><?xml version="1.0" encoding="utf-8"?>
 <w16cid:commentsIds xmlns:wpc="http://schemas.microsoft.com/office/word/2010/wordprocessingCanvas" xmlns:cx="http://schemas.microsoft.com/office/drawing/2014/chartex" xmlns:cx1="http://schemas.microsoft.com/office/drawing/2015/9/8/chartex" xmlns:cx2="http://schemas.microsoft.com/office/drawing/2015/10/21/chartex" xmlns:cx3="http://schemas.microsoft.com/office/drawing/2016/5/9/chartex" xmlns:cx4="http://schemas.microsoft.com/office/drawing/2016/5/10/chartex" xmlns:cx5="http://schemas.microsoft.com/office/drawing/2016/5/11/chartex" xmlns:cx6="http://schemas.microsoft.com/office/drawing/2016/5/12/chartex" xmlns:cx7="http://schemas.microsoft.com/office/drawing/2016/5/13/chartex" xmlns:cx8="http://schemas.microsoft.com/office/drawing/2016/5/14/chartex" xmlns:mc="http://schemas.openxmlformats.org/markup-compatibility/2006" xmlns:aink="http://schemas.microsoft.com/office/drawing/2016/ink" xmlns:am3d="http://schemas.microsoft.com/office/drawing/2017/model3d" xmlns:o="urn:schemas-microsoft-com:office:office" xmlns:r="http://schemas.openxmlformats.org/officeDocument/2006/relationships" xmlns:m="http://schemas.openxmlformats.org/officeDocument/2006/math" xmlns:v="urn:schemas-microsoft-com:vml" xmlns:wp14="http://schemas.microsoft.com/office/word/2010/wordprocessingDrawing" xmlns:wp="http://schemas.openxmlformats.org/drawingml/2006/wordprocessingDrawing" xmlns:w10="urn:schemas-microsoft-com:office:word" xmlns:w="http://schemas.openxmlformats.org/wordprocessingml/2006/main" xmlns:w14="http://schemas.microsoft.com/office/word/2010/wordml" xmlns:w15="http://schemas.microsoft.com/office/word/2012/wordml" xmlns:w16cex="http://schemas.microsoft.com/office/word/2018/wordml/cex" xmlns:w16cid="http://schemas.microsoft.com/office/word/2016/wordml/cid" xmlns:w16="http://schemas.microsoft.com/office/word/2018/wordml" xmlns:w16sdtdh="http://schemas.microsoft.com/office/word/2020/wordml/sdtdatahash" xmlns:w16se="http://schemas.microsoft.com/office/word/2015/wordml/symex" xmlns:wpg="http://schemas.microsoft.com/office/word/2010/wordprocessingGroup" xmlns:wpi="http://schemas.microsoft.com/office/word/2010/wordprocessingInk" xmlns:wne="http://schemas.microsoft.com/office/word/2006/wordml" xmlns:wps="http://schemas.microsoft.com/office/word/2010/wordprocessingShape" mc:Ignorable="w14 w15 w16se w16cid w16 w16cex w16sdtdh wp14">
+  <w16cid:commentId w16cid:paraId="72436641" w16cid:durableId="2B9A20B2"/>
+  <w16cid:commentId w16cid:paraId="398616DF" w16cid:durableId="2B9A2351"/>
   <w16cid:commentId w16cid:paraId="38E9B717" w16cid:durableId="2B965CD6"/>
   <w16cid:commentId w16cid:paraId="2F079F01" w16cid:durableId="2B979DA8"/>
+  <w16cid:commentId w16cid:paraId="18BCF392" w16cid:durableId="2B9A2155"/>
   <w16cid:commentId w16cid:paraId="65895943" w16cid:durableId="2B9658CC"/>
+  <w16cid:commentId w16cid:paraId="7866B6DA" w16cid:durableId="2B9A2C3F"/>
   <w16cid:commentId w16cid:paraId="3106B015" w16cid:durableId="2B965B1D"/>
   <w16cid:commentId w16cid:paraId="5D398EEE" w16cid:durableId="2B965B99"/>
   <w16cid:commentId w16cid:paraId="153C1FF0" w16cid:durableId="2B965B45"/>
+  <w16cid:commentId w16cid:paraId="2EA0CDA8" w16cid:durableId="2B9A2200"/>
   <w16cid:commentId w16cid:paraId="566D531A" w16cid:durableId="2B965BD3"/>
   <w16cid:commentId w16cid:paraId="36AAD758" w16cid:durableId="2B965C00"/>
   <w16cid:commentId w16cid:paraId="0CBDE7DC" w16cid:durableId="2B965BEA"/>
@@ -30409,10 +31363,16 @@
   <w16cid:commentId w16cid:paraId="37B3E6D8" w16cid:durableId="2B965D58"/>
   <w16cid:commentId w16cid:paraId="23AA9143" w16cid:durableId="2B965CB1"/>
   <w16cid:commentId w16cid:paraId="29E16238" w16cid:durableId="2B966775"/>
+  <w16cid:commentId w16cid:paraId="562337A8" w16cid:durableId="2B9A26FE"/>
   <w16cid:commentId w16cid:paraId="3161A2E5" w16cid:durableId="2B96690A"/>
+  <w16cid:commentId w16cid:paraId="6C8A071D" w16cid:durableId="2B9A2A71"/>
   <w16cid:commentId w16cid:paraId="0B19FBBF" w16cid:durableId="2B966854"/>
   <w16cid:commentId w16cid:paraId="16C5FD19" w16cid:durableId="2B966935"/>
+  <w16cid:commentId w16cid:paraId="7CEFBA7D" w16cid:durableId="2B9A2E70"/>
   <w16cid:commentId w16cid:paraId="6B3EA9E5" w16cid:durableId="2B966A63"/>
+  <w16cid:commentId w16cid:paraId="2779B5BC" w16cid:durableId="2B9A2BBA"/>
+  <w16cid:commentId w16cid:paraId="5A0AA858" w16cid:durableId="2B9A2D1F"/>
+  <w16cid:commentId w16cid:paraId="5AE87F10" w16cid:durableId="2B9A287D"/>
 </w16cid:commentsIds>
 </file>
 
@@ -33334,11 +34294,11 @@
 
 <file path=word/people.xml><?xml version="1.0" encoding="utf-8"?>
 <w15:people xmlns:wpc="http://schemas.microsoft.com/office/word/2010/wordprocessingCanvas" xmlns:cx="http://schemas.microsoft.com/office/drawing/2014/chartex" xmlns:cx1="http://schemas.microsoft.com/office/drawing/2015/9/8/chartex" xmlns:cx2="http://schemas.microsoft.com/office/drawing/2015/10/21/chartex" xmlns:cx3="http://schemas.microsoft.com/office/drawing/2016/5/9/chartex" xmlns:cx4="http://schemas.microsoft.com/office/drawing/2016/5/10/chartex" xmlns:cx5="http://schemas.microsoft.com/office/drawing/2016/5/11/chartex" xmlns:cx6="http://schemas.microsoft.com/office/drawing/2016/5/12/chartex" xmlns:cx7="http://schemas.microsoft.com/office/drawing/2016/5/13/chartex" xmlns:cx8="http://schemas.microsoft.com/office/drawing/2016/5/14/chartex" xmlns:mc="http://schemas.openxmlformats.org/markup-compatibility/2006" xmlns:aink="http://schemas.microsoft.com/office/drawing/2016/ink" xmlns:am3d="http://schemas.microsoft.com/office/drawing/2017/model3d" xmlns:o="urn:schemas-microsoft-com:office:office" xmlns:r="http://schemas.openxmlformats.org/officeDocument/2006/relationships" xmlns:m="http://schemas.openxmlformats.org/officeDocument/2006/math" xmlns:v="urn:schemas-microsoft-com:vml" xmlns:wp14="http://schemas.microsoft.com/office/word/2010/wordprocessingDrawing" xmlns:wp="http://schemas.openxmlformats.org/drawingml/2006/wordprocessingDrawing" xmlns:w10="urn:schemas-microsoft-com:office:word" xmlns:w="http://schemas.openxmlformats.org/wordprocessingml/2006/main" xmlns:w14="http://schemas.microsoft.com/office/word/2010/wordml" xmlns:w15="http://schemas.microsoft.com/office/word/2012/wordml" xmlns:w16cex="http://schemas.microsoft.com/office/word/2018/wordml/cex" xmlns:w16cid="http://schemas.microsoft.com/office/word/2016/wordml/cid" xmlns:w16="http://schemas.microsoft.com/office/word/2018/wordml" xmlns:w16sdtdh="http://schemas.microsoft.com/office/word/2020/wordml/sdtdatahash" xmlns:w16se="http://schemas.microsoft.com/office/word/2015/wordml/symex" xmlns:wpg="http://schemas.microsoft.com/office/word/2010/wordprocessingGroup" xmlns:wpi="http://schemas.microsoft.com/office/word/2010/wordprocessingInk" xmlns:wne="http://schemas.microsoft.com/office/word/2006/wordml" xmlns:wps="http://schemas.microsoft.com/office/word/2010/wordprocessingShape" mc:Ignorable="w14 w15 w16se w16cid w16 w16cex w16sdtdh wp14">
+  <w15:person w15:author="Mandy Klatt">
+    <w15:presenceInfo w15:providerId="Windows Live" w15:userId="505858402c07da9d"/>
+  </w15:person>
   <w15:person w15:author="Deiglmayr, Anne">
     <w15:presenceInfo w15:providerId="AD" w15:userId="S-1-5-21-2361800232-213331468-3115616407-190289"/>
-  </w15:person>
-  <w15:person w15:author="Mandy Klatt">
-    <w15:presenceInfo w15:providerId="Windows Live" w15:userId="505858402c07da9d"/>
   </w15:person>
 </w15:people>
 </file>

</xml_diff>